<commit_message>
Update final doc. Add modules.
</commit_message>
<xml_diff>
--- a/Document/final-doc/final-doc.docx
+++ b/Document/final-doc/final-doc.docx
@@ -3689,7 +3689,6 @@
             </w:drawing>
           </w:r>
         </w:p>
-        <w:bookmarkStart w:id="0" w:name="_GoBack"/>
         <w:p>
           <w:pPr>
             <w:bidi/>
@@ -3912,7 +3911,7 @@
                             <w:bidi/>
                             <w:jc w:val="center"/>
                             <w:rPr>
-                              <w:rFonts w:cs="B Nazanin" w:hint="cs"/>
+                              <w:rFonts w:cs="B Nazanin"/>
                               <w:b/>
                               <w:bCs/>
                               <w:sz w:val="32"/>
@@ -3982,7 +3981,7 @@
                             <w:bidi/>
                             <w:jc w:val="center"/>
                             <w:rPr>
-                              <w:rFonts w:cs="B Nazanin" w:hint="cs"/>
+                              <w:rFonts w:cs="B Nazanin"/>
                               <w:sz w:val="32"/>
                               <w:szCs w:val="32"/>
                               <w:rtl/>
@@ -4370,7 +4369,6 @@
         </w:p>
       </w:sdtContent>
     </w:sdt>
-    <w:bookmarkEnd w:id="0" w:displacedByCustomXml="next"/>
     <w:sdt>
       <w:sdtPr>
         <w:rPr>
@@ -4441,7 +4439,7 @@
             </w:rPr>
             <w:fldChar w:fldCharType="separate"/>
           </w:r>
-          <w:hyperlink w:anchor="_Toc105512850" w:history="1">
+          <w:hyperlink w:anchor="_Toc105515987" w:history="1">
             <w:r>
               <w:rPr>
                 <w:rStyle w:val="Hyperlink"/>
@@ -4473,7 +4471,7 @@
                 <w:noProof/>
                 <w:webHidden/>
               </w:rPr>
-              <w:instrText xml:space="preserve"> PAGEREF _Toc105512850 \h </w:instrText>
+              <w:instrText xml:space="preserve"> PAGEREF _Toc105515987 \h </w:instrText>
             </w:r>
             <w:r>
               <w:rPr>
@@ -4516,7 +4514,7 @@
               <w:lang w:val="en-US"/>
             </w:rPr>
           </w:pPr>
-          <w:hyperlink w:anchor="_Toc105512851" w:history="1">
+          <w:hyperlink w:anchor="_Toc105515988" w:history="1">
             <w:r>
               <w:rPr>
                 <w:rStyle w:val="Hyperlink"/>
@@ -4548,7 +4546,7 @@
                 <w:noProof/>
                 <w:webHidden/>
               </w:rPr>
-              <w:instrText xml:space="preserve"> PAGEREF _Toc105512851 \h </w:instrText>
+              <w:instrText xml:space="preserve"> PAGEREF _Toc105515988 \h </w:instrText>
             </w:r>
             <w:r>
               <w:rPr>
@@ -4591,7 +4589,7 @@
               <w:lang w:val="en-US"/>
             </w:rPr>
           </w:pPr>
-          <w:hyperlink w:anchor="_Toc105512852" w:history="1">
+          <w:hyperlink w:anchor="_Toc105515989" w:history="1">
             <w:r>
               <w:rPr>
                 <w:rStyle w:val="Hyperlink"/>
@@ -4683,7 +4681,7 @@
                 <w:noProof/>
                 <w:webHidden/>
               </w:rPr>
-              <w:instrText xml:space="preserve"> PAGEREF _Toc105512852 \h </w:instrText>
+              <w:instrText xml:space="preserve"> PAGEREF _Toc105515989 \h </w:instrText>
             </w:r>
             <w:r>
               <w:rPr>
@@ -4726,7 +4724,7 @@
               <w:lang w:val="en-US"/>
             </w:rPr>
           </w:pPr>
-          <w:hyperlink w:anchor="_Toc105512853" w:history="1">
+          <w:hyperlink w:anchor="_Toc105515990" w:history="1">
             <w:r>
               <w:rPr>
                 <w:rStyle w:val="Hyperlink"/>
@@ -4758,7 +4756,7 @@
                 <w:noProof/>
                 <w:webHidden/>
               </w:rPr>
-              <w:instrText xml:space="preserve"> PAGEREF _Toc105512853 \h </w:instrText>
+              <w:instrText xml:space="preserve"> PAGEREF _Toc105515990 \h </w:instrText>
             </w:r>
             <w:r>
               <w:rPr>
@@ -4779,6 +4777,506 @@
                 <w:webHidden/>
               </w:rPr>
               <w:t>3</w:t>
+            </w:r>
+            <w:r>
+              <w:rPr>
+                <w:noProof/>
+                <w:webHidden/>
+              </w:rPr>
+              <w:fldChar w:fldCharType="end"/>
+            </w:r>
+          </w:hyperlink>
+        </w:p>
+        <w:p>
+          <w:pPr>
+            <w:pStyle w:val="TOC2"/>
+            <w:tabs>
+              <w:tab w:val="right" w:leader="dot" w:pos="10070"/>
+            </w:tabs>
+            <w:rPr>
+              <w:rFonts w:asciiTheme="minorHAnsi" w:eastAsiaTheme="minorEastAsia" w:hAnsiTheme="minorHAnsi" w:cstheme="minorBidi"/>
+              <w:noProof/>
+              <w:lang w:val="en-US"/>
+            </w:rPr>
+          </w:pPr>
+          <w:hyperlink w:anchor="_Toc105515991" w:history="1">
+            <w:r>
+              <w:rPr>
+                <w:rStyle w:val="Hyperlink"/>
+                <w:rFonts w:cs="B Nazanin"/>
+                <w:b/>
+                <w:bCs/>
+                <w:noProof/>
+                <w:rtl/>
+                <w:lang w:val="en-US" w:bidi="fa-IR"/>
+              </w:rPr>
+              <w:t xml:space="preserve">برد </w:t>
+            </w:r>
+            <w:r>
+              <w:rPr>
+                <w:rStyle w:val="Hyperlink"/>
+                <w:rFonts w:cs="B Nazanin"/>
+                <w:b/>
+                <w:bCs/>
+                <w:noProof/>
+                <w:lang w:val="en-US" w:bidi="fa-IR"/>
+              </w:rPr>
+              <w:t>Rasbperry pi 3</w:t>
+            </w:r>
+            <w:r>
+              <w:rPr>
+                <w:rStyle w:val="Hyperlink"/>
+                <w:rFonts w:cs="B Nazanin"/>
+                <w:b/>
+                <w:bCs/>
+                <w:noProof/>
+                <w:rtl/>
+                <w:lang w:val="en-US" w:bidi="fa-IR"/>
+              </w:rPr>
+              <w:t xml:space="preserve"> مدل </w:t>
+            </w:r>
+            <w:r>
+              <w:rPr>
+                <w:rStyle w:val="Hyperlink"/>
+                <w:rFonts w:cs="B Nazanin"/>
+                <w:b/>
+                <w:bCs/>
+                <w:noProof/>
+                <w:lang w:val="en-US" w:bidi="fa-IR"/>
+              </w:rPr>
+              <w:t>B</w:t>
+            </w:r>
+            <w:r>
+              <w:rPr>
+                <w:noProof/>
+                <w:webHidden/>
+              </w:rPr>
+              <w:tab/>
+            </w:r>
+            <w:r>
+              <w:rPr>
+                <w:noProof/>
+                <w:webHidden/>
+              </w:rPr>
+              <w:fldChar w:fldCharType="begin"/>
+            </w:r>
+            <w:r>
+              <w:rPr>
+                <w:noProof/>
+                <w:webHidden/>
+              </w:rPr>
+              <w:instrText xml:space="preserve"> PAGEREF _Toc105515991 \h </w:instrText>
+            </w:r>
+            <w:r>
+              <w:rPr>
+                <w:noProof/>
+                <w:webHidden/>
+              </w:rPr>
+            </w:r>
+            <w:r>
+              <w:rPr>
+                <w:noProof/>
+                <w:webHidden/>
+              </w:rPr>
+              <w:fldChar w:fldCharType="separate"/>
+            </w:r>
+            <w:r>
+              <w:rPr>
+                <w:noProof/>
+                <w:webHidden/>
+              </w:rPr>
+              <w:t>3</w:t>
+            </w:r>
+            <w:r>
+              <w:rPr>
+                <w:noProof/>
+                <w:webHidden/>
+              </w:rPr>
+              <w:fldChar w:fldCharType="end"/>
+            </w:r>
+          </w:hyperlink>
+        </w:p>
+        <w:p>
+          <w:pPr>
+            <w:pStyle w:val="TOC2"/>
+            <w:tabs>
+              <w:tab w:val="right" w:leader="dot" w:pos="10070"/>
+            </w:tabs>
+            <w:rPr>
+              <w:rFonts w:asciiTheme="minorHAnsi" w:eastAsiaTheme="minorEastAsia" w:hAnsiTheme="minorHAnsi" w:cstheme="minorBidi"/>
+              <w:noProof/>
+              <w:lang w:val="en-US"/>
+            </w:rPr>
+          </w:pPr>
+          <w:hyperlink w:anchor="_Toc105515992" w:history="1">
+            <w:r>
+              <w:rPr>
+                <w:rStyle w:val="Hyperlink"/>
+                <w:rFonts w:cs="B Nazanin"/>
+                <w:b/>
+                <w:bCs/>
+                <w:noProof/>
+                <w:rtl/>
+                <w:lang w:val="en-US" w:bidi="fa-IR"/>
+              </w:rPr>
+              <w:t>ماژول دورب</w:t>
+            </w:r>
+            <w:r>
+              <w:rPr>
+                <w:rStyle w:val="Hyperlink"/>
+                <w:rFonts w:cs="B Nazanin" w:hint="cs"/>
+                <w:b/>
+                <w:bCs/>
+                <w:noProof/>
+                <w:rtl/>
+                <w:lang w:val="en-US" w:bidi="fa-IR"/>
+              </w:rPr>
+              <w:t>ی</w:t>
+            </w:r>
+            <w:r>
+              <w:rPr>
+                <w:rStyle w:val="Hyperlink"/>
+                <w:rFonts w:cs="B Nazanin" w:hint="eastAsia"/>
+                <w:b/>
+                <w:bCs/>
+                <w:noProof/>
+                <w:rtl/>
+                <w:lang w:val="en-US" w:bidi="fa-IR"/>
+              </w:rPr>
+              <w:t>ن</w:t>
+            </w:r>
+            <w:r>
+              <w:rPr>
+                <w:rStyle w:val="Hyperlink"/>
+                <w:rFonts w:cs="B Nazanin"/>
+                <w:b/>
+                <w:bCs/>
+                <w:noProof/>
+                <w:rtl/>
+                <w:lang w:val="en-US" w:bidi="fa-IR"/>
+              </w:rPr>
+              <w:t xml:space="preserve"> رزبر</w:t>
+            </w:r>
+            <w:r>
+              <w:rPr>
+                <w:rStyle w:val="Hyperlink"/>
+                <w:rFonts w:cs="B Nazanin" w:hint="cs"/>
+                <w:b/>
+                <w:bCs/>
+                <w:noProof/>
+                <w:rtl/>
+                <w:lang w:val="en-US" w:bidi="fa-IR"/>
+              </w:rPr>
+              <w:t>ی</w:t>
+            </w:r>
+            <w:r>
+              <w:rPr>
+                <w:rStyle w:val="Hyperlink"/>
+                <w:rFonts w:cs="B Nazanin"/>
+                <w:b/>
+                <w:bCs/>
+                <w:noProof/>
+                <w:rtl/>
+                <w:lang w:val="en-US" w:bidi="fa-IR"/>
+              </w:rPr>
+              <w:t xml:space="preserve"> پا</w:t>
+            </w:r>
+            <w:r>
+              <w:rPr>
+                <w:rStyle w:val="Hyperlink"/>
+                <w:rFonts w:cs="B Nazanin" w:hint="cs"/>
+                <w:b/>
+                <w:bCs/>
+                <w:noProof/>
+                <w:rtl/>
+                <w:lang w:val="en-US" w:bidi="fa-IR"/>
+              </w:rPr>
+              <w:t>ی</w:t>
+            </w:r>
+            <w:r>
+              <w:rPr>
+                <w:rStyle w:val="Hyperlink"/>
+                <w:rFonts w:cs="B Nazanin"/>
+                <w:b/>
+                <w:bCs/>
+                <w:noProof/>
+                <w:rtl/>
+                <w:lang w:val="en-US" w:bidi="fa-IR"/>
+              </w:rPr>
+              <w:t xml:space="preserve"> کد </w:t>
+            </w:r>
+            <w:r>
+              <w:rPr>
+                <w:rStyle w:val="Hyperlink"/>
+                <w:rFonts w:cs="B Nazanin"/>
+                <w:b/>
+                <w:bCs/>
+                <w:noProof/>
+                <w:lang w:val="en-US" w:bidi="fa-IR"/>
+              </w:rPr>
+              <w:t>IMX219</w:t>
+            </w:r>
+            <w:r>
+              <w:rPr>
+                <w:noProof/>
+                <w:webHidden/>
+              </w:rPr>
+              <w:tab/>
+            </w:r>
+            <w:r>
+              <w:rPr>
+                <w:noProof/>
+                <w:webHidden/>
+              </w:rPr>
+              <w:fldChar w:fldCharType="begin"/>
+            </w:r>
+            <w:r>
+              <w:rPr>
+                <w:noProof/>
+                <w:webHidden/>
+              </w:rPr>
+              <w:instrText xml:space="preserve"> PAGEREF _Toc105515992 \h </w:instrText>
+            </w:r>
+            <w:r>
+              <w:rPr>
+                <w:noProof/>
+                <w:webHidden/>
+              </w:rPr>
+            </w:r>
+            <w:r>
+              <w:rPr>
+                <w:noProof/>
+                <w:webHidden/>
+              </w:rPr>
+              <w:fldChar w:fldCharType="separate"/>
+            </w:r>
+            <w:r>
+              <w:rPr>
+                <w:noProof/>
+                <w:webHidden/>
+              </w:rPr>
+              <w:t>3</w:t>
+            </w:r>
+            <w:r>
+              <w:rPr>
+                <w:noProof/>
+                <w:webHidden/>
+              </w:rPr>
+              <w:fldChar w:fldCharType="end"/>
+            </w:r>
+          </w:hyperlink>
+        </w:p>
+        <w:p>
+          <w:pPr>
+            <w:pStyle w:val="TOC2"/>
+            <w:tabs>
+              <w:tab w:val="right" w:leader="dot" w:pos="10070"/>
+            </w:tabs>
+            <w:rPr>
+              <w:rFonts w:asciiTheme="minorHAnsi" w:eastAsiaTheme="minorEastAsia" w:hAnsiTheme="minorHAnsi" w:cstheme="minorBidi"/>
+              <w:noProof/>
+              <w:lang w:val="en-US"/>
+            </w:rPr>
+          </w:pPr>
+          <w:hyperlink w:anchor="_Toc105515993" w:history="1">
+            <w:r>
+              <w:rPr>
+                <w:rStyle w:val="Hyperlink"/>
+                <w:rFonts w:cs="B Nazanin"/>
+                <w:b/>
+                <w:bCs/>
+                <w:noProof/>
+                <w:rtl/>
+                <w:lang w:val="en-US" w:bidi="fa-IR"/>
+              </w:rPr>
+              <w:t>ماژول موقع</w:t>
+            </w:r>
+            <w:r>
+              <w:rPr>
+                <w:rStyle w:val="Hyperlink"/>
+                <w:rFonts w:cs="B Nazanin" w:hint="cs"/>
+                <w:b/>
+                <w:bCs/>
+                <w:noProof/>
+                <w:rtl/>
+                <w:lang w:val="en-US" w:bidi="fa-IR"/>
+              </w:rPr>
+              <w:t>ی</w:t>
+            </w:r>
+            <w:r>
+              <w:rPr>
+                <w:rStyle w:val="Hyperlink"/>
+                <w:rFonts w:cs="B Nazanin" w:hint="eastAsia"/>
+                <w:b/>
+                <w:bCs/>
+                <w:noProof/>
+                <w:rtl/>
+                <w:lang w:val="en-US" w:bidi="fa-IR"/>
+              </w:rPr>
+              <w:t>ت</w:t>
+            </w:r>
+            <w:r>
+              <w:rPr>
+                <w:rStyle w:val="Hyperlink"/>
+                <w:rFonts w:cs="B Nazanin"/>
+                <w:b/>
+                <w:bCs/>
+                <w:noProof/>
+                <w:rtl/>
+                <w:lang w:val="en-US" w:bidi="fa-IR"/>
+              </w:rPr>
+              <w:t xml:space="preserve"> </w:t>
+            </w:r>
+            <w:r>
+              <w:rPr>
+                <w:rStyle w:val="Hyperlink"/>
+                <w:rFonts w:ascii="Tahoma" w:hAnsi="Tahoma" w:cs="B Nazanin"/>
+                <w:b/>
+                <w:bCs/>
+                <w:caps/>
+                <w:noProof/>
+              </w:rPr>
+              <w:t>NEO-7M-C GPS</w:t>
+            </w:r>
+            <w:r>
+              <w:rPr>
+                <w:noProof/>
+                <w:webHidden/>
+              </w:rPr>
+              <w:tab/>
+            </w:r>
+            <w:r>
+              <w:rPr>
+                <w:noProof/>
+                <w:webHidden/>
+              </w:rPr>
+              <w:fldChar w:fldCharType="begin"/>
+            </w:r>
+            <w:r>
+              <w:rPr>
+                <w:noProof/>
+                <w:webHidden/>
+              </w:rPr>
+              <w:instrText xml:space="preserve"> PAGEREF _Toc105515993 \h </w:instrText>
+            </w:r>
+            <w:r>
+              <w:rPr>
+                <w:noProof/>
+                <w:webHidden/>
+              </w:rPr>
+            </w:r>
+            <w:r>
+              <w:rPr>
+                <w:noProof/>
+                <w:webHidden/>
+              </w:rPr>
+              <w:fldChar w:fldCharType="separate"/>
+            </w:r>
+            <w:r>
+              <w:rPr>
+                <w:noProof/>
+                <w:webHidden/>
+              </w:rPr>
+              <w:t>5</w:t>
+            </w:r>
+            <w:r>
+              <w:rPr>
+                <w:noProof/>
+                <w:webHidden/>
+              </w:rPr>
+              <w:fldChar w:fldCharType="end"/>
+            </w:r>
+          </w:hyperlink>
+        </w:p>
+        <w:p>
+          <w:pPr>
+            <w:pStyle w:val="TOC2"/>
+            <w:tabs>
+              <w:tab w:val="right" w:leader="dot" w:pos="10070"/>
+            </w:tabs>
+            <w:rPr>
+              <w:rFonts w:asciiTheme="minorHAnsi" w:eastAsiaTheme="minorEastAsia" w:hAnsiTheme="minorHAnsi" w:cstheme="minorBidi"/>
+              <w:noProof/>
+              <w:lang w:val="en-US"/>
+            </w:rPr>
+          </w:pPr>
+          <w:hyperlink w:anchor="_Toc105515994" w:history="1">
+            <w:r>
+              <w:rPr>
+                <w:rStyle w:val="Hyperlink"/>
+                <w:rFonts w:cs="B Nazanin"/>
+                <w:b/>
+                <w:bCs/>
+                <w:noProof/>
+                <w:rtl/>
+                <w:lang w:val="en-US" w:bidi="fa-IR"/>
+              </w:rPr>
+              <w:t>س</w:t>
+            </w:r>
+            <w:r>
+              <w:rPr>
+                <w:rStyle w:val="Hyperlink"/>
+                <w:rFonts w:cs="B Nazanin" w:hint="cs"/>
+                <w:b/>
+                <w:bCs/>
+                <w:noProof/>
+                <w:rtl/>
+                <w:lang w:val="en-US" w:bidi="fa-IR"/>
+              </w:rPr>
+              <w:t>ی</w:t>
+            </w:r>
+            <w:r>
+              <w:rPr>
+                <w:rStyle w:val="Hyperlink"/>
+                <w:rFonts w:cs="B Nazanin" w:hint="eastAsia"/>
+                <w:b/>
+                <w:bCs/>
+                <w:noProof/>
+                <w:rtl/>
+                <w:lang w:val="en-US" w:bidi="fa-IR"/>
+              </w:rPr>
+              <w:t>م</w:t>
+            </w:r>
+            <w:r>
+              <w:rPr>
+                <w:noProof/>
+                <w:webHidden/>
+              </w:rPr>
+              <w:tab/>
+            </w:r>
+            <w:r>
+              <w:rPr>
+                <w:noProof/>
+                <w:webHidden/>
+              </w:rPr>
+              <w:fldChar w:fldCharType="begin"/>
+            </w:r>
+            <w:r>
+              <w:rPr>
+                <w:noProof/>
+                <w:webHidden/>
+              </w:rPr>
+              <w:instrText xml:space="preserve"> PAGEREF _Toc105515994 \h </w:instrText>
+            </w:r>
+            <w:r>
+              <w:rPr>
+                <w:noProof/>
+                <w:webHidden/>
+              </w:rPr>
+            </w:r>
+            <w:r>
+              <w:rPr>
+                <w:noProof/>
+                <w:webHidden/>
+              </w:rPr>
+              <w:fldChar w:fldCharType="separate"/>
+            </w:r>
+            <w:r>
+              <w:rPr>
+                <w:noProof/>
+                <w:webHidden/>
+              </w:rPr>
+              <w:t>5</w:t>
             </w:r>
             <w:r>
               <w:rPr>
@@ -4801,7 +5299,7 @@
               <w:lang w:val="en-US"/>
             </w:rPr>
           </w:pPr>
-          <w:hyperlink w:anchor="_Toc105512854" w:history="1">
+          <w:hyperlink w:anchor="_Toc105515995" w:history="1">
             <w:r>
               <w:rPr>
                 <w:rStyle w:val="Hyperlink"/>
@@ -4881,7 +5379,7 @@
                 <w:noProof/>
                 <w:webHidden/>
               </w:rPr>
-              <w:instrText xml:space="preserve"> PAGEREF _Toc105512854 \h </w:instrText>
+              <w:instrText xml:space="preserve"> PAGEREF _Toc105515995 \h </w:instrText>
             </w:r>
             <w:r>
               <w:rPr>
@@ -4901,7 +5399,229 @@
                 <w:noProof/>
                 <w:webHidden/>
               </w:rPr>
-              <w:t>4</w:t>
+              <w:t>6</w:t>
+            </w:r>
+            <w:r>
+              <w:rPr>
+                <w:noProof/>
+                <w:webHidden/>
+              </w:rPr>
+              <w:fldChar w:fldCharType="end"/>
+            </w:r>
+          </w:hyperlink>
+        </w:p>
+        <w:p>
+          <w:pPr>
+            <w:pStyle w:val="TOC2"/>
+            <w:tabs>
+              <w:tab w:val="right" w:leader="dot" w:pos="10070"/>
+            </w:tabs>
+            <w:rPr>
+              <w:rFonts w:asciiTheme="minorHAnsi" w:eastAsiaTheme="minorEastAsia" w:hAnsiTheme="minorHAnsi" w:cstheme="minorBidi"/>
+              <w:noProof/>
+              <w:lang w:val="en-US"/>
+            </w:rPr>
+          </w:pPr>
+          <w:hyperlink w:anchor="_Toc105515996" w:history="1">
+            <w:r>
+              <w:rPr>
+                <w:rStyle w:val="Hyperlink"/>
+                <w:rFonts w:cs="B Nazanin"/>
+                <w:b/>
+                <w:bCs/>
+                <w:noProof/>
+                <w:rtl/>
+                <w:lang w:val="en-US" w:bidi="fa-IR"/>
+              </w:rPr>
+              <w:t>معمار</w:t>
+            </w:r>
+            <w:r>
+              <w:rPr>
+                <w:rStyle w:val="Hyperlink"/>
+                <w:rFonts w:cs="B Nazanin" w:hint="cs"/>
+                <w:b/>
+                <w:bCs/>
+                <w:noProof/>
+                <w:rtl/>
+                <w:lang w:val="en-US" w:bidi="fa-IR"/>
+              </w:rPr>
+              <w:t>ی</w:t>
+            </w:r>
+            <w:r>
+              <w:rPr>
+                <w:rStyle w:val="Hyperlink"/>
+                <w:rFonts w:cs="B Nazanin"/>
+                <w:b/>
+                <w:bCs/>
+                <w:noProof/>
+                <w:rtl/>
+                <w:lang w:val="en-US" w:bidi="fa-IR"/>
+              </w:rPr>
+              <w:t xml:space="preserve"> سخت‌افزار</w:t>
+            </w:r>
+            <w:r>
+              <w:rPr>
+                <w:rStyle w:val="Hyperlink"/>
+                <w:rFonts w:cs="B Nazanin" w:hint="cs"/>
+                <w:b/>
+                <w:bCs/>
+                <w:noProof/>
+                <w:rtl/>
+                <w:lang w:val="en-US" w:bidi="fa-IR"/>
+              </w:rPr>
+              <w:t>ی</w:t>
+            </w:r>
+            <w:r>
+              <w:rPr>
+                <w:noProof/>
+                <w:webHidden/>
+              </w:rPr>
+              <w:tab/>
+            </w:r>
+            <w:r>
+              <w:rPr>
+                <w:noProof/>
+                <w:webHidden/>
+              </w:rPr>
+              <w:fldChar w:fldCharType="begin"/>
+            </w:r>
+            <w:r>
+              <w:rPr>
+                <w:noProof/>
+                <w:webHidden/>
+              </w:rPr>
+              <w:instrText xml:space="preserve"> PAGEREF _Toc105515996 \h </w:instrText>
+            </w:r>
+            <w:r>
+              <w:rPr>
+                <w:noProof/>
+                <w:webHidden/>
+              </w:rPr>
+            </w:r>
+            <w:r>
+              <w:rPr>
+                <w:noProof/>
+                <w:webHidden/>
+              </w:rPr>
+              <w:fldChar w:fldCharType="separate"/>
+            </w:r>
+            <w:r>
+              <w:rPr>
+                <w:noProof/>
+                <w:webHidden/>
+              </w:rPr>
+              <w:t>6</w:t>
+            </w:r>
+            <w:r>
+              <w:rPr>
+                <w:noProof/>
+                <w:webHidden/>
+              </w:rPr>
+              <w:fldChar w:fldCharType="end"/>
+            </w:r>
+          </w:hyperlink>
+        </w:p>
+        <w:p>
+          <w:pPr>
+            <w:pStyle w:val="TOC2"/>
+            <w:tabs>
+              <w:tab w:val="right" w:leader="dot" w:pos="10070"/>
+            </w:tabs>
+            <w:rPr>
+              <w:rFonts w:asciiTheme="minorHAnsi" w:eastAsiaTheme="minorEastAsia" w:hAnsiTheme="minorHAnsi" w:cstheme="minorBidi"/>
+              <w:noProof/>
+              <w:lang w:val="en-US"/>
+            </w:rPr>
+          </w:pPr>
+          <w:hyperlink w:anchor="_Toc105515997" w:history="1">
+            <w:r>
+              <w:rPr>
+                <w:rStyle w:val="Hyperlink"/>
+                <w:rFonts w:cs="B Nazanin"/>
+                <w:b/>
+                <w:bCs/>
+                <w:noProof/>
+                <w:rtl/>
+                <w:lang w:val="en-US" w:bidi="fa-IR"/>
+              </w:rPr>
+              <w:t>معمار</w:t>
+            </w:r>
+            <w:r>
+              <w:rPr>
+                <w:rStyle w:val="Hyperlink"/>
+                <w:rFonts w:cs="B Nazanin" w:hint="cs"/>
+                <w:b/>
+                <w:bCs/>
+                <w:noProof/>
+                <w:rtl/>
+                <w:lang w:val="en-US" w:bidi="fa-IR"/>
+              </w:rPr>
+              <w:t>ی</w:t>
+            </w:r>
+            <w:r>
+              <w:rPr>
+                <w:rStyle w:val="Hyperlink"/>
+                <w:rFonts w:cs="B Nazanin"/>
+                <w:b/>
+                <w:bCs/>
+                <w:noProof/>
+                <w:rtl/>
+                <w:lang w:val="en-US" w:bidi="fa-IR"/>
+              </w:rPr>
+              <w:t xml:space="preserve"> نرم‌افزار</w:t>
+            </w:r>
+            <w:r>
+              <w:rPr>
+                <w:rStyle w:val="Hyperlink"/>
+                <w:rFonts w:cs="B Nazanin" w:hint="cs"/>
+                <w:b/>
+                <w:bCs/>
+                <w:noProof/>
+                <w:rtl/>
+                <w:lang w:val="en-US" w:bidi="fa-IR"/>
+              </w:rPr>
+              <w:t>ی</w:t>
+            </w:r>
+            <w:r>
+              <w:rPr>
+                <w:noProof/>
+                <w:webHidden/>
+              </w:rPr>
+              <w:tab/>
+            </w:r>
+            <w:r>
+              <w:rPr>
+                <w:noProof/>
+                <w:webHidden/>
+              </w:rPr>
+              <w:fldChar w:fldCharType="begin"/>
+            </w:r>
+            <w:r>
+              <w:rPr>
+                <w:noProof/>
+                <w:webHidden/>
+              </w:rPr>
+              <w:instrText xml:space="preserve"> PAGEREF _Toc105515997 \h </w:instrText>
+            </w:r>
+            <w:r>
+              <w:rPr>
+                <w:noProof/>
+                <w:webHidden/>
+              </w:rPr>
+            </w:r>
+            <w:r>
+              <w:rPr>
+                <w:noProof/>
+                <w:webHidden/>
+              </w:rPr>
+              <w:fldChar w:fldCharType="separate"/>
+            </w:r>
+            <w:r>
+              <w:rPr>
+                <w:noProof/>
+                <w:webHidden/>
+              </w:rPr>
+              <w:t>6</w:t>
             </w:r>
             <w:r>
               <w:rPr>
@@ -4924,7 +5644,7 @@
               <w:lang w:val="en-US"/>
             </w:rPr>
           </w:pPr>
-          <w:hyperlink w:anchor="_Toc105512855" w:history="1">
+          <w:hyperlink w:anchor="_Toc105515998" w:history="1">
             <w:r>
               <w:rPr>
                 <w:rStyle w:val="Hyperlink"/>
@@ -5028,7 +5748,7 @@
                 <w:noProof/>
                 <w:webHidden/>
               </w:rPr>
-              <w:instrText xml:space="preserve"> PAGEREF _Toc105512855 \h </w:instrText>
+              <w:instrText xml:space="preserve"> PAGEREF _Toc105515998 \h </w:instrText>
             </w:r>
             <w:r>
               <w:rPr>
@@ -5048,7 +5768,7 @@
                 <w:noProof/>
                 <w:webHidden/>
               </w:rPr>
-              <w:t>5</w:t>
+              <w:t>7</w:t>
             </w:r>
             <w:r>
               <w:rPr>
@@ -5071,7 +5791,7 @@
               <w:lang w:val="en-US"/>
             </w:rPr>
           </w:pPr>
-          <w:hyperlink w:anchor="_Toc105512856" w:history="1">
+          <w:hyperlink w:anchor="_Toc105515999" w:history="1">
             <w:r>
               <w:rPr>
                 <w:rStyle w:val="Hyperlink"/>
@@ -5139,7 +5859,7 @@
                 <w:noProof/>
                 <w:webHidden/>
               </w:rPr>
-              <w:instrText xml:space="preserve"> PAGEREF _Toc105512856 \h </w:instrText>
+              <w:instrText xml:space="preserve"> PAGEREF _Toc105515999 \h </w:instrText>
             </w:r>
             <w:r>
               <w:rPr>
@@ -5159,7 +5879,7 @@
                 <w:noProof/>
                 <w:webHidden/>
               </w:rPr>
-              <w:t>6</w:t>
+              <w:t>8</w:t>
             </w:r>
             <w:r>
               <w:rPr>
@@ -5182,7 +5902,7 @@
               <w:lang w:val="en-US"/>
             </w:rPr>
           </w:pPr>
-          <w:hyperlink w:anchor="_Toc105512857" w:history="1">
+          <w:hyperlink w:anchor="_Toc105516000" w:history="1">
             <w:r>
               <w:rPr>
                 <w:rStyle w:val="Hyperlink"/>
@@ -5310,7 +6030,7 @@
                 <w:noProof/>
                 <w:webHidden/>
               </w:rPr>
-              <w:instrText xml:space="preserve"> PAGEREF _Toc105512857 \h </w:instrText>
+              <w:instrText xml:space="preserve"> PAGEREF _Toc105516000 \h </w:instrText>
             </w:r>
             <w:r>
               <w:rPr>
@@ -5330,7 +6050,7 @@
                 <w:noProof/>
                 <w:webHidden/>
               </w:rPr>
-              <w:t>7</w:t>
+              <w:t>9</w:t>
             </w:r>
             <w:r>
               <w:rPr>
@@ -5353,7 +6073,7 @@
               <w:lang w:val="en-US"/>
             </w:rPr>
           </w:pPr>
-          <w:hyperlink w:anchor="_Toc105512858" w:history="1">
+          <w:hyperlink w:anchor="_Toc105516001" w:history="1">
             <w:r>
               <w:rPr>
                 <w:rStyle w:val="Hyperlink"/>
@@ -5421,7 +6141,7 @@
                 <w:noProof/>
                 <w:webHidden/>
               </w:rPr>
-              <w:instrText xml:space="preserve"> PAGEREF _Toc105512858 \h </w:instrText>
+              <w:instrText xml:space="preserve"> PAGEREF _Toc105516001 \h </w:instrText>
             </w:r>
             <w:r>
               <w:rPr>
@@ -5441,7 +6161,7 @@
                 <w:noProof/>
                 <w:webHidden/>
               </w:rPr>
-              <w:t>8</w:t>
+              <w:t>10</w:t>
             </w:r>
             <w:r>
               <w:rPr>
@@ -5464,7 +6184,7 @@
               <w:lang w:val="en-US"/>
             </w:rPr>
           </w:pPr>
-          <w:hyperlink w:anchor="_Toc105512859" w:history="1">
+          <w:hyperlink w:anchor="_Toc105516002" w:history="1">
             <w:r>
               <w:rPr>
                 <w:rStyle w:val="Hyperlink"/>
@@ -5508,7 +6228,7 @@
                 <w:noProof/>
                 <w:webHidden/>
               </w:rPr>
-              <w:instrText xml:space="preserve"> PAGEREF _Toc105512859 \h </w:instrText>
+              <w:instrText xml:space="preserve"> PAGEREF _Toc105516002 \h </w:instrText>
             </w:r>
             <w:r>
               <w:rPr>
@@ -5528,7 +6248,7 @@
                 <w:noProof/>
                 <w:webHidden/>
               </w:rPr>
-              <w:t>9</w:t>
+              <w:t>11</w:t>
             </w:r>
             <w:r>
               <w:rPr>
@@ -5551,7 +6271,7 @@
               <w:lang w:val="en-US"/>
             </w:rPr>
           </w:pPr>
-          <w:hyperlink w:anchor="_Toc105512860" w:history="1">
+          <w:hyperlink w:anchor="_Toc105516003" w:history="1">
             <w:r>
               <w:rPr>
                 <w:rStyle w:val="Hyperlink"/>
@@ -5607,7 +6327,7 @@
                 <w:noProof/>
                 <w:webHidden/>
               </w:rPr>
-              <w:instrText xml:space="preserve"> PAGEREF _Toc105512860 \h </w:instrText>
+              <w:instrText xml:space="preserve"> PAGEREF _Toc105516003 \h </w:instrText>
             </w:r>
             <w:r>
               <w:rPr>
@@ -5627,7 +6347,7 @@
                 <w:noProof/>
                 <w:webHidden/>
               </w:rPr>
-              <w:t>10</w:t>
+              <w:t>12</w:t>
             </w:r>
             <w:r>
               <w:rPr>
@@ -5650,7 +6370,7 @@
               <w:lang w:val="en-US"/>
             </w:rPr>
           </w:pPr>
-          <w:hyperlink w:anchor="_Toc105512861" w:history="1">
+          <w:hyperlink w:anchor="_Toc105516004" w:history="1">
             <w:r>
               <w:rPr>
                 <w:rStyle w:val="Hyperlink"/>
@@ -5694,7 +6414,7 @@
                 <w:noProof/>
                 <w:webHidden/>
               </w:rPr>
-              <w:instrText xml:space="preserve"> PAGEREF _Toc105512861 \h </w:instrText>
+              <w:instrText xml:space="preserve"> PAGEREF _Toc105516004 \h </w:instrText>
             </w:r>
             <w:r>
               <w:rPr>
@@ -5714,7 +6434,7 @@
                 <w:noProof/>
                 <w:webHidden/>
               </w:rPr>
-              <w:t>11</w:t>
+              <w:t>13</w:t>
             </w:r>
             <w:r>
               <w:rPr>
@@ -5737,7 +6457,7 @@
               <w:lang w:val="en-US"/>
             </w:rPr>
           </w:pPr>
-          <w:hyperlink w:anchor="_Toc105512862" w:history="1">
+          <w:hyperlink w:anchor="_Toc105516005" w:history="1">
             <w:r>
               <w:rPr>
                 <w:rStyle w:val="Hyperlink"/>
@@ -5781,7 +6501,7 @@
                 <w:noProof/>
                 <w:webHidden/>
               </w:rPr>
-              <w:instrText xml:space="preserve"> PAGEREF _Toc105512862 \h </w:instrText>
+              <w:instrText xml:space="preserve"> PAGEREF _Toc105516005 \h </w:instrText>
             </w:r>
             <w:r>
               <w:rPr>
@@ -5801,7 +6521,7 @@
                 <w:noProof/>
                 <w:webHidden/>
               </w:rPr>
-              <w:t>12</w:t>
+              <w:t>14</w:t>
             </w:r>
             <w:r>
               <w:rPr>
@@ -5882,7 +6602,7 @@
           <w:lang w:val="en-US" w:bidi="fa-IR"/>
         </w:rPr>
       </w:pPr>
-      <w:bookmarkStart w:id="1" w:name="_Toc105512850"/>
+      <w:bookmarkStart w:id="0" w:name="_Toc105515987"/>
       <w:r>
         <w:rPr>
           <w:rFonts w:cs="B Nazanin" w:hint="cs"/>
@@ -5894,7 +6614,7 @@
         <w:lastRenderedPageBreak/>
         <w:t>مقدمه</w:t>
       </w:r>
-      <w:bookmarkEnd w:id="1"/>
+      <w:bookmarkEnd w:id="0"/>
     </w:p>
     <w:p>
       <w:pPr>
@@ -5908,7 +6628,7 @@
           <w:lang w:val="en-US" w:bidi="fa-IR"/>
         </w:rPr>
       </w:pPr>
-      <w:bookmarkStart w:id="2" w:name="_Toc105512851"/>
+      <w:bookmarkStart w:id="1" w:name="_Toc105515988"/>
       <w:r>
         <w:rPr>
           <w:rFonts w:cs="B Nazanin" w:hint="cs"/>
@@ -5919,7 +6639,7 @@
         </w:rPr>
         <w:t>شرح پروژه</w:t>
       </w:r>
-      <w:bookmarkEnd w:id="2"/>
+      <w:bookmarkEnd w:id="1"/>
     </w:p>
     <w:p>
       <w:pPr>
@@ -6328,7 +7048,7 @@
           <w:lang w:val="en-US" w:bidi="fa-IR"/>
         </w:rPr>
       </w:pPr>
-      <w:bookmarkStart w:id="3" w:name="_Toc105512852"/>
+      <w:bookmarkStart w:id="2" w:name="_Toc105515989"/>
       <w:r>
         <w:rPr>
           <w:rFonts w:cs="B Nazanin" w:hint="cs"/>
@@ -6339,7 +7059,7 @@
         </w:rPr>
         <w:t>مزایای رقابتی</w:t>
       </w:r>
-      <w:bookmarkEnd w:id="3"/>
+      <w:bookmarkEnd w:id="2"/>
     </w:p>
     <w:p>
       <w:pPr>
@@ -6575,7 +7295,7 @@
           <w:lang w:val="en-US" w:bidi="fa-IR"/>
         </w:rPr>
       </w:pPr>
-      <w:bookmarkStart w:id="4" w:name="_Toc105512853"/>
+      <w:bookmarkStart w:id="3" w:name="_Toc105515990"/>
       <w:r>
         <w:rPr>
           <w:rFonts w:cs="B Nazanin" w:hint="cs"/>
@@ -6587,16 +7307,202 @@
         <w:lastRenderedPageBreak/>
         <w:t>قطعات</w:t>
       </w:r>
+      <w:bookmarkEnd w:id="3"/>
+    </w:p>
+    <w:p>
+      <w:pPr>
+        <w:bidi/>
+        <w:rPr>
+          <w:rFonts w:cs="B Nazanin"/>
+          <w:sz w:val="24"/>
+          <w:szCs w:val="24"/>
+          <w:lang w:val="en-US" w:bidi="fa-IR"/>
+        </w:rPr>
+      </w:pPr>
+      <w:r>
+        <w:rPr>
+          <w:rFonts w:cs="B Nazanin" w:hint="cs"/>
+          <w:sz w:val="24"/>
+          <w:szCs w:val="24"/>
+          <w:rtl/>
+          <w:lang w:val="en-US" w:bidi="fa-IR"/>
+        </w:rPr>
+        <w:t>در این بخش قطعات سخت‌افزاری استفاده</w:t>
+      </w:r>
+      <w:r>
+        <w:rPr>
+          <w:rFonts w:cs="B Nazanin" w:hint="cs"/>
+          <w:sz w:val="24"/>
+          <w:szCs w:val="24"/>
+          <w:rtl/>
+          <w:lang w:val="en-US" w:bidi="fa-IR"/>
+        </w:rPr>
+        <w:t xml:space="preserve"> شده در این محصول بررسی می‌شوند.</w:t>
+      </w:r>
+    </w:p>
+    <w:p>
+      <w:pPr>
+        <w:bidi/>
+        <w:rPr>
+          <w:rFonts w:cs="B Nazanin"/>
+          <w:sz w:val="24"/>
+          <w:szCs w:val="24"/>
+          <w:lang w:val="en-US" w:bidi="fa-IR"/>
+        </w:rPr>
+      </w:pPr>
+      <w:r>
+        <w:rPr>
+          <w:rFonts w:cs="B Nazanin"/>
+          <w:sz w:val="24"/>
+          <w:szCs w:val="24"/>
+          <w:lang w:val="en-US" w:bidi="fa-IR"/>
+        </w:rPr>
+        <w:t>todo</w:t>
+      </w:r>
+    </w:p>
+    <w:p>
+      <w:pPr>
+        <w:pStyle w:val="Heading2"/>
+        <w:bidi/>
+        <w:rPr>
+          <w:rFonts w:cs="B Nazanin" w:hint="cs"/>
+          <w:b/>
+          <w:bCs/>
+          <w:rtl/>
+          <w:lang w:val="en-US" w:bidi="fa-IR"/>
+        </w:rPr>
+      </w:pPr>
+      <w:bookmarkStart w:id="4" w:name="_Toc105515991"/>
+      <w:r>
+        <w:rPr>
+          <w:rFonts w:cs="B Nazanin" w:hint="cs"/>
+          <w:b/>
+          <w:bCs/>
+          <w:rtl/>
+          <w:lang w:val="en-US" w:bidi="fa-IR"/>
+        </w:rPr>
+        <w:t xml:space="preserve">برد </w:t>
+      </w:r>
+      <w:r>
+        <w:rPr>
+          <w:rFonts w:cs="B Nazanin"/>
+          <w:b/>
+          <w:bCs/>
+          <w:lang w:val="en-US" w:bidi="fa-IR"/>
+        </w:rPr>
+        <w:t>Rasbperry pi 3</w:t>
+      </w:r>
+      <w:r>
+        <w:rPr>
+          <w:rFonts w:cs="B Nazanin" w:hint="cs"/>
+          <w:b/>
+          <w:bCs/>
+          <w:rtl/>
+          <w:lang w:val="en-US" w:bidi="fa-IR"/>
+        </w:rPr>
+        <w:t xml:space="preserve"> مدل </w:t>
+      </w:r>
+      <w:r>
+        <w:rPr>
+          <w:rFonts w:cs="B Nazanin"/>
+          <w:b/>
+          <w:bCs/>
+          <w:lang w:val="en-US" w:bidi="fa-IR"/>
+        </w:rPr>
+        <w:t>B</w:t>
+      </w:r>
       <w:bookmarkEnd w:id="4"/>
     </w:p>
     <w:p>
       <w:pPr>
         <w:bidi/>
         <w:rPr>
+          <w:rFonts w:cs="B Nazanin" w:hint="cs"/>
+          <w:sz w:val="24"/>
+          <w:szCs w:val="24"/>
+          <w:rtl/>
+          <w:lang w:val="en-US" w:bidi="fa-IR"/>
+        </w:rPr>
+      </w:pPr>
+      <w:r>
+        <w:rPr>
+          <w:rFonts w:cs="B Nazanin" w:hint="cs"/>
+          <w:sz w:val="24"/>
+          <w:szCs w:val="24"/>
+          <w:rtl/>
+          <w:lang w:val="en-US" w:bidi="fa-IR"/>
+        </w:rPr>
+        <w:t xml:space="preserve">این قطعه، برد اصلی محصول است که </w:t>
+      </w:r>
+      <w:r>
+        <w:rPr>
+          <w:rFonts w:cs="B Nazanin" w:hint="cs"/>
+          <w:sz w:val="24"/>
+          <w:szCs w:val="24"/>
+          <w:rtl/>
+          <w:lang w:val="en-US" w:bidi="fa-IR"/>
+        </w:rPr>
+        <w:t>نقش اصلی را برعهده دارد. کارهایی نظیر دریافت داده از ماژول‌ها، فرستادن اطلاعات به گوشی راننده، پردازش اطلاعات و ... در این قطعه انجام می‌شود.</w:t>
+      </w:r>
+      <w:r>
+        <w:rPr>
+          <w:rFonts w:cs="B Nazanin" w:hint="cs"/>
+          <w:sz w:val="24"/>
+          <w:szCs w:val="24"/>
+          <w:rtl/>
+          <w:lang w:val="en-US" w:bidi="fa-IR"/>
+        </w:rPr>
+        <w:t xml:space="preserve"> </w:t>
+      </w:r>
+      <w:r>
+        <w:rPr>
+          <w:rFonts w:cs="B Nazanin" w:hint="cs"/>
+          <w:sz w:val="24"/>
+          <w:szCs w:val="24"/>
+          <w:rtl/>
+          <w:lang w:val="en-US" w:bidi="fa-IR"/>
+        </w:rPr>
+        <w:t>از قابلیت‌های این برد می‌توان به موارد زیر اشاره کرد:</w:t>
+      </w:r>
+    </w:p>
+    <w:p>
+      <w:pPr>
+        <w:pStyle w:val="ListParagraph"/>
+        <w:numPr>
+          <w:ilvl w:val="0"/>
+          <w:numId w:val="20"/>
+        </w:numPr>
+        <w:bidi/>
+        <w:rPr>
+          <w:rFonts w:cs="B Nazanin" w:hint="cs"/>
+          <w:sz w:val="24"/>
+          <w:szCs w:val="24"/>
+          <w:lang w:val="en-US" w:bidi="fa-IR"/>
+        </w:rPr>
+      </w:pPr>
+      <w:r>
+        <w:rPr>
+          <w:rFonts w:cs="B Nazanin" w:hint="cs"/>
+          <w:sz w:val="24"/>
+          <w:szCs w:val="24"/>
+          <w:rtl/>
+          <w:lang w:val="en-US" w:bidi="fa-IR"/>
+        </w:rPr>
+        <w:t>پشتیبانی از سیستم عامل لینوکس</w:t>
+      </w:r>
+    </w:p>
+    <w:p>
+      <w:pPr>
+        <w:pStyle w:val="ListParagraph"/>
+        <w:numPr>
+          <w:ilvl w:val="0"/>
+          <w:numId w:val="20"/>
+        </w:numPr>
+        <w:bidi/>
+        <w:rPr>
           <w:rFonts w:cs="B Nazanin"/>
           <w:sz w:val="24"/>
           <w:szCs w:val="24"/>
-          <w:rtl/>
           <w:lang w:val="en-US" w:bidi="fa-IR"/>
         </w:rPr>
       </w:pPr>
@@ -6608,8 +7514,33 @@
           <w:rtl/>
           <w:lang w:val="en-US" w:bidi="fa-IR"/>
         </w:rPr>
-        <w:t>در این بخش قطعات سخت‌افزاری استفاده</w:t>
-      </w:r>
+        <w:t xml:space="preserve">پشتیبانی از اتصال </w:t>
+      </w:r>
+      <w:r>
+        <w:rPr>
+          <w:rFonts w:cs="B Nazanin"/>
+          <w:sz w:val="24"/>
+          <w:szCs w:val="24"/>
+          <w:lang w:val="en-US" w:bidi="fa-IR"/>
+        </w:rPr>
+        <w:t>WiFi</w:t>
+      </w:r>
+    </w:p>
+    <w:p>
+      <w:pPr>
+        <w:pStyle w:val="ListParagraph"/>
+        <w:numPr>
+          <w:ilvl w:val="0"/>
+          <w:numId w:val="20"/>
+        </w:numPr>
+        <w:bidi/>
+        <w:rPr>
+          <w:rFonts w:cs="B Nazanin"/>
+          <w:sz w:val="24"/>
+          <w:szCs w:val="24"/>
+          <w:lang w:val="en-US" w:bidi="fa-IR"/>
+        </w:rPr>
+      </w:pPr>
       <w:r>
         <w:rPr>
           <w:rFonts w:cs="B Nazanin" w:hint="cs"/>
@@ -6618,61 +7549,455 @@
           <w:rtl/>
           <w:lang w:val="en-US" w:bidi="fa-IR"/>
         </w:rPr>
-        <w:t xml:space="preserve"> شده در این محصول بررسی می‌شوند.</w:t>
+        <w:t>قابلیت اتصال به ماژول‌های مختلف</w:t>
       </w:r>
     </w:p>
     <w:p>
       <w:pPr>
+        <w:pStyle w:val="ListParagraph"/>
+        <w:numPr>
+          <w:ilvl w:val="0"/>
+          <w:numId w:val="20"/>
+        </w:numPr>
         <w:bidi/>
+        <w:rPr>
+          <w:rFonts w:cs="B Nazanin"/>
+          <w:sz w:val="24"/>
+          <w:szCs w:val="24"/>
+          <w:rtl/>
+          <w:lang w:val="en-US" w:bidi="fa-IR"/>
+        </w:rPr>
+      </w:pPr>
+      <w:r>
         <w:rPr>
           <w:rFonts w:cs="B Nazanin" w:hint="cs"/>
           <w:sz w:val="24"/>
           <w:szCs w:val="24"/>
-          <w:lang w:val="en-US" w:bidi="fa-IR"/>
-        </w:rPr>
-      </w:pPr>
-      <w:proofErr w:type="spellStart"/>
-      <w:proofErr w:type="gramStart"/>
-      <w:r>
+          <w:rtl/>
+          <w:lang w:val="en-US" w:bidi="fa-IR"/>
+        </w:rPr>
+        <w:t>و ...</w:t>
+      </w:r>
+    </w:p>
+    <w:p>
+      <w:pPr>
+        <w:bidi/>
+        <w:rPr>
+          <w:rFonts w:cs="B Nazanin" w:hint="cs"/>
+          <w:sz w:val="24"/>
+          <w:szCs w:val="24"/>
+          <w:rtl/>
+          <w:lang w:val="en-US" w:bidi="fa-IR"/>
+        </w:rPr>
+      </w:pPr>
+      <w:r>
+        <w:rPr>
+          <w:rFonts w:cs="B Nazanin" w:hint="cs"/>
+          <w:sz w:val="24"/>
+          <w:szCs w:val="24"/>
+          <w:rtl/>
+          <w:lang w:val="en-US" w:bidi="fa-IR"/>
+        </w:rPr>
+        <w:t>تصویری ا</w:t>
+      </w:r>
+      <w:r>
+        <w:rPr>
+          <w:rFonts w:cs="B Nazanin" w:hint="cs"/>
+          <w:sz w:val="24"/>
+          <w:szCs w:val="24"/>
+          <w:rtl/>
+          <w:lang w:val="en-US" w:bidi="fa-IR"/>
+        </w:rPr>
+        <w:t>ز این قطعه در زیر مشاهده می‌شود.</w:t>
+      </w:r>
+    </w:p>
+    <w:p>
+      <w:pPr>
+        <w:keepNext/>
+        <w:bidi/>
+        <w:jc w:val="center"/>
+      </w:pPr>
+      <w:r>
+        <w:rPr>
+          <w:rFonts w:cs="B Nazanin"/>
+          <w:noProof/>
+          <w:sz w:val="24"/>
+          <w:szCs w:val="24"/>
+          <w:lang w:val="en-US"/>
+        </w:rPr>
+        <w:drawing>
+          <wp:inline distT="0" distB="0" distL="0" distR="0" wp14:anchorId="58E8B246" wp14:editId="38963FA9">
+            <wp:extent cx="4743450" cy="3162300"/>
+            <wp:effectExtent l="0" t="0" r="0" b="0"/>
+            <wp:docPr id="1" name="Picture 1"/>
+            <wp:cNvGraphicFramePr>
+              <a:graphicFrameLocks xmlns:a="http://schemas.openxmlformats.org/drawingml/2006/main" noChangeAspect="1"/>
+            </wp:cNvGraphicFramePr>
+            <a:graphic xmlns:a="http://schemas.openxmlformats.org/drawingml/2006/main">
+              <a:graphicData uri="http://schemas.openxmlformats.org/drawingml/2006/picture">
+                <pic:pic xmlns:pic="http://schemas.openxmlformats.org/drawingml/2006/picture">
+                  <pic:nvPicPr>
+                    <pic:cNvPr id="1" name="raspberry-pi-3-b.jpg"/>
+                    <pic:cNvPicPr/>
+                  </pic:nvPicPr>
+                  <pic:blipFill>
+                    <a:blip r:embed="rId10" cstate="print">
+                      <a:extLst>
+                        <a:ext uri="{28A0092B-C50C-407E-A947-70E740481C1C}">
+                          <a14:useLocalDpi xmlns:a14="http://schemas.microsoft.com/office/drawing/2010/main" val="0"/>
+                        </a:ext>
+                      </a:extLst>
+                    </a:blip>
+                    <a:stretch>
+                      <a:fillRect/>
+                    </a:stretch>
+                  </pic:blipFill>
+                  <pic:spPr>
+                    <a:xfrm>
+                      <a:off x="0" y="0"/>
+                      <a:ext cx="4743450" cy="3162300"/>
+                    </a:xfrm>
+                    <a:prstGeom prst="rect">
+                      <a:avLst/>
+                    </a:prstGeom>
+                  </pic:spPr>
+                </pic:pic>
+              </a:graphicData>
+            </a:graphic>
+          </wp:inline>
+        </w:drawing>
+      </w:r>
+    </w:p>
+    <w:p>
+      <w:pPr>
+        <w:pStyle w:val="Caption"/>
+        <w:bidi/>
+        <w:jc w:val="center"/>
+        <w:rPr>
+          <w:lang w:val="en-US" w:bidi="fa-IR"/>
+        </w:rPr>
+      </w:pPr>
+      <w:r>
+        <w:rPr>
+          <w:rtl/>
+        </w:rPr>
+        <w:t xml:space="preserve">شکل </w:t>
+      </w:r>
+      <w:r>
+        <w:rPr>
+          <w:rtl/>
+        </w:rPr>
+        <w:fldChar w:fldCharType="begin"/>
+      </w:r>
+      <w:r>
+        <w:rPr>
+          <w:rtl/>
+        </w:rPr>
+        <w:instrText xml:space="preserve"> </w:instrText>
+      </w:r>
+      <w:r>
+        <w:instrText>SEQ</w:instrText>
+      </w:r>
+      <w:r>
+        <w:rPr>
+          <w:rtl/>
+        </w:rPr>
+        <w:instrText xml:space="preserve"> شکل \* </w:instrText>
+      </w:r>
+      <w:r>
+        <w:instrText>ARABIC</w:instrText>
+      </w:r>
+      <w:r>
+        <w:rPr>
+          <w:rtl/>
+        </w:rPr>
+        <w:instrText xml:space="preserve"> </w:instrText>
+      </w:r>
+      <w:r>
+        <w:rPr>
+          <w:rtl/>
+        </w:rPr>
+        <w:fldChar w:fldCharType="separate"/>
+      </w:r>
+      <w:r>
+        <w:rPr>
+          <w:noProof/>
+          <w:rtl/>
+        </w:rPr>
+        <w:t>1</w:t>
+      </w:r>
+      <w:r>
+        <w:rPr>
+          <w:rtl/>
+        </w:rPr>
+        <w:fldChar w:fldCharType="end"/>
+      </w:r>
+      <w:r>
+        <w:rPr>
+          <w:rFonts w:hint="cs"/>
+          <w:rtl/>
+          <w:lang w:bidi="fa-IR"/>
+        </w:rPr>
+        <w:t xml:space="preserve">: برد رزبری پای 3 مدل </w:t>
+      </w:r>
+      <w:r>
+        <w:rPr>
+          <w:lang w:val="en-US" w:bidi="fa-IR"/>
+        </w:rPr>
+        <w:t>B</w:t>
+      </w:r>
+    </w:p>
+    <w:p>
+      <w:pPr>
+        <w:bidi/>
+        <w:rPr>
+          <w:rtl/>
+          <w:lang w:val="en-US" w:bidi="fa-IR"/>
+        </w:rPr>
+      </w:pPr>
+      <w:r>
+        <w:rPr>
+          <w:rFonts w:cs="B Nazanin" w:hint="cs"/>
+          <w:sz w:val="24"/>
+          <w:szCs w:val="24"/>
+          <w:rtl/>
+          <w:lang w:val="en-US" w:bidi="fa-IR"/>
+        </w:rPr>
+        <w:t xml:space="preserve">در این </w:t>
+      </w:r>
+      <w:hyperlink r:id="rId11" w:history="1">
+        <w:r>
+          <w:rPr>
+            <w:rStyle w:val="Hyperlink"/>
+            <w:rFonts w:cs="B Nazanin" w:hint="cs"/>
+            <w:sz w:val="24"/>
+            <w:szCs w:val="24"/>
+            <w:rtl/>
+            <w:lang w:val="en-US" w:bidi="fa-IR"/>
+          </w:rPr>
+          <w:t>لین</w:t>
+        </w:r>
+        <w:r>
+          <w:rPr>
+            <w:rStyle w:val="Hyperlink"/>
+            <w:rFonts w:cs="B Nazanin" w:hint="cs"/>
+            <w:sz w:val="24"/>
+            <w:szCs w:val="24"/>
+            <w:rtl/>
+            <w:lang w:val="en-US" w:bidi="fa-IR"/>
+          </w:rPr>
+          <w:t>ک</w:t>
+        </w:r>
+      </w:hyperlink>
+      <w:r>
+        <w:rPr>
+          <w:rFonts w:cs="B Nazanin" w:hint="cs"/>
+          <w:sz w:val="24"/>
+          <w:szCs w:val="24"/>
+          <w:rtl/>
+          <w:lang w:val="en-US" w:bidi="fa-IR"/>
+        </w:rPr>
+        <w:t xml:space="preserve"> می‌توان این محصول را خریداری کرد.</w:t>
+      </w:r>
+    </w:p>
+    <w:p>
+      <w:pPr>
+        <w:pStyle w:val="Heading2"/>
+        <w:bidi/>
+        <w:rPr>
+          <w:rFonts w:cs="B Nazanin"/>
+          <w:b/>
+          <w:bCs/>
+          <w:lang w:val="en-US" w:bidi="fa-IR"/>
+        </w:rPr>
+      </w:pPr>
+      <w:bookmarkStart w:id="5" w:name="_Toc105515992"/>
+      <w:r>
+        <w:rPr>
+          <w:rFonts w:cs="B Nazanin" w:hint="cs"/>
+          <w:b/>
+          <w:bCs/>
+          <w:rtl/>
+          <w:lang w:val="en-US" w:bidi="fa-IR"/>
+        </w:rPr>
+        <w:t xml:space="preserve">ماژول دوربین رزبری پای کد </w:t>
+      </w:r>
+      <w:r>
+        <w:rPr>
+          <w:rFonts w:cs="B Nazanin"/>
+          <w:b/>
+          <w:bCs/>
+          <w:lang w:val="en-US" w:bidi="fa-IR"/>
+        </w:rPr>
+        <w:t>IMX219</w:t>
+      </w:r>
+      <w:bookmarkEnd w:id="5"/>
+    </w:p>
+    <w:p>
+      <w:pPr>
+        <w:bidi/>
         <w:rPr>
           <w:rFonts w:cs="B Nazanin"/>
           <w:sz w:val="24"/>
           <w:szCs w:val="24"/>
-          <w:lang w:val="en-US" w:bidi="fa-IR"/>
-        </w:rPr>
-        <w:t>todo</w:t>
-      </w:r>
-      <w:proofErr w:type="spellEnd"/>
-      <w:proofErr w:type="gramEnd"/>
+          <w:rtl/>
+          <w:lang w:val="en-US" w:bidi="fa-IR"/>
+        </w:rPr>
+      </w:pPr>
+      <w:r>
+        <w:rPr>
+          <w:rFonts w:cs="B Nazanin" w:hint="cs"/>
+          <w:sz w:val="24"/>
+          <w:szCs w:val="24"/>
+          <w:rtl/>
+          <w:lang w:val="en-US" w:bidi="fa-IR"/>
+        </w:rPr>
+        <w:t>ب</w:t>
+      </w:r>
+      <w:r>
+        <w:rPr>
+          <w:rFonts w:cs="B Nazanin" w:hint="cs"/>
+          <w:sz w:val="24"/>
+          <w:szCs w:val="24"/>
+          <w:rtl/>
+          <w:lang w:val="en-US" w:bidi="fa-IR"/>
+        </w:rPr>
+        <w:t xml:space="preserve">ه کمک این ماژول می‌توان از </w:t>
+      </w:r>
+      <w:r>
+        <w:rPr>
+          <w:rFonts w:cs="B Nazanin" w:hint="cs"/>
+          <w:sz w:val="24"/>
+          <w:szCs w:val="24"/>
+          <w:rtl/>
+          <w:lang w:val="en-US" w:bidi="fa-IR"/>
+        </w:rPr>
+        <w:t>محیط عکس گرفت و آن را به برد رزبری فرستاد.</w:t>
+      </w:r>
+      <w:r>
+        <w:rPr>
+          <w:rFonts w:cs="B Nazanin" w:hint="cs"/>
+          <w:sz w:val="24"/>
+          <w:szCs w:val="24"/>
+          <w:rtl/>
+          <w:lang w:val="en-US" w:bidi="fa-IR"/>
+        </w:rPr>
+        <w:t xml:space="preserve"> از قابلیت‌های این ماژول می‌توان به موارد زیر اشاره کرد:</w:t>
+      </w:r>
     </w:p>
     <w:p>
       <w:pPr>
-        <w:rPr>
-          <w:rtl/>
-          <w:lang w:val="en-US" w:bidi="fa-IR"/>
-        </w:rPr>
-      </w:pPr>
-      <w:r>
-        <w:rPr>
-          <w:rtl/>
-          <w:lang w:val="en-US" w:bidi="fa-IR"/>
-        </w:rPr>
-        <w:br w:type="page"/>
+        <w:pStyle w:val="ListParagraph"/>
+        <w:numPr>
+          <w:ilvl w:val="0"/>
+          <w:numId w:val="22"/>
+        </w:numPr>
+        <w:bidi/>
+        <w:rPr>
+          <w:rFonts w:cs="B Nazanin" w:hint="cs"/>
+          <w:sz w:val="24"/>
+          <w:szCs w:val="24"/>
+          <w:lang w:val="en-US" w:bidi="fa-IR"/>
+        </w:rPr>
+      </w:pPr>
+      <w:r>
+        <w:rPr>
+          <w:rFonts w:cs="B Nazanin" w:hint="cs"/>
+          <w:sz w:val="24"/>
+          <w:szCs w:val="24"/>
+          <w:rtl/>
+          <w:lang w:val="en-US" w:bidi="fa-IR"/>
+        </w:rPr>
+        <w:lastRenderedPageBreak/>
+        <w:t>سینتکس آسان در نوشتن کد برای برقراری ارتباط با رزبری و کار با دوربین</w:t>
       </w:r>
     </w:p>
     <w:p>
       <w:pPr>
-        <w:pStyle w:val="Heading1"/>
+        <w:pStyle w:val="ListParagraph"/>
+        <w:numPr>
+          <w:ilvl w:val="0"/>
+          <w:numId w:val="22"/>
+        </w:numPr>
+        <w:bidi/>
+        <w:rPr>
+          <w:rFonts w:cs="B Nazanin"/>
+          <w:sz w:val="24"/>
+          <w:szCs w:val="24"/>
+          <w:lang w:val="en-US" w:bidi="fa-IR"/>
+        </w:rPr>
+      </w:pPr>
+      <w:r>
+        <w:rPr>
+          <w:rFonts w:cs="B Nazanin" w:hint="cs"/>
+          <w:sz w:val="24"/>
+          <w:szCs w:val="24"/>
+          <w:rtl/>
+          <w:lang w:val="en-US" w:bidi="fa-IR"/>
+        </w:rPr>
+        <w:t>قابلیت تنظیم رزولوشن، میزان روشنایی و ...</w:t>
+      </w:r>
+    </w:p>
+    <w:p>
+      <w:pPr>
+        <w:bidi/>
+        <w:rPr>
+          <w:rFonts w:cs="B Nazanin" w:hint="cs"/>
+          <w:sz w:val="24"/>
+          <w:szCs w:val="24"/>
+          <w:rtl/>
+          <w:lang w:val="en-US" w:bidi="fa-IR"/>
+        </w:rPr>
+      </w:pPr>
+      <w:r>
+        <w:rPr>
+          <w:rFonts w:cs="B Nazanin" w:hint="cs"/>
+          <w:sz w:val="24"/>
+          <w:szCs w:val="24"/>
+          <w:rtl/>
+          <w:lang w:val="en-US" w:bidi="fa-IR"/>
+        </w:rPr>
+        <w:t xml:space="preserve">در این </w:t>
+      </w:r>
+      <w:hyperlink r:id="rId12" w:history="1">
+        <w:r>
+          <w:rPr>
+            <w:rStyle w:val="Hyperlink"/>
+            <w:rFonts w:cs="B Nazanin" w:hint="cs"/>
+            <w:sz w:val="24"/>
+            <w:szCs w:val="24"/>
+            <w:rtl/>
+            <w:lang w:val="en-US" w:bidi="fa-IR"/>
+          </w:rPr>
+          <w:t>لینک</w:t>
+        </w:r>
+      </w:hyperlink>
+      <w:r>
+        <w:rPr>
+          <w:rFonts w:cs="B Nazanin" w:hint="cs"/>
+          <w:sz w:val="24"/>
+          <w:szCs w:val="24"/>
+          <w:rtl/>
+          <w:lang w:val="en-US" w:bidi="fa-IR"/>
+        </w:rPr>
+        <w:t xml:space="preserve"> می‌توان این محصول را خریداری کرد.</w:t>
+      </w:r>
+    </w:p>
+    <w:p>
+      <w:pPr>
+        <w:pStyle w:val="Heading2"/>
         <w:bidi/>
         <w:rPr>
           <w:rFonts w:cs="B Nazanin"/>
           <w:b/>
           <w:bCs/>
-          <w:rtl/>
-          <w:lang w:val="en-US" w:bidi="fa-IR"/>
-        </w:rPr>
-      </w:pPr>
-      <w:bookmarkStart w:id="5" w:name="_Toc105512854"/>
+          <w:sz w:val="24"/>
+          <w:szCs w:val="24"/>
+          <w:rtl/>
+          <w:lang w:val="en-US" w:bidi="fa-IR"/>
+        </w:rPr>
+      </w:pPr>
+      <w:bookmarkStart w:id="6" w:name="_Toc105515993"/>
       <w:r>
         <w:rPr>
           <w:rFonts w:cs="B Nazanin" w:hint="cs"/>
@@ -6681,46 +8006,136 @@
           <w:rtl/>
           <w:lang w:val="en-US" w:bidi="fa-IR"/>
         </w:rPr>
-        <w:lastRenderedPageBreak/>
-        <w:t>معماری سیستم</w:t>
-      </w:r>
-      <w:bookmarkEnd w:id="5"/>
+        <w:t xml:space="preserve">ماژول موقعیت </w:t>
+      </w:r>
+      <w:r>
+        <w:rPr>
+          <w:rFonts w:ascii="Tahoma" w:hAnsi="Tahoma" w:cs="B Nazanin"/>
+          <w:b/>
+          <w:bCs/>
+          <w:caps/>
+          <w:color w:val="000000" w:themeColor="text1"/>
+        </w:rPr>
+        <w:t>NEO-7M-C GPS</w:t>
+      </w:r>
+      <w:bookmarkEnd w:id="6"/>
     </w:p>
     <w:p>
       <w:pPr>
         <w:bidi/>
         <w:rPr>
-          <w:rtl/>
-          <w:lang w:val="en-US" w:bidi="fa-IR"/>
-        </w:rPr>
-      </w:pPr>
-      <w:r>
-        <w:rPr>
-          <w:rFonts w:hint="cs"/>
-          <w:rtl/>
-          <w:lang w:val="en-US" w:bidi="fa-IR"/>
-        </w:rPr>
-        <w:t>شسیب</w:t>
+          <w:rFonts w:cs="B Nazanin"/>
+          <w:sz w:val="24"/>
+          <w:szCs w:val="24"/>
+          <w:rtl/>
+          <w:lang w:val="en-US" w:bidi="fa-IR"/>
+        </w:rPr>
+      </w:pPr>
+      <w:r>
+        <w:rPr>
+          <w:rFonts w:cs="B Nazanin" w:hint="cs"/>
+          <w:sz w:val="24"/>
+          <w:szCs w:val="24"/>
+          <w:rtl/>
+          <w:lang w:val="en-US" w:bidi="fa-IR"/>
+        </w:rPr>
+        <w:t xml:space="preserve">برد رزبری به بر روی خود ماژول </w:t>
+      </w:r>
+      <w:r>
+        <w:rPr>
+          <w:rFonts w:cs="B Nazanin"/>
+          <w:sz w:val="24"/>
+          <w:szCs w:val="24"/>
+          <w:lang w:val="en-US" w:bidi="fa-IR"/>
+        </w:rPr>
+        <w:t>GPS</w:t>
+      </w:r>
+      <w:r>
+        <w:rPr>
+          <w:rFonts w:cs="B Nazanin" w:hint="cs"/>
+          <w:sz w:val="24"/>
+          <w:szCs w:val="24"/>
+          <w:rtl/>
+          <w:lang w:val="en-US" w:bidi="fa-IR"/>
+        </w:rPr>
+        <w:t xml:space="preserve"> از پیش تعبیه شده ندارد.</w:t>
+      </w:r>
+      <w:r>
+        <w:rPr>
+          <w:rFonts w:cs="B Nazanin" w:hint="cs"/>
+          <w:sz w:val="24"/>
+          <w:szCs w:val="24"/>
+          <w:rtl/>
+          <w:lang w:val="en-US" w:bidi="fa-IR"/>
+        </w:rPr>
+        <w:t xml:space="preserve"> به همین خاطر برای استفاده از تکنولوژی موقعیت یابی باید از ماژول‌های جانبی مانند ماژول موقعیت </w:t>
+      </w:r>
+      <w:r>
+        <w:rPr>
+          <w:rFonts w:cs="B Nazanin"/>
+          <w:sz w:val="24"/>
+          <w:szCs w:val="24"/>
+          <w:lang w:val="en-US" w:bidi="fa-IR"/>
+        </w:rPr>
+        <w:t>NEO-7M-C GPS</w:t>
+      </w:r>
+      <w:r>
+        <w:rPr>
+          <w:rFonts w:cs="B Nazanin" w:hint="cs"/>
+          <w:sz w:val="24"/>
+          <w:szCs w:val="24"/>
+          <w:rtl/>
+          <w:lang w:val="en-US" w:bidi="fa-IR"/>
+        </w:rPr>
+        <w:t xml:space="preserve"> استفاده نمود. این ماژول به رزبری وصل می‌شود و به صورت </w:t>
+      </w:r>
+      <w:r>
+        <w:rPr>
+          <w:rFonts w:cs="B Nazanin"/>
+          <w:sz w:val="24"/>
+          <w:szCs w:val="24"/>
+          <w:lang w:val="en-US" w:bidi="fa-IR"/>
+        </w:rPr>
+        <w:t>streaming</w:t>
+      </w:r>
+      <w:r>
+        <w:rPr>
+          <w:rFonts w:cs="B Nazanin" w:hint="cs"/>
+          <w:sz w:val="24"/>
+          <w:szCs w:val="24"/>
+          <w:rtl/>
+          <w:lang w:val="en-US" w:bidi="fa-IR"/>
+        </w:rPr>
+        <w:t xml:space="preserve"> داده‌ها موقعیت مکانی را برای رزبری می‌فرستد. البته این ماژول در ابتدای روشن شدن دقت پایینی دارد و باید کمی منتظر بود تا دقت مناسب را پیدا کند.</w:t>
       </w:r>
     </w:p>
     <w:p>
       <w:pPr>
-        <w:rPr>
-          <w:rtl/>
-          <w:lang w:val="en-US" w:bidi="fa-IR"/>
-        </w:rPr>
-      </w:pPr>
-      <w:r>
-        <w:rPr>
-          <w:rtl/>
-          <w:lang w:val="en-US" w:bidi="fa-IR"/>
-        </w:rPr>
-        <w:br w:type="page"/>
-      </w:r>
+        <w:bidi/>
+        <w:rPr>
+          <w:rFonts w:cs="B Nazanin" w:hint="cs"/>
+          <w:sz w:val="24"/>
+          <w:szCs w:val="24"/>
+          <w:rtl/>
+          <w:lang w:val="en-US" w:bidi="fa-IR"/>
+        </w:rPr>
+      </w:pPr>
+      <w:r>
+        <w:rPr>
+          <w:rFonts w:cs="B Nazanin" w:hint="cs"/>
+          <w:sz w:val="24"/>
+          <w:szCs w:val="24"/>
+          <w:rtl/>
+          <w:lang w:val="en-US" w:bidi="fa-IR"/>
+        </w:rPr>
+        <w:t>در این لینک می‌توان این قطعه را خریداری کرد.</w:t>
+      </w:r>
+      <w:bookmarkStart w:id="7" w:name="_GoBack"/>
+      <w:bookmarkEnd w:id="7"/>
     </w:p>
     <w:p>
       <w:pPr>
-        <w:pStyle w:val="Heading1"/>
+        <w:pStyle w:val="Heading2"/>
         <w:bidi/>
         <w:rPr>
           <w:rFonts w:cs="B Nazanin"/>
@@ -6730,7 +8145,7 @@
           <w:lang w:val="en-US" w:bidi="fa-IR"/>
         </w:rPr>
       </w:pPr>
-      <w:bookmarkStart w:id="6" w:name="_Toc105512855"/>
+      <w:bookmarkStart w:id="8" w:name="_Toc105515994"/>
       <w:r>
         <w:rPr>
           <w:rFonts w:cs="B Nazanin" w:hint="cs"/>
@@ -6739,46 +8154,60 @@
           <w:rtl/>
           <w:lang w:val="en-US" w:bidi="fa-IR"/>
         </w:rPr>
-        <w:lastRenderedPageBreak/>
-        <w:t>زیربخش‌های سیستم</w:t>
-      </w:r>
-      <w:bookmarkEnd w:id="6"/>
+        <w:t>سیم</w:t>
+      </w:r>
+      <w:bookmarkEnd w:id="8"/>
     </w:p>
     <w:p>
       <w:pPr>
         <w:bidi/>
         <w:rPr>
-          <w:rtl/>
-          <w:lang w:val="en-US" w:bidi="fa-IR"/>
-        </w:rPr>
-      </w:pPr>
-      <w:r>
-        <w:rPr>
           <w:rFonts w:hint="cs"/>
           <w:rtl/>
           <w:lang w:val="en-US" w:bidi="fa-IR"/>
         </w:rPr>
-        <w:t>سیبب</w:t>
+      </w:pPr>
+      <w:r>
+        <w:rPr>
+          <w:rFonts w:cs="B Nazanin" w:hint="cs"/>
+          <w:sz w:val="24"/>
+          <w:szCs w:val="24"/>
+          <w:rtl/>
+          <w:lang w:val="en-US" w:bidi="fa-IR"/>
+        </w:rPr>
+        <w:t>بررسی</w:t>
       </w:r>
     </w:p>
     <w:p>
       <w:pPr>
-        <w:rPr>
-          <w:rtl/>
-          <w:lang w:val="en-US" w:bidi="fa-IR"/>
-        </w:rPr>
-      </w:pPr>
-      <w:r>
-        <w:rPr>
-          <w:rtl/>
-          <w:lang w:val="en-US" w:bidi="fa-IR"/>
-        </w:rPr>
-        <w:br w:type="page"/>
-      </w:r>
+        <w:bidi/>
+        <w:rPr>
+          <w:rFonts w:cs="B Nazanin" w:hint="cs"/>
+          <w:sz w:val="24"/>
+          <w:szCs w:val="24"/>
+          <w:rtl/>
+          <w:lang w:val="en-US" w:bidi="fa-IR"/>
+        </w:rPr>
+      </w:pPr>
     </w:p>
     <w:p>
       <w:pPr>
-        <w:pStyle w:val="Heading2"/>
+        <w:rPr>
+          <w:rtl/>
+          <w:lang w:val="en-US" w:bidi="fa-IR"/>
+        </w:rPr>
+      </w:pPr>
+      <w:r>
+        <w:rPr>
+          <w:rtl/>
+          <w:lang w:val="en-US" w:bidi="fa-IR"/>
+        </w:rPr>
+        <w:br w:type="page"/>
+      </w:r>
+    </w:p>
+    <w:p>
+      <w:pPr>
+        <w:pStyle w:val="Heading1"/>
         <w:bidi/>
         <w:rPr>
           <w:rFonts w:cs="B Nazanin"/>
@@ -6788,7 +8217,7 @@
           <w:lang w:val="en-US" w:bidi="fa-IR"/>
         </w:rPr>
       </w:pPr>
-      <w:bookmarkStart w:id="7" w:name="_Toc105512856"/>
+      <w:bookmarkStart w:id="9" w:name="_Toc105515995"/>
       <w:r>
         <w:rPr>
           <w:rFonts w:cs="B Nazanin" w:hint="cs"/>
@@ -6798,40 +8227,30 @@
           <w:lang w:val="en-US" w:bidi="fa-IR"/>
         </w:rPr>
         <w:lastRenderedPageBreak/>
-        <w:t>بدنه اصلی کد رزبری</w:t>
-      </w:r>
-      <w:bookmarkEnd w:id="7"/>
+        <w:t>معماری سیستم</w:t>
+      </w:r>
+      <w:bookmarkEnd w:id="9"/>
     </w:p>
     <w:p>
       <w:pPr>
         <w:bidi/>
         <w:rPr>
-          <w:rtl/>
-          <w:lang w:val="en-US" w:bidi="fa-IR"/>
-        </w:rPr>
-      </w:pPr>
-      <w:r>
-        <w:rPr>
-          <w:rFonts w:hint="cs"/>
-          <w:rtl/>
-          <w:lang w:val="en-US" w:bidi="fa-IR"/>
-        </w:rPr>
-        <w:t>یبس</w:t>
-      </w:r>
-    </w:p>
-    <w:p>
-      <w:pPr>
-        <w:rPr>
-          <w:rtl/>
-          <w:lang w:val="en-US" w:bidi="fa-IR"/>
-        </w:rPr>
-      </w:pPr>
-      <w:r>
-        <w:rPr>
-          <w:rtl/>
-          <w:lang w:val="en-US" w:bidi="fa-IR"/>
-        </w:rPr>
-        <w:br w:type="page"/>
+          <w:rFonts w:cs="B Nazanin"/>
+          <w:sz w:val="24"/>
+          <w:szCs w:val="24"/>
+          <w:rtl/>
+          <w:lang w:val="en-US" w:bidi="fa-IR"/>
+        </w:rPr>
+      </w:pPr>
+      <w:r>
+        <w:rPr>
+          <w:rFonts w:cs="B Nazanin" w:hint="cs"/>
+          <w:sz w:val="24"/>
+          <w:szCs w:val="24"/>
+          <w:rtl/>
+          <w:lang w:val="en-US" w:bidi="fa-IR"/>
+        </w:rPr>
+        <w:t>در این بخش دو معماری سخت‌افزاری و نرم‌افزاری محصول را بررسی می‌کنیم.</w:t>
       </w:r>
     </w:p>
     <w:p>
@@ -6846,7 +8265,7 @@
           <w:lang w:val="en-US" w:bidi="fa-IR"/>
         </w:rPr>
       </w:pPr>
-      <w:bookmarkStart w:id="8" w:name="_Toc105512857"/>
+      <w:bookmarkStart w:id="10" w:name="_Toc105515996"/>
       <w:r>
         <w:rPr>
           <w:rFonts w:cs="B Nazanin" w:hint="cs"/>
@@ -6855,41 +8274,26 @@
           <w:rtl/>
           <w:lang w:val="en-US" w:bidi="fa-IR"/>
         </w:rPr>
-        <w:lastRenderedPageBreak/>
-        <w:t>تشخیص تابلوهای راهنمایی و رانندگی</w:t>
-      </w:r>
-      <w:bookmarkEnd w:id="8"/>
+        <w:t>معماری سخت‌افزاری</w:t>
+      </w:r>
+      <w:bookmarkEnd w:id="10"/>
     </w:p>
     <w:p>
       <w:pPr>
         <w:bidi/>
         <w:rPr>
-          <w:rtl/>
-          <w:lang w:val="en-US" w:bidi="fa-IR"/>
-        </w:rPr>
-      </w:pPr>
-      <w:r>
-        <w:rPr>
-          <w:rFonts w:hint="cs"/>
-          <w:rtl/>
-          <w:lang w:val="en-US" w:bidi="fa-IR"/>
-        </w:rPr>
-        <w:t>سیب</w:t>
-      </w:r>
-    </w:p>
-    <w:p>
-      <w:pPr>
-        <w:rPr>
-          <w:rtl/>
-          <w:lang w:val="en-US" w:bidi="fa-IR"/>
-        </w:rPr>
-      </w:pPr>
-      <w:r>
-        <w:rPr>
-          <w:rtl/>
-          <w:lang w:val="en-US" w:bidi="fa-IR"/>
-        </w:rPr>
-        <w:br w:type="page"/>
+          <w:lang w:val="en-US" w:bidi="fa-IR"/>
+        </w:rPr>
+      </w:pPr>
+      <w:r>
+        <w:rPr>
+          <w:rFonts w:cs="B Nazanin" w:hint="cs"/>
+          <w:sz w:val="24"/>
+          <w:szCs w:val="24"/>
+          <w:rtl/>
+          <w:lang w:val="en-US" w:bidi="fa-IR"/>
+        </w:rPr>
+        <w:t>یی</w:t>
       </w:r>
     </w:p>
     <w:p>
@@ -6900,11 +8304,10 @@
           <w:rFonts w:cs="B Nazanin"/>
           <w:b/>
           <w:bCs/>
-          <w:rtl/>
-          <w:lang w:val="en-US" w:bidi="fa-IR"/>
-        </w:rPr>
-      </w:pPr>
-      <w:bookmarkStart w:id="9" w:name="_Toc105512858"/>
+          <w:lang w:val="en-US" w:bidi="fa-IR"/>
+        </w:rPr>
+      </w:pPr>
+      <w:bookmarkStart w:id="11" w:name="_Toc105515997"/>
       <w:r>
         <w:rPr>
           <w:rFonts w:cs="B Nazanin" w:hint="cs"/>
@@ -6913,46 +8316,82 @@
           <w:rtl/>
           <w:lang w:val="en-US" w:bidi="fa-IR"/>
         </w:rPr>
-        <w:lastRenderedPageBreak/>
-        <w:t>تشخیص سرعت و مکان خودرو</w:t>
-      </w:r>
-      <w:bookmarkEnd w:id="9"/>
+        <w:t>معماری نرم‌افزاری</w:t>
+      </w:r>
+      <w:bookmarkEnd w:id="11"/>
+      <w:r>
+        <w:rPr>
+          <w:rFonts w:cs="B Nazanin" w:hint="cs"/>
+          <w:b/>
+          <w:bCs/>
+          <w:rtl/>
+          <w:lang w:val="en-US" w:bidi="fa-IR"/>
+        </w:rPr>
+        <w:t xml:space="preserve"> </w:t>
+      </w:r>
     </w:p>
     <w:p>
       <w:pPr>
         <w:bidi/>
         <w:rPr>
-          <w:rtl/>
-          <w:lang w:val="en-US" w:bidi="fa-IR"/>
-        </w:rPr>
-      </w:pPr>
-      <w:r>
-        <w:rPr>
           <w:rFonts w:hint="cs"/>
           <w:rtl/>
           <w:lang w:val="en-US" w:bidi="fa-IR"/>
         </w:rPr>
-        <w:t>مشسنیب</w:t>
+      </w:pPr>
+      <w:r>
+        <w:rPr>
+          <w:rFonts w:cs="B Nazanin" w:hint="cs"/>
+          <w:sz w:val="24"/>
+          <w:szCs w:val="24"/>
+          <w:rtl/>
+          <w:lang w:val="en-US" w:bidi="fa-IR"/>
+        </w:rPr>
+        <w:t>بررسی</w:t>
       </w:r>
     </w:p>
     <w:p>
       <w:pPr>
-        <w:rPr>
-          <w:rtl/>
-          <w:lang w:val="en-US" w:bidi="fa-IR"/>
-        </w:rPr>
-      </w:pPr>
-      <w:r>
-        <w:rPr>
-          <w:rtl/>
-          <w:lang w:val="en-US" w:bidi="fa-IR"/>
-        </w:rPr>
-        <w:br w:type="page"/>
-      </w:r>
+        <w:bidi/>
+        <w:rPr>
+          <w:rFonts w:cs="B Nazanin" w:hint="cs"/>
+          <w:sz w:val="24"/>
+          <w:szCs w:val="24"/>
+          <w:rtl/>
+          <w:lang w:val="en-US" w:bidi="fa-IR"/>
+        </w:rPr>
+      </w:pPr>
     </w:p>
     <w:p>
       <w:pPr>
-        <w:pStyle w:val="Heading2"/>
+        <w:bidi/>
+        <w:rPr>
+          <w:rFonts w:cs="B Nazanin" w:hint="cs"/>
+          <w:sz w:val="24"/>
+          <w:szCs w:val="24"/>
+          <w:rtl/>
+          <w:lang w:val="en-US" w:bidi="fa-IR"/>
+        </w:rPr>
+      </w:pPr>
+    </w:p>
+    <w:p>
+      <w:pPr>
+        <w:rPr>
+          <w:rtl/>
+          <w:lang w:val="en-US" w:bidi="fa-IR"/>
+        </w:rPr>
+      </w:pPr>
+      <w:r>
+        <w:rPr>
+          <w:rtl/>
+          <w:lang w:val="en-US" w:bidi="fa-IR"/>
+        </w:rPr>
+        <w:br w:type="page"/>
+      </w:r>
+    </w:p>
+    <w:p>
+      <w:pPr>
+        <w:pStyle w:val="Heading1"/>
         <w:bidi/>
         <w:rPr>
           <w:rFonts w:cs="B Nazanin"/>
@@ -6962,7 +8401,7 @@
           <w:lang w:val="en-US" w:bidi="fa-IR"/>
         </w:rPr>
       </w:pPr>
-      <w:bookmarkStart w:id="10" w:name="_Toc105512859"/>
+      <w:bookmarkStart w:id="12" w:name="_Toc105515998"/>
       <w:r>
         <w:rPr>
           <w:rFonts w:cs="B Nazanin" w:hint="cs"/>
@@ -6972,8 +8411,55 @@
           <w:lang w:val="en-US" w:bidi="fa-IR"/>
         </w:rPr>
         <w:lastRenderedPageBreak/>
-        <w:t>سرور</w:t>
-      </w:r>
+        <w:t>زیربخش‌های سیستم</w:t>
+      </w:r>
+      <w:bookmarkEnd w:id="12"/>
+    </w:p>
+    <w:p>
+      <w:pPr>
+        <w:bidi/>
+        <w:rPr>
+          <w:rtl/>
+          <w:lang w:val="en-US" w:bidi="fa-IR"/>
+        </w:rPr>
+      </w:pPr>
+      <w:r>
+        <w:rPr>
+          <w:rFonts w:hint="cs"/>
+          <w:rtl/>
+          <w:lang w:val="en-US" w:bidi="fa-IR"/>
+        </w:rPr>
+        <w:t>سیبب</w:t>
+      </w:r>
+    </w:p>
+    <w:p>
+      <w:pPr>
+        <w:rPr>
+          <w:rtl/>
+          <w:lang w:val="en-US" w:bidi="fa-IR"/>
+        </w:rPr>
+      </w:pPr>
+      <w:r>
+        <w:rPr>
+          <w:rtl/>
+          <w:lang w:val="en-US" w:bidi="fa-IR"/>
+        </w:rPr>
+        <w:br w:type="page"/>
+      </w:r>
+    </w:p>
+    <w:p>
+      <w:pPr>
+        <w:pStyle w:val="Heading2"/>
+        <w:bidi/>
+        <w:rPr>
+          <w:rFonts w:cs="B Nazanin"/>
+          <w:b/>
+          <w:bCs/>
+          <w:rtl/>
+          <w:lang w:val="en-US" w:bidi="fa-IR"/>
+        </w:rPr>
+      </w:pPr>
+      <w:bookmarkStart w:id="13" w:name="_Toc105515999"/>
       <w:r>
         <w:rPr>
           <w:rFonts w:cs="B Nazanin" w:hint="cs"/>
@@ -6982,9 +8468,10 @@
           <w:rtl/>
           <w:lang w:val="en-US" w:bidi="fa-IR"/>
         </w:rPr>
-        <w:t xml:space="preserve"> برد رزبری</w:t>
-      </w:r>
-      <w:bookmarkEnd w:id="10"/>
+        <w:lastRenderedPageBreak/>
+        <w:t>بدنه اصلی کد رزبری</w:t>
+      </w:r>
+      <w:bookmarkEnd w:id="13"/>
     </w:p>
     <w:p>
       <w:pPr>
@@ -7000,7 +8487,7 @@
           <w:rtl/>
           <w:lang w:val="en-US" w:bidi="fa-IR"/>
         </w:rPr>
-        <w:t>ی</w:t>
+        <w:t>یبس</w:t>
       </w:r>
     </w:p>
     <w:p>
@@ -7030,7 +8517,7 @@
           <w:lang w:val="en-US" w:bidi="fa-IR"/>
         </w:rPr>
       </w:pPr>
-      <w:bookmarkStart w:id="11" w:name="_Toc105512860"/>
+      <w:bookmarkStart w:id="14" w:name="_Toc105516000"/>
       <w:r>
         <w:rPr>
           <w:rFonts w:cs="B Nazanin" w:hint="cs"/>
@@ -7040,8 +8527,55 @@
           <w:lang w:val="en-US" w:bidi="fa-IR"/>
         </w:rPr>
         <w:lastRenderedPageBreak/>
-        <w:t xml:space="preserve">برنامه </w:t>
-      </w:r>
+        <w:t>تشخیص تابلوهای راهنمایی و رانندگی</w:t>
+      </w:r>
+      <w:bookmarkEnd w:id="14"/>
+    </w:p>
+    <w:p>
+      <w:pPr>
+        <w:bidi/>
+        <w:rPr>
+          <w:rtl/>
+          <w:lang w:val="en-US" w:bidi="fa-IR"/>
+        </w:rPr>
+      </w:pPr>
+      <w:r>
+        <w:rPr>
+          <w:rFonts w:hint="cs"/>
+          <w:rtl/>
+          <w:lang w:val="en-US" w:bidi="fa-IR"/>
+        </w:rPr>
+        <w:t>سیب</w:t>
+      </w:r>
+    </w:p>
+    <w:p>
+      <w:pPr>
+        <w:rPr>
+          <w:rtl/>
+          <w:lang w:val="en-US" w:bidi="fa-IR"/>
+        </w:rPr>
+      </w:pPr>
+      <w:r>
+        <w:rPr>
+          <w:rtl/>
+          <w:lang w:val="en-US" w:bidi="fa-IR"/>
+        </w:rPr>
+        <w:br w:type="page"/>
+      </w:r>
+    </w:p>
+    <w:p>
+      <w:pPr>
+        <w:pStyle w:val="Heading2"/>
+        <w:bidi/>
+        <w:rPr>
+          <w:rFonts w:cs="B Nazanin"/>
+          <w:b/>
+          <w:bCs/>
+          <w:rtl/>
+          <w:lang w:val="en-US" w:bidi="fa-IR"/>
+        </w:rPr>
+      </w:pPr>
+      <w:bookmarkStart w:id="15" w:name="_Toc105516001"/>
       <w:r>
         <w:rPr>
           <w:rFonts w:cs="B Nazanin" w:hint="cs"/>
@@ -7050,9 +8584,10 @@
           <w:rtl/>
           <w:lang w:val="en-US" w:bidi="fa-IR"/>
         </w:rPr>
-        <w:t>اندروید</w:t>
-      </w:r>
-      <w:bookmarkEnd w:id="11"/>
+        <w:lastRenderedPageBreak/>
+        <w:t>تشخیص سرعت و مکان خودرو</w:t>
+      </w:r>
+      <w:bookmarkEnd w:id="15"/>
     </w:p>
     <w:p>
       <w:pPr>
@@ -7068,7 +8603,7 @@
           <w:rtl/>
           <w:lang w:val="en-US" w:bidi="fa-IR"/>
         </w:rPr>
-        <w:t>سیب</w:t>
+        <w:t>مشسنیب</w:t>
       </w:r>
     </w:p>
     <w:p>
@@ -7088,7 +8623,7 @@
     </w:p>
     <w:p>
       <w:pPr>
-        <w:pStyle w:val="Heading1"/>
+        <w:pStyle w:val="Heading2"/>
         <w:bidi/>
         <w:rPr>
           <w:rFonts w:cs="B Nazanin"/>
@@ -7098,7 +8633,7 @@
           <w:lang w:val="en-US" w:bidi="fa-IR"/>
         </w:rPr>
       </w:pPr>
-      <w:bookmarkStart w:id="12" w:name="_Toc105512861"/>
+      <w:bookmarkStart w:id="16" w:name="_Toc105516002"/>
       <w:r>
         <w:rPr>
           <w:rFonts w:cs="B Nazanin" w:hint="cs"/>
@@ -7108,9 +8643,145 @@
           <w:lang w:val="en-US" w:bidi="fa-IR"/>
         </w:rPr>
         <w:lastRenderedPageBreak/>
+        <w:t>سرور</w:t>
+      </w:r>
+      <w:r>
+        <w:rPr>
+          <w:rFonts w:cs="B Nazanin" w:hint="cs"/>
+          <w:b/>
+          <w:bCs/>
+          <w:rtl/>
+          <w:lang w:val="en-US" w:bidi="fa-IR"/>
+        </w:rPr>
+        <w:t xml:space="preserve"> برد رزبری</w:t>
+      </w:r>
+      <w:bookmarkEnd w:id="16"/>
+    </w:p>
+    <w:p>
+      <w:pPr>
+        <w:bidi/>
+        <w:rPr>
+          <w:rtl/>
+          <w:lang w:val="en-US" w:bidi="fa-IR"/>
+        </w:rPr>
+      </w:pPr>
+      <w:r>
+        <w:rPr>
+          <w:rFonts w:hint="cs"/>
+          <w:rtl/>
+          <w:lang w:val="en-US" w:bidi="fa-IR"/>
+        </w:rPr>
+        <w:t>ی</w:t>
+      </w:r>
+    </w:p>
+    <w:p>
+      <w:pPr>
+        <w:rPr>
+          <w:rtl/>
+          <w:lang w:val="en-US" w:bidi="fa-IR"/>
+        </w:rPr>
+      </w:pPr>
+      <w:r>
+        <w:rPr>
+          <w:rtl/>
+          <w:lang w:val="en-US" w:bidi="fa-IR"/>
+        </w:rPr>
+        <w:br w:type="page"/>
+      </w:r>
+    </w:p>
+    <w:p>
+      <w:pPr>
+        <w:pStyle w:val="Heading2"/>
+        <w:bidi/>
+        <w:rPr>
+          <w:rFonts w:cs="B Nazanin"/>
+          <w:b/>
+          <w:bCs/>
+          <w:rtl/>
+          <w:lang w:val="en-US" w:bidi="fa-IR"/>
+        </w:rPr>
+      </w:pPr>
+      <w:bookmarkStart w:id="17" w:name="_Toc105516003"/>
+      <w:r>
+        <w:rPr>
+          <w:rFonts w:cs="B Nazanin" w:hint="cs"/>
+          <w:b/>
+          <w:bCs/>
+          <w:rtl/>
+          <w:lang w:val="en-US" w:bidi="fa-IR"/>
+        </w:rPr>
+        <w:lastRenderedPageBreak/>
+        <w:t xml:space="preserve">برنامه </w:t>
+      </w:r>
+      <w:r>
+        <w:rPr>
+          <w:rFonts w:cs="B Nazanin" w:hint="cs"/>
+          <w:b/>
+          <w:bCs/>
+          <w:rtl/>
+          <w:lang w:val="en-US" w:bidi="fa-IR"/>
+        </w:rPr>
+        <w:t>اندروید</w:t>
+      </w:r>
+      <w:bookmarkEnd w:id="17"/>
+    </w:p>
+    <w:p>
+      <w:pPr>
+        <w:bidi/>
+        <w:rPr>
+          <w:rtl/>
+          <w:lang w:val="en-US" w:bidi="fa-IR"/>
+        </w:rPr>
+      </w:pPr>
+      <w:r>
+        <w:rPr>
+          <w:rFonts w:hint="cs"/>
+          <w:rtl/>
+          <w:lang w:val="en-US" w:bidi="fa-IR"/>
+        </w:rPr>
+        <w:t>سیب</w:t>
+      </w:r>
+    </w:p>
+    <w:p>
+      <w:pPr>
+        <w:rPr>
+          <w:rtl/>
+          <w:lang w:val="en-US" w:bidi="fa-IR"/>
+        </w:rPr>
+      </w:pPr>
+      <w:r>
+        <w:rPr>
+          <w:rtl/>
+          <w:lang w:val="en-US" w:bidi="fa-IR"/>
+        </w:rPr>
+        <w:br w:type="page"/>
+      </w:r>
+    </w:p>
+    <w:p>
+      <w:pPr>
+        <w:pStyle w:val="Heading1"/>
+        <w:bidi/>
+        <w:rPr>
+          <w:rFonts w:cs="B Nazanin"/>
+          <w:b/>
+          <w:bCs/>
+          <w:rtl/>
+          <w:lang w:val="en-US" w:bidi="fa-IR"/>
+        </w:rPr>
+      </w:pPr>
+      <w:bookmarkStart w:id="18" w:name="_Toc105516004"/>
+      <w:r>
+        <w:rPr>
+          <w:rFonts w:cs="B Nazanin" w:hint="cs"/>
+          <w:b/>
+          <w:bCs/>
+          <w:rtl/>
+          <w:lang w:val="en-US" w:bidi="fa-IR"/>
+        </w:rPr>
+        <w:lastRenderedPageBreak/>
         <w:t>بسته‌بندی</w:t>
       </w:r>
-      <w:bookmarkEnd w:id="12"/>
+      <w:bookmarkEnd w:id="18"/>
     </w:p>
     <w:p>
       <w:pPr>
@@ -7183,7 +8854,7 @@
           <w:lang w:val="en-US" w:bidi="fa-IR"/>
         </w:rPr>
       </w:pPr>
-      <w:bookmarkStart w:id="13" w:name="_Toc105512862"/>
+      <w:bookmarkStart w:id="19" w:name="_Toc105516005"/>
       <w:r>
         <w:rPr>
           <w:rFonts w:cs="B Nazanin" w:hint="cs"/>
@@ -7195,7 +8866,7 @@
         <w:lastRenderedPageBreak/>
         <w:t>جمع بندی</w:t>
       </w:r>
-      <w:bookmarkEnd w:id="13"/>
+      <w:bookmarkEnd w:id="19"/>
     </w:p>
     <w:p>
       <w:pPr>
@@ -7215,7 +8886,7 @@
       </w:r>
     </w:p>
     <w:sectPr>
-      <w:footerReference w:type="default" r:id="rId10"/>
+      <w:footerReference w:type="default" r:id="rId13"/>
       <w:pgSz w:w="12240" w:h="15840"/>
       <w:pgMar w:top="1440" w:right="1080" w:bottom="1440" w:left="1080" w:header="720" w:footer="720" w:gutter="0"/>
       <w:pgNumType w:start="0"/>
@@ -7291,7 +8962,7 @@
             <w:noProof/>
             <w:rtl/>
           </w:rPr>
-          <w:t>1</w:t>
+          <w:t>5</w:t>
         </w:r>
         <w:r>
           <w:rPr>
@@ -7786,6 +9457,92 @@
     </w:lvl>
   </w:abstractNum>
   <w:abstractNum w:abstractNumId="4">
+    <w:nsid w:val="12421FFA"/>
+    <w:multiLevelType w:val="hybridMultilevel"/>
+    <w:tmpl w:val="F68C04EA"/>
+    <w:lvl w:ilvl="0" w:tplc="0409000F">
+      <w:start w:val="1"/>
+      <w:numFmt w:val="decimal"/>
+      <w:lvlText w:val="%1."/>
+      <w:lvlJc w:val="left"/>
+      <w:pPr>
+        <w:ind w:left="3600" w:hanging="360"/>
+      </w:pPr>
+    </w:lvl>
+    <w:lvl w:ilvl="1" w:tplc="04090019" w:tentative="1">
+      <w:start w:val="1"/>
+      <w:numFmt w:val="lowerLetter"/>
+      <w:lvlText w:val="%2."/>
+      <w:lvlJc w:val="left"/>
+      <w:pPr>
+        <w:ind w:left="4320" w:hanging="360"/>
+      </w:pPr>
+    </w:lvl>
+    <w:lvl w:ilvl="2" w:tplc="0409001B" w:tentative="1">
+      <w:start w:val="1"/>
+      <w:numFmt w:val="lowerRoman"/>
+      <w:lvlText w:val="%3."/>
+      <w:lvlJc w:val="right"/>
+      <w:pPr>
+        <w:ind w:left="5040" w:hanging="180"/>
+      </w:pPr>
+    </w:lvl>
+    <w:lvl w:ilvl="3" w:tplc="0409000F" w:tentative="1">
+      <w:start w:val="1"/>
+      <w:numFmt w:val="decimal"/>
+      <w:lvlText w:val="%4."/>
+      <w:lvlJc w:val="left"/>
+      <w:pPr>
+        <w:ind w:left="5760" w:hanging="360"/>
+      </w:pPr>
+    </w:lvl>
+    <w:lvl w:ilvl="4" w:tplc="04090019" w:tentative="1">
+      <w:start w:val="1"/>
+      <w:numFmt w:val="lowerLetter"/>
+      <w:lvlText w:val="%5."/>
+      <w:lvlJc w:val="left"/>
+      <w:pPr>
+        <w:ind w:left="6480" w:hanging="360"/>
+      </w:pPr>
+    </w:lvl>
+    <w:lvl w:ilvl="5" w:tplc="0409001B" w:tentative="1">
+      <w:start w:val="1"/>
+      <w:numFmt w:val="lowerRoman"/>
+      <w:lvlText w:val="%6."/>
+      <w:lvlJc w:val="right"/>
+      <w:pPr>
+        <w:ind w:left="7200" w:hanging="180"/>
+      </w:pPr>
+    </w:lvl>
+    <w:lvl w:ilvl="6" w:tplc="0409000F" w:tentative="1">
+      <w:start w:val="1"/>
+      <w:numFmt w:val="decimal"/>
+      <w:lvlText w:val="%7."/>
+      <w:lvlJc w:val="left"/>
+      <w:pPr>
+        <w:ind w:left="7920" w:hanging="360"/>
+      </w:pPr>
+    </w:lvl>
+    <w:lvl w:ilvl="7" w:tplc="04090019" w:tentative="1">
+      <w:start w:val="1"/>
+      <w:numFmt w:val="lowerLetter"/>
+      <w:lvlText w:val="%8."/>
+      <w:lvlJc w:val="left"/>
+      <w:pPr>
+        <w:ind w:left="8640" w:hanging="360"/>
+      </w:pPr>
+    </w:lvl>
+    <w:lvl w:ilvl="8" w:tplc="0409001B" w:tentative="1">
+      <w:start w:val="1"/>
+      <w:numFmt w:val="lowerRoman"/>
+      <w:lvlText w:val="%9."/>
+      <w:lvlJc w:val="right"/>
+      <w:pPr>
+        <w:ind w:left="9360" w:hanging="180"/>
+      </w:pPr>
+    </w:lvl>
+  </w:abstractNum>
+  <w:abstractNum w:abstractNumId="5">
     <w:nsid w:val="1B170984"/>
     <w:multiLevelType w:val="multilevel"/>
     <w:tmpl w:val="9CA4D344"/>
@@ -7898,7 +9655,7 @@
       </w:rPr>
     </w:lvl>
   </w:abstractNum>
-  <w:abstractNum w:abstractNumId="5">
+  <w:abstractNum w:abstractNumId="6">
     <w:nsid w:val="1CEE106E"/>
     <w:multiLevelType w:val="multilevel"/>
     <w:tmpl w:val="DF08E6EC"/>
@@ -8011,7 +9768,7 @@
       </w:rPr>
     </w:lvl>
   </w:abstractNum>
-  <w:abstractNum w:abstractNumId="6">
+  <w:abstractNum w:abstractNumId="7">
     <w:nsid w:val="2D3C186C"/>
     <w:multiLevelType w:val="multilevel"/>
     <w:tmpl w:val="286ABBAA"/>
@@ -8124,7 +9881,93 @@
       </w:rPr>
     </w:lvl>
   </w:abstractNum>
-  <w:abstractNum w:abstractNumId="7">
+  <w:abstractNum w:abstractNumId="8">
+    <w:nsid w:val="37E350CC"/>
+    <w:multiLevelType w:val="hybridMultilevel"/>
+    <w:tmpl w:val="B25E6344"/>
+    <w:lvl w:ilvl="0" w:tplc="0409000F">
+      <w:start w:val="1"/>
+      <w:numFmt w:val="decimal"/>
+      <w:lvlText w:val="%1."/>
+      <w:lvlJc w:val="left"/>
+      <w:pPr>
+        <w:ind w:left="720" w:hanging="360"/>
+      </w:pPr>
+    </w:lvl>
+    <w:lvl w:ilvl="1" w:tplc="04090019" w:tentative="1">
+      <w:start w:val="1"/>
+      <w:numFmt w:val="lowerLetter"/>
+      <w:lvlText w:val="%2."/>
+      <w:lvlJc w:val="left"/>
+      <w:pPr>
+        <w:ind w:left="1440" w:hanging="360"/>
+      </w:pPr>
+    </w:lvl>
+    <w:lvl w:ilvl="2" w:tplc="0409001B" w:tentative="1">
+      <w:start w:val="1"/>
+      <w:numFmt w:val="lowerRoman"/>
+      <w:lvlText w:val="%3."/>
+      <w:lvlJc w:val="right"/>
+      <w:pPr>
+        <w:ind w:left="2160" w:hanging="180"/>
+      </w:pPr>
+    </w:lvl>
+    <w:lvl w:ilvl="3" w:tplc="0409000F" w:tentative="1">
+      <w:start w:val="1"/>
+      <w:numFmt w:val="decimal"/>
+      <w:lvlText w:val="%4."/>
+      <w:lvlJc w:val="left"/>
+      <w:pPr>
+        <w:ind w:left="2880" w:hanging="360"/>
+      </w:pPr>
+    </w:lvl>
+    <w:lvl w:ilvl="4" w:tplc="04090019" w:tentative="1">
+      <w:start w:val="1"/>
+      <w:numFmt w:val="lowerLetter"/>
+      <w:lvlText w:val="%5."/>
+      <w:lvlJc w:val="left"/>
+      <w:pPr>
+        <w:ind w:left="3600" w:hanging="360"/>
+      </w:pPr>
+    </w:lvl>
+    <w:lvl w:ilvl="5" w:tplc="0409001B" w:tentative="1">
+      <w:start w:val="1"/>
+      <w:numFmt w:val="lowerRoman"/>
+      <w:lvlText w:val="%6."/>
+      <w:lvlJc w:val="right"/>
+      <w:pPr>
+        <w:ind w:left="4320" w:hanging="180"/>
+      </w:pPr>
+    </w:lvl>
+    <w:lvl w:ilvl="6" w:tplc="0409000F" w:tentative="1">
+      <w:start w:val="1"/>
+      <w:numFmt w:val="decimal"/>
+      <w:lvlText w:val="%7."/>
+      <w:lvlJc w:val="left"/>
+      <w:pPr>
+        <w:ind w:left="5040" w:hanging="360"/>
+      </w:pPr>
+    </w:lvl>
+    <w:lvl w:ilvl="7" w:tplc="04090019" w:tentative="1">
+      <w:start w:val="1"/>
+      <w:numFmt w:val="lowerLetter"/>
+      <w:lvlText w:val="%8."/>
+      <w:lvlJc w:val="left"/>
+      <w:pPr>
+        <w:ind w:left="5760" w:hanging="360"/>
+      </w:pPr>
+    </w:lvl>
+    <w:lvl w:ilvl="8" w:tplc="0409001B" w:tentative="1">
+      <w:start w:val="1"/>
+      <w:numFmt w:val="lowerRoman"/>
+      <w:lvlText w:val="%9."/>
+      <w:lvlJc w:val="right"/>
+      <w:pPr>
+        <w:ind w:left="6480" w:hanging="180"/>
+      </w:pPr>
+    </w:lvl>
+  </w:abstractNum>
+  <w:abstractNum w:abstractNumId="9">
     <w:nsid w:val="3B5739D1"/>
     <w:multiLevelType w:val="multilevel"/>
     <w:tmpl w:val="9758B344"/>
@@ -8237,7 +10080,7 @@
       </w:rPr>
     </w:lvl>
   </w:abstractNum>
-  <w:abstractNum w:abstractNumId="8">
+  <w:abstractNum w:abstractNumId="10">
     <w:nsid w:val="3F445EDB"/>
     <w:multiLevelType w:val="multilevel"/>
     <w:tmpl w:val="76B68072"/>
@@ -8350,7 +10193,93 @@
       </w:rPr>
     </w:lvl>
   </w:abstractNum>
-  <w:abstractNum w:abstractNumId="9">
+  <w:abstractNum w:abstractNumId="11">
+    <w:nsid w:val="40CC1E12"/>
+    <w:multiLevelType w:val="hybridMultilevel"/>
+    <w:tmpl w:val="B31EF304"/>
+    <w:lvl w:ilvl="0" w:tplc="0409000F">
+      <w:start w:val="1"/>
+      <w:numFmt w:val="decimal"/>
+      <w:lvlText w:val="%1."/>
+      <w:lvlJc w:val="left"/>
+      <w:pPr>
+        <w:ind w:left="720" w:hanging="360"/>
+      </w:pPr>
+    </w:lvl>
+    <w:lvl w:ilvl="1" w:tplc="04090019" w:tentative="1">
+      <w:start w:val="1"/>
+      <w:numFmt w:val="lowerLetter"/>
+      <w:lvlText w:val="%2."/>
+      <w:lvlJc w:val="left"/>
+      <w:pPr>
+        <w:ind w:left="1440" w:hanging="360"/>
+      </w:pPr>
+    </w:lvl>
+    <w:lvl w:ilvl="2" w:tplc="0409001B" w:tentative="1">
+      <w:start w:val="1"/>
+      <w:numFmt w:val="lowerRoman"/>
+      <w:lvlText w:val="%3."/>
+      <w:lvlJc w:val="right"/>
+      <w:pPr>
+        <w:ind w:left="2160" w:hanging="180"/>
+      </w:pPr>
+    </w:lvl>
+    <w:lvl w:ilvl="3" w:tplc="0409000F" w:tentative="1">
+      <w:start w:val="1"/>
+      <w:numFmt w:val="decimal"/>
+      <w:lvlText w:val="%4."/>
+      <w:lvlJc w:val="left"/>
+      <w:pPr>
+        <w:ind w:left="2880" w:hanging="360"/>
+      </w:pPr>
+    </w:lvl>
+    <w:lvl w:ilvl="4" w:tplc="04090019" w:tentative="1">
+      <w:start w:val="1"/>
+      <w:numFmt w:val="lowerLetter"/>
+      <w:lvlText w:val="%5."/>
+      <w:lvlJc w:val="left"/>
+      <w:pPr>
+        <w:ind w:left="3600" w:hanging="360"/>
+      </w:pPr>
+    </w:lvl>
+    <w:lvl w:ilvl="5" w:tplc="0409001B" w:tentative="1">
+      <w:start w:val="1"/>
+      <w:numFmt w:val="lowerRoman"/>
+      <w:lvlText w:val="%6."/>
+      <w:lvlJc w:val="right"/>
+      <w:pPr>
+        <w:ind w:left="4320" w:hanging="180"/>
+      </w:pPr>
+    </w:lvl>
+    <w:lvl w:ilvl="6" w:tplc="0409000F" w:tentative="1">
+      <w:start w:val="1"/>
+      <w:numFmt w:val="decimal"/>
+      <w:lvlText w:val="%7."/>
+      <w:lvlJc w:val="left"/>
+      <w:pPr>
+        <w:ind w:left="5040" w:hanging="360"/>
+      </w:pPr>
+    </w:lvl>
+    <w:lvl w:ilvl="7" w:tplc="04090019" w:tentative="1">
+      <w:start w:val="1"/>
+      <w:numFmt w:val="lowerLetter"/>
+      <w:lvlText w:val="%8."/>
+      <w:lvlJc w:val="left"/>
+      <w:pPr>
+        <w:ind w:left="5760" w:hanging="360"/>
+      </w:pPr>
+    </w:lvl>
+    <w:lvl w:ilvl="8" w:tplc="0409001B" w:tentative="1">
+      <w:start w:val="1"/>
+      <w:numFmt w:val="lowerRoman"/>
+      <w:lvlText w:val="%9."/>
+      <w:lvlJc w:val="right"/>
+      <w:pPr>
+        <w:ind w:left="6480" w:hanging="180"/>
+      </w:pPr>
+    </w:lvl>
+  </w:abstractNum>
+  <w:abstractNum w:abstractNumId="12">
     <w:nsid w:val="43D4627C"/>
     <w:multiLevelType w:val="multilevel"/>
     <w:tmpl w:val="189EB41E"/>
@@ -8463,7 +10392,7 @@
       </w:rPr>
     </w:lvl>
   </w:abstractNum>
-  <w:abstractNum w:abstractNumId="10">
+  <w:abstractNum w:abstractNumId="13">
     <w:nsid w:val="4D434353"/>
     <w:multiLevelType w:val="multilevel"/>
     <w:tmpl w:val="F82A2282"/>
@@ -8576,7 +10505,7 @@
       </w:rPr>
     </w:lvl>
   </w:abstractNum>
-  <w:abstractNum w:abstractNumId="11">
+  <w:abstractNum w:abstractNumId="14">
     <w:nsid w:val="4DB01A70"/>
     <w:multiLevelType w:val="multilevel"/>
     <w:tmpl w:val="0409001F"/>
@@ -8662,7 +10591,7 @@
       </w:pPr>
     </w:lvl>
   </w:abstractNum>
-  <w:abstractNum w:abstractNumId="12">
+  <w:abstractNum w:abstractNumId="15">
     <w:nsid w:val="55770910"/>
     <w:multiLevelType w:val="multilevel"/>
     <w:tmpl w:val="0409001F"/>
@@ -8748,7 +10677,7 @@
       </w:pPr>
     </w:lvl>
   </w:abstractNum>
-  <w:abstractNum w:abstractNumId="13">
+  <w:abstractNum w:abstractNumId="16">
     <w:nsid w:val="5D2A5274"/>
     <w:multiLevelType w:val="hybridMultilevel"/>
     <w:tmpl w:val="C6646928"/>
@@ -8834,7 +10763,7 @@
       </w:pPr>
     </w:lvl>
   </w:abstractNum>
-  <w:abstractNum w:abstractNumId="14">
+  <w:abstractNum w:abstractNumId="17">
     <w:nsid w:val="623E2854"/>
     <w:multiLevelType w:val="hybridMultilevel"/>
     <w:tmpl w:val="BFE2F9C6"/>
@@ -8920,7 +10849,7 @@
       </w:pPr>
     </w:lvl>
   </w:abstractNum>
-  <w:abstractNum w:abstractNumId="15">
+  <w:abstractNum w:abstractNumId="18">
     <w:nsid w:val="63981706"/>
     <w:multiLevelType w:val="multilevel"/>
     <w:tmpl w:val="FB4C4CFE"/>
@@ -9033,7 +10962,7 @@
       </w:rPr>
     </w:lvl>
   </w:abstractNum>
-  <w:abstractNum w:abstractNumId="16">
+  <w:abstractNum w:abstractNumId="19">
     <w:nsid w:val="683170C7"/>
     <w:multiLevelType w:val="multilevel"/>
     <w:tmpl w:val="AA9A60CE"/>
@@ -9146,7 +11075,7 @@
       </w:rPr>
     </w:lvl>
   </w:abstractNum>
-  <w:abstractNum w:abstractNumId="17">
+  <w:abstractNum w:abstractNumId="20">
     <w:nsid w:val="6C681656"/>
     <w:multiLevelType w:val="multilevel"/>
     <w:tmpl w:val="51C8BAEE"/>
@@ -9259,7 +11188,7 @@
       </w:rPr>
     </w:lvl>
   </w:abstractNum>
-  <w:abstractNum w:abstractNumId="18">
+  <w:abstractNum w:abstractNumId="21">
     <w:nsid w:val="7E863247"/>
     <w:multiLevelType w:val="multilevel"/>
     <w:tmpl w:val="FE0E2044"/>
@@ -9373,25 +11302,25 @@
     </w:lvl>
   </w:abstractNum>
   <w:num w:numId="1">
-    <w:abstractNumId w:val="15"/>
+    <w:abstractNumId w:val="18"/>
   </w:num>
   <w:num w:numId="2">
     <w:abstractNumId w:val="2"/>
   </w:num>
   <w:num w:numId="3">
-    <w:abstractNumId w:val="5"/>
+    <w:abstractNumId w:val="6"/>
   </w:num>
   <w:num w:numId="4">
-    <w:abstractNumId w:val="7"/>
+    <w:abstractNumId w:val="9"/>
   </w:num>
   <w:num w:numId="5">
-    <w:abstractNumId w:val="17"/>
+    <w:abstractNumId w:val="20"/>
   </w:num>
   <w:num w:numId="6">
-    <w:abstractNumId w:val="16"/>
+    <w:abstractNumId w:val="19"/>
   </w:num>
   <w:num w:numId="7">
-    <w:abstractNumId w:val="6"/>
+    <w:abstractNumId w:val="7"/>
   </w:num>
   <w:num w:numId="8">
     <w:abstractNumId w:val="3"/>
@@ -9403,31 +11332,40 @@
     <w:abstractNumId w:val="1"/>
   </w:num>
   <w:num w:numId="11">
-    <w:abstractNumId w:val="9"/>
+    <w:abstractNumId w:val="12"/>
   </w:num>
   <w:num w:numId="12">
+    <w:abstractNumId w:val="13"/>
+  </w:num>
+  <w:num w:numId="13">
+    <w:abstractNumId w:val="5"/>
+  </w:num>
+  <w:num w:numId="14">
     <w:abstractNumId w:val="10"/>
   </w:num>
-  <w:num w:numId="13">
+  <w:num w:numId="15">
+    <w:abstractNumId w:val="21"/>
+  </w:num>
+  <w:num w:numId="16">
+    <w:abstractNumId w:val="14"/>
+  </w:num>
+  <w:num w:numId="17">
+    <w:abstractNumId w:val="15"/>
+  </w:num>
+  <w:num w:numId="18">
+    <w:abstractNumId w:val="16"/>
+  </w:num>
+  <w:num w:numId="19">
+    <w:abstractNumId w:val="17"/>
+  </w:num>
+  <w:num w:numId="20">
+    <w:abstractNumId w:val="8"/>
+  </w:num>
+  <w:num w:numId="21">
     <w:abstractNumId w:val="4"/>
   </w:num>
-  <w:num w:numId="14">
-    <w:abstractNumId w:val="8"/>
-  </w:num>
-  <w:num w:numId="15">
-    <w:abstractNumId w:val="18"/>
-  </w:num>
-  <w:num w:numId="16">
+  <w:num w:numId="22">
     <w:abstractNumId w:val="11"/>
-  </w:num>
-  <w:num w:numId="17">
-    <w:abstractNumId w:val="12"/>
-  </w:num>
-  <w:num w:numId="18">
-    <w:abstractNumId w:val="13"/>
-  </w:num>
-  <w:num w:numId="19">
-    <w:abstractNumId w:val="14"/>
   </w:num>
 </w:numbering>
 </file>
@@ -10612,7 +12550,7 @@
 </file>
 
 <file path=customXml/itemProps2.xml><?xml version="1.0" encoding="utf-8"?>
-<ds:datastoreItem xmlns:ds="http://schemas.openxmlformats.org/officeDocument/2006/customXml" ds:itemID="{B9456EAA-83A7-4009-8F20-B9294C70049C}">
+<ds:datastoreItem xmlns:ds="http://schemas.openxmlformats.org/officeDocument/2006/customXml" ds:itemID="{EF74D47E-073A-4885-95EC-C3F39B9BDDA7}">
   <ds:schemaRefs>
     <ds:schemaRef ds:uri="http://schemas.openxmlformats.org/officeDocument/2006/bibliography"/>
   </ds:schemaRefs>

</xml_diff>

<commit_message>
Update final doc. Add main code body.
</commit_message>
<xml_diff>
--- a/Document/final-doc/final-doc.docx
+++ b/Document/final-doc/final-doc.docx
@@ -5177,7 +5177,7 @@
                 <w:noProof/>
                 <w:webHidden/>
               </w:rPr>
-              <w:t>5</w:t>
+              <w:t>4</w:t>
             </w:r>
             <w:r>
               <w:rPr>
@@ -5399,7 +5399,7 @@
                 <w:noProof/>
                 <w:webHidden/>
               </w:rPr>
-              <w:t>6</w:t>
+              <w:t>7</w:t>
             </w:r>
             <w:r>
               <w:rPr>
@@ -5510,7 +5510,7 @@
                 <w:noProof/>
                 <w:webHidden/>
               </w:rPr>
-              <w:t>6</w:t>
+              <w:t>7</w:t>
             </w:r>
             <w:r>
               <w:rPr>
@@ -5621,7 +5621,7 @@
                 <w:noProof/>
                 <w:webHidden/>
               </w:rPr>
-              <w:t>6</w:t>
+              <w:t>7</w:t>
             </w:r>
             <w:r>
               <w:rPr>
@@ -5768,7 +5768,7 @@
                 <w:noProof/>
                 <w:webHidden/>
               </w:rPr>
-              <w:t>7</w:t>
+              <w:t>10</w:t>
             </w:r>
             <w:r>
               <w:rPr>
@@ -5879,7 +5879,7 @@
                 <w:noProof/>
                 <w:webHidden/>
               </w:rPr>
-              <w:t>8</w:t>
+              <w:t>10</w:t>
             </w:r>
             <w:r>
               <w:rPr>
@@ -6050,7 +6050,7 @@
                 <w:noProof/>
                 <w:webHidden/>
               </w:rPr>
-              <w:t>9</w:t>
+              <w:t>12</w:t>
             </w:r>
             <w:r>
               <w:rPr>
@@ -6161,7 +6161,7 @@
                 <w:noProof/>
                 <w:webHidden/>
               </w:rPr>
-              <w:t>10</w:t>
+              <w:t>13</w:t>
             </w:r>
             <w:r>
               <w:rPr>
@@ -6248,7 +6248,7 @@
                 <w:noProof/>
                 <w:webHidden/>
               </w:rPr>
-              <w:t>11</w:t>
+              <w:t>14</w:t>
             </w:r>
             <w:r>
               <w:rPr>
@@ -6347,7 +6347,7 @@
                 <w:noProof/>
                 <w:webHidden/>
               </w:rPr>
-              <w:t>12</w:t>
+              <w:t>15</w:t>
             </w:r>
             <w:r>
               <w:rPr>
@@ -6434,7 +6434,7 @@
                 <w:noProof/>
                 <w:webHidden/>
               </w:rPr>
-              <w:t>13</w:t>
+              <w:t>16</w:t>
             </w:r>
             <w:r>
               <w:rPr>
@@ -6521,7 +6521,7 @@
                 <w:noProof/>
                 <w:webHidden/>
               </w:rPr>
-              <w:t>14</w:t>
+              <w:t>17</w:t>
             </w:r>
             <w:r>
               <w:rPr>
@@ -9137,7 +9137,37 @@
           <w:rtl/>
           <w:lang w:val="en-US" w:bidi="fa-IR"/>
         </w:rPr>
-        <w:t>در این بخش دو معماری سخت‌افزاری و نرم‌افزاری محصول را بررسی می‌کنیم.</w:t>
+        <w:t xml:space="preserve">در این بخش دو معماری سخت‌افزاری و نرم‌افزاری محصول را </w:t>
+      </w:r>
+      <w:r>
+        <w:rPr>
+          <w:rFonts w:cs="B Nazanin" w:hint="cs"/>
+          <w:sz w:val="24"/>
+          <w:szCs w:val="24"/>
+          <w:rtl/>
+          <w:lang w:val="en-US" w:bidi="fa-IR"/>
+        </w:rPr>
+        <w:t xml:space="preserve">به طور مختصر </w:t>
+      </w:r>
+      <w:r>
+        <w:rPr>
+          <w:rFonts w:cs="B Nazanin" w:hint="cs"/>
+          <w:sz w:val="24"/>
+          <w:szCs w:val="24"/>
+          <w:rtl/>
+          <w:lang w:val="en-US" w:bidi="fa-IR"/>
+        </w:rPr>
+        <w:t>بررسی می‌کنیم.</w:t>
+      </w:r>
+      <w:r>
+        <w:rPr>
+          <w:rFonts w:cs="B Nazanin" w:hint="cs"/>
+          <w:sz w:val="24"/>
+          <w:szCs w:val="24"/>
+          <w:rtl/>
+          <w:lang w:val="en-US" w:bidi="fa-IR"/>
+        </w:rPr>
+        <w:t xml:space="preserve"> در فصل‌های بعد کدهای برد رزبری و برنامه اندروید به طور دقیق‌تر بررسی خواهند شد.</w:t>
       </w:r>
     </w:p>
     <w:p>
@@ -9391,6 +9421,8 @@
         </w:rPr>
       </w:pPr>
       <w:bookmarkStart w:id="10" w:name="_Toc105515997"/>
+      <w:bookmarkStart w:id="11" w:name="_معماری_نرم‌افزاری"/>
+      <w:bookmarkEnd w:id="11"/>
       <w:r>
         <w:rPr>
           <w:rFonts w:cs="B Nazanin" w:hint="cs"/>
@@ -10366,8 +10398,6 @@
         </w:rPr>
         <w:t xml:space="preserve"> در این فایل کدی قرار دارد که با اجرای آن سروری ساده بر روی رزبری بالا می‌آید. وظیفه این سرور پاسخگویی به درخواست‌های برنامه اندروید است.</w:t>
       </w:r>
-      <w:bookmarkStart w:id="11" w:name="_GoBack"/>
-      <w:bookmarkEnd w:id="11"/>
       <w:r>
         <w:rPr>
           <w:rFonts w:cs="B Nazanin" w:hint="cs"/>
@@ -10461,32 +10491,42 @@
       <w:pPr>
         <w:bidi/>
         <w:rPr>
-          <w:rtl/>
-          <w:lang w:val="en-US" w:bidi="fa-IR"/>
-        </w:rPr>
-      </w:pPr>
-      <w:r>
-        <w:rPr>
-          <w:rFonts w:hint="cs"/>
-          <w:rtl/>
-          <w:lang w:val="en-US" w:bidi="fa-IR"/>
-        </w:rPr>
-        <w:t>سیبب</w:t>
-      </w:r>
-    </w:p>
-    <w:p>
-      <w:pPr>
-        <w:rPr>
-          <w:rtl/>
-          <w:lang w:val="en-US" w:bidi="fa-IR"/>
-        </w:rPr>
-      </w:pPr>
-      <w:r>
-        <w:rPr>
-          <w:rtl/>
-          <w:lang w:val="en-US" w:bidi="fa-IR"/>
-        </w:rPr>
-        <w:br w:type="page"/>
+          <w:rFonts w:cs="B Nazanin"/>
+          <w:sz w:val="24"/>
+          <w:szCs w:val="24"/>
+          <w:rtl/>
+          <w:lang w:val="en-US" w:bidi="fa-IR"/>
+        </w:rPr>
+      </w:pPr>
+      <w:r>
+        <w:rPr>
+          <w:rFonts w:cs="B Nazanin" w:hint="cs"/>
+          <w:sz w:val="24"/>
+          <w:szCs w:val="24"/>
+          <w:rtl/>
+          <w:lang w:val="en-US" w:bidi="fa-IR"/>
+        </w:rPr>
+        <w:t>در این قسمت، زیربخش‌های مختلف</w:t>
+      </w:r>
+      <w:r>
+        <w:rPr>
+          <w:rFonts w:cs="B Nazanin" w:hint="cs"/>
+          <w:sz w:val="24"/>
+          <w:szCs w:val="24"/>
+          <w:rtl/>
+          <w:lang w:val="en-US" w:bidi="fa-IR"/>
+        </w:rPr>
+        <w:t xml:space="preserve"> </w:t>
+      </w:r>
+      <w:r>
+        <w:rPr>
+          <w:rFonts w:cs="B Nazanin" w:hint="cs"/>
+          <w:sz w:val="24"/>
+          <w:szCs w:val="24"/>
+          <w:rtl/>
+          <w:lang w:val="en-US" w:bidi="fa-IR"/>
+        </w:rPr>
+        <w:t>نرم‌افزار محصول را بررسی می‌کنیم که شامل کد رزبری و کد برنامه اندروید می‌شود.</w:t>
       </w:r>
     </w:p>
     <w:p>
@@ -10510,7 +10550,6 @@
           <w:rtl/>
           <w:lang w:val="en-US" w:bidi="fa-IR"/>
         </w:rPr>
-        <w:lastRenderedPageBreak/>
         <w:t>بدنه اصلی کد رزبری</w:t>
       </w:r>
       <w:bookmarkEnd w:id="13"/>
@@ -10519,18 +10558,2586 @@
       <w:pPr>
         <w:bidi/>
         <w:rPr>
-          <w:rtl/>
-          <w:lang w:val="en-US" w:bidi="fa-IR"/>
-        </w:rPr>
-      </w:pPr>
-      <w:r>
-        <w:rPr>
-          <w:rFonts w:hint="cs"/>
-          <w:rtl/>
-          <w:lang w:val="en-US" w:bidi="fa-IR"/>
-        </w:rPr>
-        <w:t>یبس</w:t>
-      </w:r>
+          <w:rFonts w:cs="B Nazanin" w:hint="cs"/>
+          <w:sz w:val="24"/>
+          <w:szCs w:val="24"/>
+          <w:rtl/>
+          <w:lang w:val="en-US" w:bidi="fa-IR"/>
+        </w:rPr>
+      </w:pPr>
+      <w:r>
+        <w:rPr>
+          <w:rFonts w:cs="B Nazanin" w:hint="cs"/>
+          <w:sz w:val="24"/>
+          <w:szCs w:val="24"/>
+          <w:rtl/>
+          <w:lang w:val="en-US" w:bidi="fa-IR"/>
+        </w:rPr>
+        <w:t xml:space="preserve">این زیربخش آن </w:t>
+      </w:r>
+      <w:r>
+        <w:rPr>
+          <w:rFonts w:cs="B Nazanin" w:hint="cs"/>
+          <w:sz w:val="24"/>
+          <w:szCs w:val="24"/>
+          <w:rtl/>
+          <w:lang w:val="en-US" w:bidi="fa-IR"/>
+        </w:rPr>
+        <w:t xml:space="preserve">قسمت </w:t>
+      </w:r>
+      <w:r>
+        <w:rPr>
+          <w:rFonts w:cs="B Nazanin" w:hint="cs"/>
+          <w:sz w:val="24"/>
+          <w:szCs w:val="24"/>
+          <w:rtl/>
+          <w:lang w:val="en-US" w:bidi="fa-IR"/>
+        </w:rPr>
+        <w:t xml:space="preserve">از کد رزبری را شامل می‌شود که </w:t>
+      </w:r>
+      <w:r>
+        <w:rPr>
+          <w:rFonts w:cs="B Nazanin" w:hint="cs"/>
+          <w:sz w:val="24"/>
+          <w:szCs w:val="24"/>
+          <w:rtl/>
+          <w:lang w:val="en-US" w:bidi="fa-IR"/>
+        </w:rPr>
+        <w:t>سیستم را راه‌اندازی می‌کند</w:t>
+      </w:r>
+      <w:r>
+        <w:rPr>
+          <w:rFonts w:cs="B Nazanin" w:hint="cs"/>
+          <w:sz w:val="24"/>
+          <w:szCs w:val="24"/>
+          <w:rtl/>
+          <w:lang w:val="en-US" w:bidi="fa-IR"/>
+        </w:rPr>
+        <w:t xml:space="preserve"> و با بقیه بخش‌های کد تعامل می‌کند و بین آن‌ها ارتباط برقرار می‌کند.</w:t>
+      </w:r>
+      <w:r>
+        <w:rPr>
+          <w:rFonts w:cs="B Nazanin" w:hint="cs"/>
+          <w:sz w:val="24"/>
+          <w:szCs w:val="24"/>
+          <w:rtl/>
+          <w:lang w:val="en-US" w:bidi="fa-IR"/>
+        </w:rPr>
+        <w:t xml:space="preserve"> این زیربخش در فایل های </w:t>
+      </w:r>
+      <w:r>
+        <w:rPr>
+          <w:rFonts w:cs="B Nazanin"/>
+          <w:sz w:val="24"/>
+          <w:szCs w:val="24"/>
+          <w:lang w:val="en-US" w:bidi="fa-IR"/>
+        </w:rPr>
+        <w:t>main.py</w:t>
+      </w:r>
+      <w:r>
+        <w:rPr>
+          <w:rFonts w:cs="B Nazanin" w:hint="cs"/>
+          <w:sz w:val="24"/>
+          <w:szCs w:val="24"/>
+          <w:rtl/>
+          <w:lang w:val="en-US" w:bidi="fa-IR"/>
+        </w:rPr>
+        <w:t xml:space="preserve"> و </w:t>
+      </w:r>
+      <w:r>
+        <w:rPr>
+          <w:rFonts w:cs="B Nazanin"/>
+          <w:sz w:val="24"/>
+          <w:szCs w:val="24"/>
+          <w:lang w:val="en-US" w:bidi="fa-IR"/>
+        </w:rPr>
+        <w:t>modules.py</w:t>
+      </w:r>
+      <w:r>
+        <w:rPr>
+          <w:rFonts w:cs="B Nazanin" w:hint="cs"/>
+          <w:sz w:val="24"/>
+          <w:szCs w:val="24"/>
+          <w:rtl/>
+          <w:lang w:val="en-US" w:bidi="fa-IR"/>
+        </w:rPr>
+        <w:t xml:space="preserve"> که در </w:t>
+      </w:r>
+      <w:hyperlink w:anchor="_معماری_نرم‌افزاری" w:history="1">
+        <w:r>
+          <w:rPr>
+            <w:rStyle w:val="Hyperlink"/>
+            <w:rFonts w:cs="B Nazanin" w:hint="cs"/>
+            <w:sz w:val="24"/>
+            <w:szCs w:val="24"/>
+            <w:rtl/>
+            <w:lang w:val="en-US" w:bidi="fa-IR"/>
+          </w:rPr>
+          <w:t xml:space="preserve">بخش </w:t>
+        </w:r>
+        <w:r>
+          <w:rPr>
+            <w:rStyle w:val="Hyperlink"/>
+            <w:rFonts w:cs="B Nazanin" w:hint="cs"/>
+            <w:sz w:val="24"/>
+            <w:szCs w:val="24"/>
+            <w:rtl/>
+            <w:lang w:val="en-US" w:bidi="fa-IR"/>
+          </w:rPr>
+          <w:t>م</w:t>
+        </w:r>
+        <w:r>
+          <w:rPr>
+            <w:rStyle w:val="Hyperlink"/>
+            <w:rFonts w:cs="B Nazanin" w:hint="cs"/>
+            <w:sz w:val="24"/>
+            <w:szCs w:val="24"/>
+            <w:rtl/>
+            <w:lang w:val="en-US" w:bidi="fa-IR"/>
+          </w:rPr>
+          <w:t>عماری</w:t>
+        </w:r>
+      </w:hyperlink>
+      <w:r>
+        <w:rPr>
+          <w:rFonts w:cs="B Nazanin" w:hint="cs"/>
+          <w:sz w:val="24"/>
+          <w:szCs w:val="24"/>
+          <w:rtl/>
+          <w:lang w:val="en-US" w:bidi="fa-IR"/>
+        </w:rPr>
+        <w:t xml:space="preserve"> نرم‌افزار بررسی شدند، قرار دارد.</w:t>
+      </w:r>
+      <w:r>
+        <w:rPr>
+          <w:rFonts w:cs="B Nazanin" w:hint="cs"/>
+          <w:sz w:val="24"/>
+          <w:szCs w:val="24"/>
+          <w:rtl/>
+          <w:lang w:val="en-US" w:bidi="fa-IR"/>
+        </w:rPr>
+        <w:t xml:space="preserve"> در ادامه کدهای آن را بررسی می‌کنیم.</w:t>
+      </w:r>
+    </w:p>
+    <w:p>
+      <w:pPr>
+        <w:bidi/>
+        <w:rPr>
+          <w:rFonts w:cs="B Nazanin"/>
+          <w:sz w:val="24"/>
+          <w:szCs w:val="24"/>
+          <w:rtl/>
+          <w:lang w:val="en-US" w:bidi="fa-IR"/>
+        </w:rPr>
+      </w:pPr>
+      <w:r>
+        <w:rPr>
+          <w:rFonts w:cs="B Nazanin" w:hint="cs"/>
+          <w:sz w:val="24"/>
+          <w:szCs w:val="24"/>
+          <w:rtl/>
+          <w:lang w:val="en-US" w:bidi="fa-IR"/>
+        </w:rPr>
+        <w:t xml:space="preserve">همان طور که در بخش‌های قبل‌تر گفتیم اجرای کد روی رزبری با اجرای </w:t>
+      </w:r>
+      <w:r>
+        <w:rPr>
+          <w:rFonts w:cs="B Nazanin" w:hint="cs"/>
+          <w:sz w:val="24"/>
+          <w:szCs w:val="24"/>
+          <w:rtl/>
+          <w:lang w:val="en-US" w:bidi="fa-IR"/>
+        </w:rPr>
+        <w:t xml:space="preserve">تابع </w:t>
+      </w:r>
+      <w:r>
+        <w:rPr>
+          <w:rFonts w:cs="B Nazanin"/>
+          <w:sz w:val="24"/>
+          <w:szCs w:val="24"/>
+          <w:lang w:val="en-US" w:bidi="fa-IR"/>
+        </w:rPr>
+        <w:t>main()</w:t>
+      </w:r>
+      <w:r>
+        <w:rPr>
+          <w:rFonts w:cs="B Nazanin" w:hint="cs"/>
+          <w:sz w:val="24"/>
+          <w:szCs w:val="24"/>
+          <w:rtl/>
+          <w:lang w:val="en-US" w:bidi="fa-IR"/>
+        </w:rPr>
+        <w:t xml:space="preserve"> در فایل </w:t>
+      </w:r>
+      <w:r>
+        <w:rPr>
+          <w:rFonts w:cs="B Nazanin"/>
+          <w:sz w:val="24"/>
+          <w:szCs w:val="24"/>
+          <w:lang w:val="en-US" w:bidi="fa-IR"/>
+        </w:rPr>
+        <w:t>main.py</w:t>
+      </w:r>
+      <w:r>
+        <w:rPr>
+          <w:rFonts w:cs="B Nazanin" w:hint="cs"/>
+          <w:sz w:val="24"/>
+          <w:szCs w:val="24"/>
+          <w:rtl/>
+          <w:lang w:val="en-US" w:bidi="fa-IR"/>
+        </w:rPr>
+        <w:t xml:space="preserve"> شروع می‌شود.</w:t>
+      </w:r>
+      <w:r>
+        <w:rPr>
+          <w:rFonts w:cs="B Nazanin" w:hint="cs"/>
+          <w:sz w:val="24"/>
+          <w:szCs w:val="24"/>
+          <w:rtl/>
+          <w:lang w:val="en-US" w:bidi="fa-IR"/>
+        </w:rPr>
+        <w:t xml:space="preserve"> در این تابع ابتدا تابع </w:t>
+      </w:r>
+      <w:r>
+        <w:rPr>
+          <w:rFonts w:cs="B Nazanin"/>
+          <w:sz w:val="24"/>
+          <w:szCs w:val="24"/>
+          <w:lang w:val="en-US" w:bidi="fa-IR"/>
+        </w:rPr>
+        <w:t>init()</w:t>
+      </w:r>
+      <w:r>
+        <w:rPr>
+          <w:rFonts w:cs="B Nazanin" w:hint="cs"/>
+          <w:sz w:val="24"/>
+          <w:szCs w:val="24"/>
+          <w:rtl/>
+          <w:lang w:val="en-US" w:bidi="fa-IR"/>
+        </w:rPr>
+        <w:t xml:space="preserve"> صدا زده تا زیربخش‌های پردازش تصویر و مکان یابی راه‌اندازی شوند، سپس تابع </w:t>
+      </w:r>
+      <w:r>
+        <w:rPr>
+          <w:rFonts w:cs="B Nazanin"/>
+          <w:sz w:val="24"/>
+          <w:szCs w:val="24"/>
+          <w:lang w:val="en-US" w:bidi="fa-IR"/>
+        </w:rPr>
+        <w:t>create_threads()</w:t>
+      </w:r>
+      <w:r>
+        <w:rPr>
+          <w:rFonts w:cs="B Nazanin" w:hint="cs"/>
+          <w:sz w:val="24"/>
+          <w:szCs w:val="24"/>
+          <w:rtl/>
+          <w:lang w:val="en-US" w:bidi="fa-IR"/>
+        </w:rPr>
+        <w:t xml:space="preserve"> صدا زده می‌شود که 2 تا ریسه در آن ساخته می‌شود. ریسه اول </w:t>
+      </w:r>
+      <w:r>
+        <w:rPr>
+          <w:rFonts w:cs="B Nazanin"/>
+          <w:sz w:val="24"/>
+          <w:szCs w:val="24"/>
+          <w:lang w:val="en-US" w:bidi="fa-IR"/>
+        </w:rPr>
+        <w:t>modules-thread</w:t>
+      </w:r>
+      <w:r>
+        <w:rPr>
+          <w:rFonts w:cs="B Nazanin" w:hint="cs"/>
+          <w:sz w:val="24"/>
+          <w:szCs w:val="24"/>
+          <w:rtl/>
+          <w:lang w:val="en-US" w:bidi="fa-IR"/>
+        </w:rPr>
+        <w:t xml:space="preserve"> نام دارد که وظیفه تعامل با ماژول‌ها را برعهده دارد. ریسه دوم </w:t>
+      </w:r>
+      <w:r>
+        <w:rPr>
+          <w:rFonts w:cs="B Nazanin"/>
+          <w:sz w:val="24"/>
+          <w:szCs w:val="24"/>
+          <w:lang w:val="en-US" w:bidi="fa-IR"/>
+        </w:rPr>
+        <w:t>server-thread</w:t>
+      </w:r>
+      <w:r>
+        <w:rPr>
+          <w:rFonts w:cs="B Nazanin" w:hint="cs"/>
+          <w:sz w:val="24"/>
+          <w:szCs w:val="24"/>
+          <w:rtl/>
+          <w:lang w:val="en-US" w:bidi="fa-IR"/>
+        </w:rPr>
+        <w:t xml:space="preserve"> نام دارد که وظیفه پاسخ به درخواست‌های گوشی همراه راننده را دارد.</w:t>
+      </w:r>
+      <w:r>
+        <w:rPr>
+          <w:rFonts w:cs="B Nazanin" w:hint="cs"/>
+          <w:sz w:val="24"/>
+          <w:szCs w:val="24"/>
+          <w:rtl/>
+          <w:lang w:val="en-US" w:bidi="fa-IR"/>
+        </w:rPr>
+        <w:t xml:space="preserve"> بخش‌های مهم فایل </w:t>
+      </w:r>
+      <w:r>
+        <w:rPr>
+          <w:rFonts w:cs="B Nazanin"/>
+          <w:sz w:val="24"/>
+          <w:szCs w:val="24"/>
+          <w:lang w:val="en-US" w:bidi="fa-IR"/>
+        </w:rPr>
+        <w:t>main.py</w:t>
+      </w:r>
+      <w:r>
+        <w:rPr>
+          <w:rFonts w:cs="B Nazanin" w:hint="cs"/>
+          <w:sz w:val="24"/>
+          <w:szCs w:val="24"/>
+          <w:rtl/>
+          <w:lang w:val="en-US" w:bidi="fa-IR"/>
+        </w:rPr>
+        <w:t xml:space="preserve"> در زیر قرار داده شده است:</w:t>
+      </w:r>
+    </w:p>
+    <w:p>
+      <w:pPr>
+        <w:bidi/>
+        <w:rPr>
+          <w:rFonts w:cs="B Nazanin" w:hint="cs"/>
+          <w:sz w:val="24"/>
+          <w:szCs w:val="24"/>
+          <w:rtl/>
+          <w:lang w:val="en-US" w:bidi="fa-IR"/>
+        </w:rPr>
+      </w:pPr>
+    </w:p>
+    <w:p>
+      <w:pPr>
+        <w:shd w:val="clear" w:color="auto" w:fill="1E1E1E"/>
+        <w:spacing w:line="285" w:lineRule="atLeast"/>
+        <w:rPr>
+          <w:rFonts w:ascii="Consolas" w:eastAsia="Times New Roman" w:hAnsi="Consolas" w:cs="Times New Roman"/>
+          <w:color w:val="D4D4D4"/>
+          <w:sz w:val="21"/>
+          <w:szCs w:val="21"/>
+          <w:lang w:val="en-US"/>
+        </w:rPr>
+      </w:pPr>
+      <w:r>
+        <w:rPr>
+          <w:rFonts w:ascii="Consolas" w:eastAsia="Times New Roman" w:hAnsi="Consolas" w:cs="Times New Roman"/>
+          <w:color w:val="6A9955"/>
+          <w:sz w:val="21"/>
+          <w:szCs w:val="21"/>
+          <w:lang w:val="en-US"/>
+        </w:rPr>
+        <w:t># Setups subsystems</w:t>
+      </w:r>
+    </w:p>
+    <w:p>
+      <w:pPr>
+        <w:shd w:val="clear" w:color="auto" w:fill="1E1E1E"/>
+        <w:spacing w:line="285" w:lineRule="atLeast"/>
+        <w:rPr>
+          <w:rFonts w:ascii="Consolas" w:eastAsia="Times New Roman" w:hAnsi="Consolas" w:cs="Times New Roman"/>
+          <w:color w:val="D4D4D4"/>
+          <w:sz w:val="21"/>
+          <w:szCs w:val="21"/>
+          <w:lang w:val="en-US"/>
+        </w:rPr>
+      </w:pPr>
+      <w:r>
+        <w:rPr>
+          <w:rFonts w:ascii="Consolas" w:eastAsia="Times New Roman" w:hAnsi="Consolas" w:cs="Times New Roman"/>
+          <w:color w:val="569CD6"/>
+          <w:sz w:val="21"/>
+          <w:szCs w:val="21"/>
+          <w:lang w:val="en-US"/>
+        </w:rPr>
+        <w:t>def</w:t>
+      </w:r>
+      <w:r>
+        <w:rPr>
+          <w:rFonts w:ascii="Consolas" w:eastAsia="Times New Roman" w:hAnsi="Consolas" w:cs="Times New Roman"/>
+          <w:color w:val="D4D4D4"/>
+          <w:sz w:val="21"/>
+          <w:szCs w:val="21"/>
+          <w:lang w:val="en-US"/>
+        </w:rPr>
+        <w:t xml:space="preserve"> </w:t>
+      </w:r>
+      <w:r>
+        <w:rPr>
+          <w:rFonts w:ascii="Consolas" w:eastAsia="Times New Roman" w:hAnsi="Consolas" w:cs="Times New Roman"/>
+          <w:color w:val="DCDCAA"/>
+          <w:sz w:val="21"/>
+          <w:szCs w:val="21"/>
+          <w:lang w:val="en-US"/>
+        </w:rPr>
+        <w:t>init</w:t>
+      </w:r>
+      <w:r>
+        <w:rPr>
+          <w:rFonts w:ascii="Consolas" w:eastAsia="Times New Roman" w:hAnsi="Consolas" w:cs="Times New Roman"/>
+          <w:color w:val="D4D4D4"/>
+          <w:sz w:val="21"/>
+          <w:szCs w:val="21"/>
+          <w:lang w:val="en-US"/>
+        </w:rPr>
+        <w:t>():</w:t>
+      </w:r>
+    </w:p>
+    <w:p>
+      <w:pPr>
+        <w:shd w:val="clear" w:color="auto" w:fill="1E1E1E"/>
+        <w:spacing w:line="285" w:lineRule="atLeast"/>
+        <w:rPr>
+          <w:rFonts w:ascii="Consolas" w:eastAsia="Times New Roman" w:hAnsi="Consolas" w:cs="Times New Roman"/>
+          <w:color w:val="D4D4D4"/>
+          <w:sz w:val="21"/>
+          <w:szCs w:val="21"/>
+          <w:lang w:val="en-US"/>
+        </w:rPr>
+      </w:pPr>
+      <w:r>
+        <w:rPr>
+          <w:rFonts w:ascii="Consolas" w:eastAsia="Times New Roman" w:hAnsi="Consolas" w:cs="Times New Roman"/>
+          <w:color w:val="D4D4D4"/>
+          <w:sz w:val="21"/>
+          <w:szCs w:val="21"/>
+          <w:lang w:val="en-US"/>
+        </w:rPr>
+        <w:t xml:space="preserve">    </w:t>
+      </w:r>
+      <w:r>
+        <w:rPr>
+          <w:rFonts w:ascii="Consolas" w:eastAsia="Times New Roman" w:hAnsi="Consolas" w:cs="Times New Roman"/>
+          <w:color w:val="4EC9B0"/>
+          <w:sz w:val="21"/>
+          <w:szCs w:val="21"/>
+          <w:lang w:val="en-US"/>
+        </w:rPr>
+        <w:t>sign_detection</w:t>
+      </w:r>
+      <w:r>
+        <w:rPr>
+          <w:rFonts w:ascii="Consolas" w:eastAsia="Times New Roman" w:hAnsi="Consolas" w:cs="Times New Roman"/>
+          <w:color w:val="D4D4D4"/>
+          <w:sz w:val="21"/>
+          <w:szCs w:val="21"/>
+          <w:lang w:val="en-US"/>
+        </w:rPr>
+        <w:t>.</w:t>
+      </w:r>
+      <w:r>
+        <w:rPr>
+          <w:rFonts w:ascii="Consolas" w:eastAsia="Times New Roman" w:hAnsi="Consolas" w:cs="Times New Roman"/>
+          <w:color w:val="DCDCAA"/>
+          <w:sz w:val="21"/>
+          <w:szCs w:val="21"/>
+          <w:lang w:val="en-US"/>
+        </w:rPr>
+        <w:t>init</w:t>
+      </w:r>
+      <w:r>
+        <w:rPr>
+          <w:rFonts w:ascii="Consolas" w:eastAsia="Times New Roman" w:hAnsi="Consolas" w:cs="Times New Roman"/>
+          <w:color w:val="D4D4D4"/>
+          <w:sz w:val="21"/>
+          <w:szCs w:val="21"/>
+          <w:lang w:val="en-US"/>
+        </w:rPr>
+        <w:t>()</w:t>
+      </w:r>
+    </w:p>
+    <w:p>
+      <w:pPr>
+        <w:shd w:val="clear" w:color="auto" w:fill="1E1E1E"/>
+        <w:spacing w:line="285" w:lineRule="atLeast"/>
+        <w:rPr>
+          <w:rFonts w:ascii="Consolas" w:eastAsia="Times New Roman" w:hAnsi="Consolas" w:cs="Times New Roman"/>
+          <w:color w:val="D4D4D4"/>
+          <w:sz w:val="21"/>
+          <w:szCs w:val="21"/>
+          <w:lang w:val="en-US"/>
+        </w:rPr>
+      </w:pPr>
+      <w:r>
+        <w:rPr>
+          <w:rFonts w:ascii="Consolas" w:eastAsia="Times New Roman" w:hAnsi="Consolas" w:cs="Times New Roman"/>
+          <w:color w:val="D4D4D4"/>
+          <w:sz w:val="21"/>
+          <w:szCs w:val="21"/>
+          <w:lang w:val="en-US"/>
+        </w:rPr>
+        <w:t xml:space="preserve">    </w:t>
+      </w:r>
+      <w:r>
+        <w:rPr>
+          <w:rFonts w:ascii="Consolas" w:eastAsia="Times New Roman" w:hAnsi="Consolas" w:cs="Times New Roman"/>
+          <w:color w:val="4EC9B0"/>
+          <w:sz w:val="21"/>
+          <w:szCs w:val="21"/>
+          <w:lang w:val="en-US"/>
+        </w:rPr>
+        <w:t>location</w:t>
+      </w:r>
+      <w:r>
+        <w:rPr>
+          <w:rFonts w:ascii="Consolas" w:eastAsia="Times New Roman" w:hAnsi="Consolas" w:cs="Times New Roman"/>
+          <w:color w:val="D4D4D4"/>
+          <w:sz w:val="21"/>
+          <w:szCs w:val="21"/>
+          <w:lang w:val="en-US"/>
+        </w:rPr>
+        <w:t>.</w:t>
+      </w:r>
+      <w:r>
+        <w:rPr>
+          <w:rFonts w:ascii="Consolas" w:eastAsia="Times New Roman" w:hAnsi="Consolas" w:cs="Times New Roman"/>
+          <w:color w:val="DCDCAA"/>
+          <w:sz w:val="21"/>
+          <w:szCs w:val="21"/>
+          <w:lang w:val="en-US"/>
+        </w:rPr>
+        <w:t>init</w:t>
+      </w:r>
+      <w:r>
+        <w:rPr>
+          <w:rFonts w:ascii="Consolas" w:eastAsia="Times New Roman" w:hAnsi="Consolas" w:cs="Times New Roman"/>
+          <w:color w:val="D4D4D4"/>
+          <w:sz w:val="21"/>
+          <w:szCs w:val="21"/>
+          <w:lang w:val="en-US"/>
+        </w:rPr>
+        <w:t>()</w:t>
+      </w:r>
+    </w:p>
+    <w:p>
+      <w:pPr>
+        <w:shd w:val="clear" w:color="auto" w:fill="1E1E1E"/>
+        <w:spacing w:after="240" w:line="285" w:lineRule="atLeast"/>
+        <w:rPr>
+          <w:rFonts w:ascii="Consolas" w:eastAsia="Times New Roman" w:hAnsi="Consolas" w:cs="Times New Roman"/>
+          <w:color w:val="D4D4D4"/>
+          <w:sz w:val="21"/>
+          <w:szCs w:val="21"/>
+          <w:lang w:val="en-US"/>
+        </w:rPr>
+      </w:pPr>
+    </w:p>
+    <w:p>
+      <w:pPr>
+        <w:shd w:val="clear" w:color="auto" w:fill="1E1E1E"/>
+        <w:spacing w:line="285" w:lineRule="atLeast"/>
+        <w:rPr>
+          <w:rFonts w:ascii="Consolas" w:eastAsia="Times New Roman" w:hAnsi="Consolas" w:cs="Times New Roman"/>
+          <w:color w:val="D4D4D4"/>
+          <w:sz w:val="21"/>
+          <w:szCs w:val="21"/>
+          <w:lang w:val="en-US"/>
+        </w:rPr>
+      </w:pPr>
+      <w:r>
+        <w:rPr>
+          <w:rFonts w:ascii="Consolas" w:eastAsia="Times New Roman" w:hAnsi="Consolas" w:cs="Times New Roman"/>
+          <w:color w:val="6A9955"/>
+          <w:sz w:val="21"/>
+          <w:szCs w:val="21"/>
+          <w:lang w:val="en-US"/>
+        </w:rPr>
+        <w:t># Creates threads. One will handle the modules and the other will handle the server.</w:t>
+      </w:r>
+    </w:p>
+    <w:p>
+      <w:pPr>
+        <w:shd w:val="clear" w:color="auto" w:fill="1E1E1E"/>
+        <w:spacing w:line="285" w:lineRule="atLeast"/>
+        <w:rPr>
+          <w:rFonts w:ascii="Consolas" w:eastAsia="Times New Roman" w:hAnsi="Consolas" w:cs="Times New Roman"/>
+          <w:color w:val="D4D4D4"/>
+          <w:sz w:val="21"/>
+          <w:szCs w:val="21"/>
+          <w:lang w:val="en-US"/>
+        </w:rPr>
+      </w:pPr>
+      <w:r>
+        <w:rPr>
+          <w:rFonts w:ascii="Consolas" w:eastAsia="Times New Roman" w:hAnsi="Consolas" w:cs="Times New Roman"/>
+          <w:color w:val="569CD6"/>
+          <w:sz w:val="21"/>
+          <w:szCs w:val="21"/>
+          <w:lang w:val="en-US"/>
+        </w:rPr>
+        <w:t>def</w:t>
+      </w:r>
+      <w:r>
+        <w:rPr>
+          <w:rFonts w:ascii="Consolas" w:eastAsia="Times New Roman" w:hAnsi="Consolas" w:cs="Times New Roman"/>
+          <w:color w:val="D4D4D4"/>
+          <w:sz w:val="21"/>
+          <w:szCs w:val="21"/>
+          <w:lang w:val="en-US"/>
+        </w:rPr>
+        <w:t xml:space="preserve"> </w:t>
+      </w:r>
+      <w:r>
+        <w:rPr>
+          <w:rFonts w:ascii="Consolas" w:eastAsia="Times New Roman" w:hAnsi="Consolas" w:cs="Times New Roman"/>
+          <w:color w:val="DCDCAA"/>
+          <w:sz w:val="21"/>
+          <w:szCs w:val="21"/>
+          <w:lang w:val="en-US"/>
+        </w:rPr>
+        <w:t>create_threads</w:t>
+      </w:r>
+      <w:r>
+        <w:rPr>
+          <w:rFonts w:ascii="Consolas" w:eastAsia="Times New Roman" w:hAnsi="Consolas" w:cs="Times New Roman"/>
+          <w:color w:val="D4D4D4"/>
+          <w:sz w:val="21"/>
+          <w:szCs w:val="21"/>
+          <w:lang w:val="en-US"/>
+        </w:rPr>
+        <w:t>():</w:t>
+      </w:r>
+    </w:p>
+    <w:p>
+      <w:pPr>
+        <w:shd w:val="clear" w:color="auto" w:fill="1E1E1E"/>
+        <w:spacing w:line="285" w:lineRule="atLeast"/>
+        <w:rPr>
+          <w:rFonts w:ascii="Consolas" w:eastAsia="Times New Roman" w:hAnsi="Consolas" w:cs="Times New Roman"/>
+          <w:color w:val="D4D4D4"/>
+          <w:sz w:val="21"/>
+          <w:szCs w:val="21"/>
+          <w:lang w:val="en-US"/>
+        </w:rPr>
+      </w:pPr>
+      <w:r>
+        <w:rPr>
+          <w:rFonts w:ascii="Consolas" w:eastAsia="Times New Roman" w:hAnsi="Consolas" w:cs="Times New Roman"/>
+          <w:color w:val="D4D4D4"/>
+          <w:sz w:val="21"/>
+          <w:szCs w:val="21"/>
+          <w:lang w:val="en-US"/>
+        </w:rPr>
+        <w:t xml:space="preserve">    </w:t>
+      </w:r>
+      <w:r>
+        <w:rPr>
+          <w:rFonts w:ascii="Consolas" w:eastAsia="Times New Roman" w:hAnsi="Consolas" w:cs="Times New Roman"/>
+          <w:color w:val="9CDCFE"/>
+          <w:sz w:val="21"/>
+          <w:szCs w:val="21"/>
+          <w:lang w:val="en-US"/>
+        </w:rPr>
+        <w:t>modules_thread</w:t>
+      </w:r>
+      <w:r>
+        <w:rPr>
+          <w:rFonts w:ascii="Consolas" w:eastAsia="Times New Roman" w:hAnsi="Consolas" w:cs="Times New Roman"/>
+          <w:color w:val="D4D4D4"/>
+          <w:sz w:val="21"/>
+          <w:szCs w:val="21"/>
+          <w:lang w:val="en-US"/>
+        </w:rPr>
+        <w:t xml:space="preserve"> = </w:t>
+      </w:r>
+      <w:r>
+        <w:rPr>
+          <w:rFonts w:ascii="Consolas" w:eastAsia="Times New Roman" w:hAnsi="Consolas" w:cs="Times New Roman"/>
+          <w:color w:val="4EC9B0"/>
+          <w:sz w:val="21"/>
+          <w:szCs w:val="21"/>
+          <w:lang w:val="en-US"/>
+        </w:rPr>
+        <w:t>Thread</w:t>
+      </w:r>
+      <w:r>
+        <w:rPr>
+          <w:rFonts w:ascii="Consolas" w:eastAsia="Times New Roman" w:hAnsi="Consolas" w:cs="Times New Roman"/>
+          <w:color w:val="D4D4D4"/>
+          <w:sz w:val="21"/>
+          <w:szCs w:val="21"/>
+          <w:lang w:val="en-US"/>
+        </w:rPr>
+        <w:t>(</w:t>
+      </w:r>
+    </w:p>
+    <w:p>
+      <w:pPr>
+        <w:shd w:val="clear" w:color="auto" w:fill="1E1E1E"/>
+        <w:spacing w:line="285" w:lineRule="atLeast"/>
+        <w:rPr>
+          <w:rFonts w:ascii="Consolas" w:eastAsia="Times New Roman" w:hAnsi="Consolas" w:cs="Times New Roman"/>
+          <w:color w:val="D4D4D4"/>
+          <w:sz w:val="21"/>
+          <w:szCs w:val="21"/>
+          <w:lang w:val="en-US"/>
+        </w:rPr>
+      </w:pPr>
+      <w:r>
+        <w:rPr>
+          <w:rFonts w:ascii="Consolas" w:eastAsia="Times New Roman" w:hAnsi="Consolas" w:cs="Times New Roman"/>
+          <w:color w:val="D4D4D4"/>
+          <w:sz w:val="21"/>
+          <w:szCs w:val="21"/>
+          <w:lang w:val="en-US"/>
+        </w:rPr>
+        <w:t xml:space="preserve">        </w:t>
+      </w:r>
+      <w:r>
+        <w:rPr>
+          <w:rFonts w:ascii="Consolas" w:eastAsia="Times New Roman" w:hAnsi="Consolas" w:cs="Times New Roman"/>
+          <w:color w:val="9CDCFE"/>
+          <w:sz w:val="21"/>
+          <w:szCs w:val="21"/>
+          <w:lang w:val="en-US"/>
+        </w:rPr>
+        <w:t>target</w:t>
+      </w:r>
+      <w:r>
+        <w:rPr>
+          <w:rFonts w:ascii="Consolas" w:eastAsia="Times New Roman" w:hAnsi="Consolas" w:cs="Times New Roman"/>
+          <w:color w:val="D4D4D4"/>
+          <w:sz w:val="21"/>
+          <w:szCs w:val="21"/>
+          <w:lang w:val="en-US"/>
+        </w:rPr>
+        <w:t>=</w:t>
+      </w:r>
+      <w:r>
+        <w:rPr>
+          <w:rFonts w:ascii="Consolas" w:eastAsia="Times New Roman" w:hAnsi="Consolas" w:cs="Times New Roman"/>
+          <w:color w:val="DCDCAA"/>
+          <w:sz w:val="21"/>
+          <w:szCs w:val="21"/>
+          <w:lang w:val="en-US"/>
+        </w:rPr>
+        <w:t>handle_modules</w:t>
+      </w:r>
+      <w:r>
+        <w:rPr>
+          <w:rFonts w:ascii="Consolas" w:eastAsia="Times New Roman" w:hAnsi="Consolas" w:cs="Times New Roman"/>
+          <w:color w:val="D4D4D4"/>
+          <w:sz w:val="21"/>
+          <w:szCs w:val="21"/>
+          <w:lang w:val="en-US"/>
+        </w:rPr>
+        <w:t xml:space="preserve">, </w:t>
+      </w:r>
+      <w:r>
+        <w:rPr>
+          <w:rFonts w:ascii="Consolas" w:eastAsia="Times New Roman" w:hAnsi="Consolas" w:cs="Times New Roman"/>
+          <w:color w:val="9CDCFE"/>
+          <w:sz w:val="21"/>
+          <w:szCs w:val="21"/>
+          <w:lang w:val="en-US"/>
+        </w:rPr>
+        <w:t>args</w:t>
+      </w:r>
+      <w:r>
+        <w:rPr>
+          <w:rFonts w:ascii="Consolas" w:eastAsia="Times New Roman" w:hAnsi="Consolas" w:cs="Times New Roman"/>
+          <w:color w:val="D4D4D4"/>
+          <w:sz w:val="21"/>
+          <w:szCs w:val="21"/>
+          <w:lang w:val="en-US"/>
+        </w:rPr>
+        <w:t>=</w:t>
+      </w:r>
+      <w:r>
+        <w:rPr>
+          <w:rFonts w:ascii="Consolas" w:eastAsia="Times New Roman" w:hAnsi="Consolas" w:cs="Times New Roman"/>
+          <w:color w:val="569CD6"/>
+          <w:sz w:val="21"/>
+          <w:szCs w:val="21"/>
+          <w:lang w:val="en-US"/>
+        </w:rPr>
+        <w:t>None</w:t>
+      </w:r>
+      <w:r>
+        <w:rPr>
+          <w:rFonts w:ascii="Consolas" w:eastAsia="Times New Roman" w:hAnsi="Consolas" w:cs="Times New Roman"/>
+          <w:color w:val="D4D4D4"/>
+          <w:sz w:val="21"/>
+          <w:szCs w:val="21"/>
+          <w:lang w:val="en-US"/>
+        </w:rPr>
+        <w:t xml:space="preserve">, </w:t>
+      </w:r>
+      <w:r>
+        <w:rPr>
+          <w:rFonts w:ascii="Consolas" w:eastAsia="Times New Roman" w:hAnsi="Consolas" w:cs="Times New Roman"/>
+          <w:color w:val="9CDCFE"/>
+          <w:sz w:val="21"/>
+          <w:szCs w:val="21"/>
+          <w:lang w:val="en-US"/>
+        </w:rPr>
+        <w:t>name</w:t>
+      </w:r>
+      <w:r>
+        <w:rPr>
+          <w:rFonts w:ascii="Consolas" w:eastAsia="Times New Roman" w:hAnsi="Consolas" w:cs="Times New Roman"/>
+          <w:color w:val="D4D4D4"/>
+          <w:sz w:val="21"/>
+          <w:szCs w:val="21"/>
+          <w:lang w:val="en-US"/>
+        </w:rPr>
+        <w:t>=</w:t>
+      </w:r>
+      <w:r>
+        <w:rPr>
+          <w:rFonts w:ascii="Consolas" w:eastAsia="Times New Roman" w:hAnsi="Consolas" w:cs="Times New Roman"/>
+          <w:color w:val="CE9178"/>
+          <w:sz w:val="21"/>
+          <w:szCs w:val="21"/>
+          <w:lang w:val="en-US"/>
+        </w:rPr>
+        <w:t>'modules-thread'</w:t>
+      </w:r>
+      <w:r>
+        <w:rPr>
+          <w:rFonts w:ascii="Consolas" w:eastAsia="Times New Roman" w:hAnsi="Consolas" w:cs="Times New Roman"/>
+          <w:color w:val="D4D4D4"/>
+          <w:sz w:val="21"/>
+          <w:szCs w:val="21"/>
+          <w:lang w:val="en-US"/>
+        </w:rPr>
+        <w:t xml:space="preserve">, </w:t>
+      </w:r>
+      <w:r>
+        <w:rPr>
+          <w:rFonts w:ascii="Consolas" w:eastAsia="Times New Roman" w:hAnsi="Consolas" w:cs="Times New Roman"/>
+          <w:color w:val="9CDCFE"/>
+          <w:sz w:val="21"/>
+          <w:szCs w:val="21"/>
+          <w:lang w:val="en-US"/>
+        </w:rPr>
+        <w:t>daemon</w:t>
+      </w:r>
+      <w:r>
+        <w:rPr>
+          <w:rFonts w:ascii="Consolas" w:eastAsia="Times New Roman" w:hAnsi="Consolas" w:cs="Times New Roman"/>
+          <w:color w:val="D4D4D4"/>
+          <w:sz w:val="21"/>
+          <w:szCs w:val="21"/>
+          <w:lang w:val="en-US"/>
+        </w:rPr>
+        <w:t>=</w:t>
+      </w:r>
+      <w:r>
+        <w:rPr>
+          <w:rFonts w:ascii="Consolas" w:eastAsia="Times New Roman" w:hAnsi="Consolas" w:cs="Times New Roman"/>
+          <w:color w:val="569CD6"/>
+          <w:sz w:val="21"/>
+          <w:szCs w:val="21"/>
+          <w:lang w:val="en-US"/>
+        </w:rPr>
+        <w:t>True</w:t>
+      </w:r>
+      <w:r>
+        <w:rPr>
+          <w:rFonts w:ascii="Consolas" w:eastAsia="Times New Roman" w:hAnsi="Consolas" w:cs="Times New Roman"/>
+          <w:color w:val="D4D4D4"/>
+          <w:sz w:val="21"/>
+          <w:szCs w:val="21"/>
+          <w:lang w:val="en-US"/>
+        </w:rPr>
+        <w:t>)</w:t>
+      </w:r>
+    </w:p>
+    <w:p>
+      <w:pPr>
+        <w:shd w:val="clear" w:color="auto" w:fill="1E1E1E"/>
+        <w:spacing w:line="285" w:lineRule="atLeast"/>
+        <w:rPr>
+          <w:rFonts w:ascii="Consolas" w:eastAsia="Times New Roman" w:hAnsi="Consolas" w:cs="Times New Roman"/>
+          <w:color w:val="D4D4D4"/>
+          <w:sz w:val="21"/>
+          <w:szCs w:val="21"/>
+          <w:lang w:val="en-US"/>
+        </w:rPr>
+      </w:pPr>
+      <w:r>
+        <w:rPr>
+          <w:rFonts w:ascii="Consolas" w:eastAsia="Times New Roman" w:hAnsi="Consolas" w:cs="Times New Roman"/>
+          <w:color w:val="D4D4D4"/>
+          <w:sz w:val="21"/>
+          <w:szCs w:val="21"/>
+          <w:lang w:val="en-US"/>
+        </w:rPr>
+        <w:t xml:space="preserve">    </w:t>
+      </w:r>
+      <w:r>
+        <w:rPr>
+          <w:rFonts w:ascii="Consolas" w:eastAsia="Times New Roman" w:hAnsi="Consolas" w:cs="Times New Roman"/>
+          <w:color w:val="9CDCFE"/>
+          <w:sz w:val="21"/>
+          <w:szCs w:val="21"/>
+          <w:lang w:val="en-US"/>
+        </w:rPr>
+        <w:t>server_thread</w:t>
+      </w:r>
+      <w:r>
+        <w:rPr>
+          <w:rFonts w:ascii="Consolas" w:eastAsia="Times New Roman" w:hAnsi="Consolas" w:cs="Times New Roman"/>
+          <w:color w:val="D4D4D4"/>
+          <w:sz w:val="21"/>
+          <w:szCs w:val="21"/>
+          <w:lang w:val="en-US"/>
+        </w:rPr>
+        <w:t xml:space="preserve"> = </w:t>
+      </w:r>
+      <w:r>
+        <w:rPr>
+          <w:rFonts w:ascii="Consolas" w:eastAsia="Times New Roman" w:hAnsi="Consolas" w:cs="Times New Roman"/>
+          <w:color w:val="4EC9B0"/>
+          <w:sz w:val="21"/>
+          <w:szCs w:val="21"/>
+          <w:lang w:val="en-US"/>
+        </w:rPr>
+        <w:t>Thread</w:t>
+      </w:r>
+      <w:r>
+        <w:rPr>
+          <w:rFonts w:ascii="Consolas" w:eastAsia="Times New Roman" w:hAnsi="Consolas" w:cs="Times New Roman"/>
+          <w:color w:val="D4D4D4"/>
+          <w:sz w:val="21"/>
+          <w:szCs w:val="21"/>
+          <w:lang w:val="en-US"/>
+        </w:rPr>
+        <w:t>(</w:t>
+      </w:r>
+    </w:p>
+    <w:p>
+      <w:pPr>
+        <w:shd w:val="clear" w:color="auto" w:fill="1E1E1E"/>
+        <w:spacing w:line="285" w:lineRule="atLeast"/>
+        <w:rPr>
+          <w:rFonts w:ascii="Consolas" w:eastAsia="Times New Roman" w:hAnsi="Consolas" w:cs="Times New Roman"/>
+          <w:color w:val="D4D4D4"/>
+          <w:sz w:val="21"/>
+          <w:szCs w:val="21"/>
+          <w:lang w:val="en-US"/>
+        </w:rPr>
+      </w:pPr>
+      <w:r>
+        <w:rPr>
+          <w:rFonts w:ascii="Consolas" w:eastAsia="Times New Roman" w:hAnsi="Consolas" w:cs="Times New Roman"/>
+          <w:color w:val="D4D4D4"/>
+          <w:sz w:val="21"/>
+          <w:szCs w:val="21"/>
+          <w:lang w:val="en-US"/>
+        </w:rPr>
+        <w:t xml:space="preserve">        </w:t>
+      </w:r>
+      <w:r>
+        <w:rPr>
+          <w:rFonts w:ascii="Consolas" w:eastAsia="Times New Roman" w:hAnsi="Consolas" w:cs="Times New Roman"/>
+          <w:color w:val="9CDCFE"/>
+          <w:sz w:val="21"/>
+          <w:szCs w:val="21"/>
+          <w:lang w:val="en-US"/>
+        </w:rPr>
+        <w:t>target</w:t>
+      </w:r>
+      <w:r>
+        <w:rPr>
+          <w:rFonts w:ascii="Consolas" w:eastAsia="Times New Roman" w:hAnsi="Consolas" w:cs="Times New Roman"/>
+          <w:color w:val="D4D4D4"/>
+          <w:sz w:val="21"/>
+          <w:szCs w:val="21"/>
+          <w:lang w:val="en-US"/>
+        </w:rPr>
+        <w:t>=</w:t>
+      </w:r>
+      <w:r>
+        <w:rPr>
+          <w:rFonts w:ascii="Consolas" w:eastAsia="Times New Roman" w:hAnsi="Consolas" w:cs="Times New Roman"/>
+          <w:color w:val="DCDCAA"/>
+          <w:sz w:val="21"/>
+          <w:szCs w:val="21"/>
+          <w:lang w:val="en-US"/>
+        </w:rPr>
+        <w:t>run_server</w:t>
+      </w:r>
+      <w:r>
+        <w:rPr>
+          <w:rFonts w:ascii="Consolas" w:eastAsia="Times New Roman" w:hAnsi="Consolas" w:cs="Times New Roman"/>
+          <w:color w:val="D4D4D4"/>
+          <w:sz w:val="21"/>
+          <w:szCs w:val="21"/>
+          <w:lang w:val="en-US"/>
+        </w:rPr>
+        <w:t xml:space="preserve">, </w:t>
+      </w:r>
+      <w:r>
+        <w:rPr>
+          <w:rFonts w:ascii="Consolas" w:eastAsia="Times New Roman" w:hAnsi="Consolas" w:cs="Times New Roman"/>
+          <w:color w:val="9CDCFE"/>
+          <w:sz w:val="21"/>
+          <w:szCs w:val="21"/>
+          <w:lang w:val="en-US"/>
+        </w:rPr>
+        <w:t>args</w:t>
+      </w:r>
+      <w:r>
+        <w:rPr>
+          <w:rFonts w:ascii="Consolas" w:eastAsia="Times New Roman" w:hAnsi="Consolas" w:cs="Times New Roman"/>
+          <w:color w:val="D4D4D4"/>
+          <w:sz w:val="21"/>
+          <w:szCs w:val="21"/>
+          <w:lang w:val="en-US"/>
+        </w:rPr>
+        <w:t>=(</w:t>
+      </w:r>
+      <w:r>
+        <w:rPr>
+          <w:rFonts w:ascii="Consolas" w:eastAsia="Times New Roman" w:hAnsi="Consolas" w:cs="Times New Roman"/>
+          <w:color w:val="4FC1FF"/>
+          <w:sz w:val="21"/>
+          <w:szCs w:val="21"/>
+          <w:lang w:val="en-US"/>
+        </w:rPr>
+        <w:t>SERVER_PORT</w:t>
+      </w:r>
+      <w:r>
+        <w:rPr>
+          <w:rFonts w:ascii="Consolas" w:eastAsia="Times New Roman" w:hAnsi="Consolas" w:cs="Times New Roman"/>
+          <w:color w:val="D4D4D4"/>
+          <w:sz w:val="21"/>
+          <w:szCs w:val="21"/>
+          <w:lang w:val="en-US"/>
+        </w:rPr>
+        <w:t xml:space="preserve">,), </w:t>
+      </w:r>
+      <w:r>
+        <w:rPr>
+          <w:rFonts w:ascii="Consolas" w:eastAsia="Times New Roman" w:hAnsi="Consolas" w:cs="Times New Roman"/>
+          <w:color w:val="9CDCFE"/>
+          <w:sz w:val="21"/>
+          <w:szCs w:val="21"/>
+          <w:lang w:val="en-US"/>
+        </w:rPr>
+        <w:t>name</w:t>
+      </w:r>
+      <w:r>
+        <w:rPr>
+          <w:rFonts w:ascii="Consolas" w:eastAsia="Times New Roman" w:hAnsi="Consolas" w:cs="Times New Roman"/>
+          <w:color w:val="D4D4D4"/>
+          <w:sz w:val="21"/>
+          <w:szCs w:val="21"/>
+          <w:lang w:val="en-US"/>
+        </w:rPr>
+        <w:t>=</w:t>
+      </w:r>
+      <w:r>
+        <w:rPr>
+          <w:rFonts w:ascii="Consolas" w:eastAsia="Times New Roman" w:hAnsi="Consolas" w:cs="Times New Roman"/>
+          <w:color w:val="CE9178"/>
+          <w:sz w:val="21"/>
+          <w:szCs w:val="21"/>
+          <w:lang w:val="en-US"/>
+        </w:rPr>
+        <w:t>'server-thread'</w:t>
+      </w:r>
+      <w:r>
+        <w:rPr>
+          <w:rFonts w:ascii="Consolas" w:eastAsia="Times New Roman" w:hAnsi="Consolas" w:cs="Times New Roman"/>
+          <w:color w:val="D4D4D4"/>
+          <w:sz w:val="21"/>
+          <w:szCs w:val="21"/>
+          <w:lang w:val="en-US"/>
+        </w:rPr>
+        <w:t xml:space="preserve">, </w:t>
+      </w:r>
+      <w:r>
+        <w:rPr>
+          <w:rFonts w:ascii="Consolas" w:eastAsia="Times New Roman" w:hAnsi="Consolas" w:cs="Times New Roman"/>
+          <w:color w:val="9CDCFE"/>
+          <w:sz w:val="21"/>
+          <w:szCs w:val="21"/>
+          <w:lang w:val="en-US"/>
+        </w:rPr>
+        <w:t>daemon</w:t>
+      </w:r>
+      <w:r>
+        <w:rPr>
+          <w:rFonts w:ascii="Consolas" w:eastAsia="Times New Roman" w:hAnsi="Consolas" w:cs="Times New Roman"/>
+          <w:color w:val="D4D4D4"/>
+          <w:sz w:val="21"/>
+          <w:szCs w:val="21"/>
+          <w:lang w:val="en-US"/>
+        </w:rPr>
+        <w:t>=</w:t>
+      </w:r>
+      <w:r>
+        <w:rPr>
+          <w:rFonts w:ascii="Consolas" w:eastAsia="Times New Roman" w:hAnsi="Consolas" w:cs="Times New Roman"/>
+          <w:color w:val="569CD6"/>
+          <w:sz w:val="21"/>
+          <w:szCs w:val="21"/>
+          <w:lang w:val="en-US"/>
+        </w:rPr>
+        <w:t>True</w:t>
+      </w:r>
+      <w:r>
+        <w:rPr>
+          <w:rFonts w:ascii="Consolas" w:eastAsia="Times New Roman" w:hAnsi="Consolas" w:cs="Times New Roman"/>
+          <w:color w:val="D4D4D4"/>
+          <w:sz w:val="21"/>
+          <w:szCs w:val="21"/>
+          <w:lang w:val="en-US"/>
+        </w:rPr>
+        <w:t>)</w:t>
+      </w:r>
+    </w:p>
+    <w:p>
+      <w:pPr>
+        <w:shd w:val="clear" w:color="auto" w:fill="1E1E1E"/>
+        <w:spacing w:line="285" w:lineRule="atLeast"/>
+        <w:rPr>
+          <w:rFonts w:ascii="Consolas" w:eastAsia="Times New Roman" w:hAnsi="Consolas" w:cs="Times New Roman"/>
+          <w:color w:val="D4D4D4"/>
+          <w:sz w:val="21"/>
+          <w:szCs w:val="21"/>
+          <w:lang w:val="en-US"/>
+        </w:rPr>
+      </w:pPr>
+    </w:p>
+    <w:p>
+      <w:pPr>
+        <w:shd w:val="clear" w:color="auto" w:fill="1E1E1E"/>
+        <w:spacing w:line="285" w:lineRule="atLeast"/>
+        <w:rPr>
+          <w:rFonts w:ascii="Consolas" w:eastAsia="Times New Roman" w:hAnsi="Consolas" w:cs="Times New Roman"/>
+          <w:color w:val="D4D4D4"/>
+          <w:sz w:val="21"/>
+          <w:szCs w:val="21"/>
+          <w:lang w:val="en-US"/>
+        </w:rPr>
+      </w:pPr>
+      <w:r>
+        <w:rPr>
+          <w:rFonts w:ascii="Consolas" w:eastAsia="Times New Roman" w:hAnsi="Consolas" w:cs="Times New Roman"/>
+          <w:color w:val="D4D4D4"/>
+          <w:sz w:val="21"/>
+          <w:szCs w:val="21"/>
+          <w:lang w:val="en-US"/>
+        </w:rPr>
+        <w:t xml:space="preserve">    </w:t>
+      </w:r>
+      <w:r>
+        <w:rPr>
+          <w:rFonts w:ascii="Consolas" w:eastAsia="Times New Roman" w:hAnsi="Consolas" w:cs="Times New Roman"/>
+          <w:color w:val="9CDCFE"/>
+          <w:sz w:val="21"/>
+          <w:szCs w:val="21"/>
+          <w:lang w:val="en-US"/>
+        </w:rPr>
+        <w:t>modules_thread</w:t>
+      </w:r>
+      <w:r>
+        <w:rPr>
+          <w:rFonts w:ascii="Consolas" w:eastAsia="Times New Roman" w:hAnsi="Consolas" w:cs="Times New Roman"/>
+          <w:color w:val="D4D4D4"/>
+          <w:sz w:val="21"/>
+          <w:szCs w:val="21"/>
+          <w:lang w:val="en-US"/>
+        </w:rPr>
+        <w:t>.</w:t>
+      </w:r>
+      <w:r>
+        <w:rPr>
+          <w:rFonts w:ascii="Consolas" w:eastAsia="Times New Roman" w:hAnsi="Consolas" w:cs="Times New Roman"/>
+          <w:color w:val="DCDCAA"/>
+          <w:sz w:val="21"/>
+          <w:szCs w:val="21"/>
+          <w:lang w:val="en-US"/>
+        </w:rPr>
+        <w:t>start</w:t>
+      </w:r>
+      <w:r>
+        <w:rPr>
+          <w:rFonts w:ascii="Consolas" w:eastAsia="Times New Roman" w:hAnsi="Consolas" w:cs="Times New Roman"/>
+          <w:color w:val="D4D4D4"/>
+          <w:sz w:val="21"/>
+          <w:szCs w:val="21"/>
+          <w:lang w:val="en-US"/>
+        </w:rPr>
+        <w:t>()</w:t>
+      </w:r>
+    </w:p>
+    <w:p>
+      <w:pPr>
+        <w:shd w:val="clear" w:color="auto" w:fill="1E1E1E"/>
+        <w:spacing w:line="285" w:lineRule="atLeast"/>
+        <w:rPr>
+          <w:rFonts w:ascii="Consolas" w:eastAsia="Times New Roman" w:hAnsi="Consolas" w:cs="Times New Roman"/>
+          <w:color w:val="D4D4D4"/>
+          <w:sz w:val="21"/>
+          <w:szCs w:val="21"/>
+          <w:lang w:val="en-US"/>
+        </w:rPr>
+      </w:pPr>
+      <w:r>
+        <w:rPr>
+          <w:rFonts w:ascii="Consolas" w:eastAsia="Times New Roman" w:hAnsi="Consolas" w:cs="Times New Roman"/>
+          <w:color w:val="D4D4D4"/>
+          <w:sz w:val="21"/>
+          <w:szCs w:val="21"/>
+          <w:lang w:val="en-US"/>
+        </w:rPr>
+        <w:t xml:space="preserve">    </w:t>
+      </w:r>
+      <w:r>
+        <w:rPr>
+          <w:rFonts w:ascii="Consolas" w:eastAsia="Times New Roman" w:hAnsi="Consolas" w:cs="Times New Roman"/>
+          <w:color w:val="9CDCFE"/>
+          <w:sz w:val="21"/>
+          <w:szCs w:val="21"/>
+          <w:lang w:val="en-US"/>
+        </w:rPr>
+        <w:t>server_thread</w:t>
+      </w:r>
+      <w:r>
+        <w:rPr>
+          <w:rFonts w:ascii="Consolas" w:eastAsia="Times New Roman" w:hAnsi="Consolas" w:cs="Times New Roman"/>
+          <w:color w:val="D4D4D4"/>
+          <w:sz w:val="21"/>
+          <w:szCs w:val="21"/>
+          <w:lang w:val="en-US"/>
+        </w:rPr>
+        <w:t>.</w:t>
+      </w:r>
+      <w:r>
+        <w:rPr>
+          <w:rFonts w:ascii="Consolas" w:eastAsia="Times New Roman" w:hAnsi="Consolas" w:cs="Times New Roman"/>
+          <w:color w:val="DCDCAA"/>
+          <w:sz w:val="21"/>
+          <w:szCs w:val="21"/>
+          <w:lang w:val="en-US"/>
+        </w:rPr>
+        <w:t>start</w:t>
+      </w:r>
+      <w:r>
+        <w:rPr>
+          <w:rFonts w:ascii="Consolas" w:eastAsia="Times New Roman" w:hAnsi="Consolas" w:cs="Times New Roman"/>
+          <w:color w:val="D4D4D4"/>
+          <w:sz w:val="21"/>
+          <w:szCs w:val="21"/>
+          <w:lang w:val="en-US"/>
+        </w:rPr>
+        <w:t>()</w:t>
+      </w:r>
+    </w:p>
+    <w:p>
+      <w:pPr>
+        <w:shd w:val="clear" w:color="auto" w:fill="1E1E1E"/>
+        <w:spacing w:line="285" w:lineRule="atLeast"/>
+        <w:rPr>
+          <w:rFonts w:ascii="Consolas" w:eastAsia="Times New Roman" w:hAnsi="Consolas" w:cs="Times New Roman"/>
+          <w:color w:val="D4D4D4"/>
+          <w:sz w:val="21"/>
+          <w:szCs w:val="21"/>
+          <w:lang w:val="en-US"/>
+        </w:rPr>
+      </w:pPr>
+    </w:p>
+    <w:p>
+      <w:pPr>
+        <w:shd w:val="clear" w:color="auto" w:fill="1E1E1E"/>
+        <w:spacing w:line="285" w:lineRule="atLeast"/>
+        <w:rPr>
+          <w:rFonts w:ascii="Consolas" w:eastAsia="Times New Roman" w:hAnsi="Consolas" w:cs="Times New Roman"/>
+          <w:color w:val="D4D4D4"/>
+          <w:sz w:val="21"/>
+          <w:szCs w:val="21"/>
+          <w:lang w:val="en-US"/>
+        </w:rPr>
+      </w:pPr>
+      <w:r>
+        <w:rPr>
+          <w:rFonts w:ascii="Consolas" w:eastAsia="Times New Roman" w:hAnsi="Consolas" w:cs="Times New Roman"/>
+          <w:color w:val="D4D4D4"/>
+          <w:sz w:val="21"/>
+          <w:szCs w:val="21"/>
+          <w:lang w:val="en-US"/>
+        </w:rPr>
+        <w:t xml:space="preserve">    </w:t>
+      </w:r>
+      <w:r>
+        <w:rPr>
+          <w:rFonts w:ascii="Consolas" w:eastAsia="Times New Roman" w:hAnsi="Consolas" w:cs="Times New Roman"/>
+          <w:color w:val="9CDCFE"/>
+          <w:sz w:val="21"/>
+          <w:szCs w:val="21"/>
+          <w:lang w:val="en-US"/>
+        </w:rPr>
+        <w:t>modules_thread</w:t>
+      </w:r>
+      <w:r>
+        <w:rPr>
+          <w:rFonts w:ascii="Consolas" w:eastAsia="Times New Roman" w:hAnsi="Consolas" w:cs="Times New Roman"/>
+          <w:color w:val="D4D4D4"/>
+          <w:sz w:val="21"/>
+          <w:szCs w:val="21"/>
+          <w:lang w:val="en-US"/>
+        </w:rPr>
+        <w:t>.</w:t>
+      </w:r>
+      <w:r>
+        <w:rPr>
+          <w:rFonts w:ascii="Consolas" w:eastAsia="Times New Roman" w:hAnsi="Consolas" w:cs="Times New Roman"/>
+          <w:color w:val="DCDCAA"/>
+          <w:sz w:val="21"/>
+          <w:szCs w:val="21"/>
+          <w:lang w:val="en-US"/>
+        </w:rPr>
+        <w:t>join</w:t>
+      </w:r>
+      <w:r>
+        <w:rPr>
+          <w:rFonts w:ascii="Consolas" w:eastAsia="Times New Roman" w:hAnsi="Consolas" w:cs="Times New Roman"/>
+          <w:color w:val="D4D4D4"/>
+          <w:sz w:val="21"/>
+          <w:szCs w:val="21"/>
+          <w:lang w:val="en-US"/>
+        </w:rPr>
+        <w:t>()</w:t>
+      </w:r>
+    </w:p>
+    <w:p>
+      <w:pPr>
+        <w:shd w:val="clear" w:color="auto" w:fill="1E1E1E"/>
+        <w:spacing w:line="285" w:lineRule="atLeast"/>
+        <w:rPr>
+          <w:rFonts w:ascii="Consolas" w:eastAsia="Times New Roman" w:hAnsi="Consolas" w:cs="Times New Roman"/>
+          <w:color w:val="D4D4D4"/>
+          <w:sz w:val="21"/>
+          <w:szCs w:val="21"/>
+          <w:lang w:val="en-US"/>
+        </w:rPr>
+      </w:pPr>
+      <w:r>
+        <w:rPr>
+          <w:rFonts w:ascii="Consolas" w:eastAsia="Times New Roman" w:hAnsi="Consolas" w:cs="Times New Roman"/>
+          <w:color w:val="D4D4D4"/>
+          <w:sz w:val="21"/>
+          <w:szCs w:val="21"/>
+          <w:lang w:val="en-US"/>
+        </w:rPr>
+        <w:t xml:space="preserve">    </w:t>
+      </w:r>
+      <w:r>
+        <w:rPr>
+          <w:rFonts w:ascii="Consolas" w:eastAsia="Times New Roman" w:hAnsi="Consolas" w:cs="Times New Roman"/>
+          <w:color w:val="9CDCFE"/>
+          <w:sz w:val="21"/>
+          <w:szCs w:val="21"/>
+          <w:lang w:val="en-US"/>
+        </w:rPr>
+        <w:t>server_thread</w:t>
+      </w:r>
+      <w:r>
+        <w:rPr>
+          <w:rFonts w:ascii="Consolas" w:eastAsia="Times New Roman" w:hAnsi="Consolas" w:cs="Times New Roman"/>
+          <w:color w:val="D4D4D4"/>
+          <w:sz w:val="21"/>
+          <w:szCs w:val="21"/>
+          <w:lang w:val="en-US"/>
+        </w:rPr>
+        <w:t>.</w:t>
+      </w:r>
+      <w:r>
+        <w:rPr>
+          <w:rFonts w:ascii="Consolas" w:eastAsia="Times New Roman" w:hAnsi="Consolas" w:cs="Times New Roman"/>
+          <w:color w:val="DCDCAA"/>
+          <w:sz w:val="21"/>
+          <w:szCs w:val="21"/>
+          <w:lang w:val="en-US"/>
+        </w:rPr>
+        <w:t>join</w:t>
+      </w:r>
+      <w:r>
+        <w:rPr>
+          <w:rFonts w:ascii="Consolas" w:eastAsia="Times New Roman" w:hAnsi="Consolas" w:cs="Times New Roman"/>
+          <w:color w:val="D4D4D4"/>
+          <w:sz w:val="21"/>
+          <w:szCs w:val="21"/>
+          <w:lang w:val="en-US"/>
+        </w:rPr>
+        <w:t>()</w:t>
+      </w:r>
+    </w:p>
+    <w:p>
+      <w:pPr>
+        <w:shd w:val="clear" w:color="auto" w:fill="1E1E1E"/>
+        <w:spacing w:after="240" w:line="285" w:lineRule="atLeast"/>
+        <w:rPr>
+          <w:rFonts w:ascii="Consolas" w:eastAsia="Times New Roman" w:hAnsi="Consolas" w:cs="Times New Roman"/>
+          <w:color w:val="D4D4D4"/>
+          <w:sz w:val="21"/>
+          <w:szCs w:val="21"/>
+          <w:lang w:val="en-US"/>
+        </w:rPr>
+      </w:pPr>
+    </w:p>
+    <w:p>
+      <w:pPr>
+        <w:shd w:val="clear" w:color="auto" w:fill="1E1E1E"/>
+        <w:spacing w:line="285" w:lineRule="atLeast"/>
+        <w:rPr>
+          <w:rFonts w:ascii="Consolas" w:eastAsia="Times New Roman" w:hAnsi="Consolas" w:cs="Times New Roman"/>
+          <w:color w:val="D4D4D4"/>
+          <w:sz w:val="21"/>
+          <w:szCs w:val="21"/>
+          <w:lang w:val="en-US"/>
+        </w:rPr>
+      </w:pPr>
+      <w:r>
+        <w:rPr>
+          <w:rFonts w:ascii="Consolas" w:eastAsia="Times New Roman" w:hAnsi="Consolas" w:cs="Times New Roman"/>
+          <w:color w:val="569CD6"/>
+          <w:sz w:val="21"/>
+          <w:szCs w:val="21"/>
+          <w:lang w:val="en-US"/>
+        </w:rPr>
+        <w:t>def</w:t>
+      </w:r>
+      <w:r>
+        <w:rPr>
+          <w:rFonts w:ascii="Consolas" w:eastAsia="Times New Roman" w:hAnsi="Consolas" w:cs="Times New Roman"/>
+          <w:color w:val="D4D4D4"/>
+          <w:sz w:val="21"/>
+          <w:szCs w:val="21"/>
+          <w:lang w:val="en-US"/>
+        </w:rPr>
+        <w:t xml:space="preserve"> </w:t>
+      </w:r>
+      <w:r>
+        <w:rPr>
+          <w:rFonts w:ascii="Consolas" w:eastAsia="Times New Roman" w:hAnsi="Consolas" w:cs="Times New Roman"/>
+          <w:color w:val="DCDCAA"/>
+          <w:sz w:val="21"/>
+          <w:szCs w:val="21"/>
+          <w:lang w:val="en-US"/>
+        </w:rPr>
+        <w:t>main</w:t>
+      </w:r>
+      <w:r>
+        <w:rPr>
+          <w:rFonts w:ascii="Consolas" w:eastAsia="Times New Roman" w:hAnsi="Consolas" w:cs="Times New Roman"/>
+          <w:color w:val="D4D4D4"/>
+          <w:sz w:val="21"/>
+          <w:szCs w:val="21"/>
+          <w:lang w:val="en-US"/>
+        </w:rPr>
+        <w:t>():</w:t>
+      </w:r>
+    </w:p>
+    <w:p>
+      <w:pPr>
+        <w:shd w:val="clear" w:color="auto" w:fill="1E1E1E"/>
+        <w:spacing w:line="285" w:lineRule="atLeast"/>
+        <w:rPr>
+          <w:rFonts w:ascii="Consolas" w:eastAsia="Times New Roman" w:hAnsi="Consolas" w:cs="Times New Roman"/>
+          <w:color w:val="D4D4D4"/>
+          <w:sz w:val="21"/>
+          <w:szCs w:val="21"/>
+          <w:lang w:val="en-US"/>
+        </w:rPr>
+      </w:pPr>
+      <w:r>
+        <w:rPr>
+          <w:rFonts w:ascii="Consolas" w:eastAsia="Times New Roman" w:hAnsi="Consolas" w:cs="Times New Roman"/>
+          <w:color w:val="D4D4D4"/>
+          <w:sz w:val="21"/>
+          <w:szCs w:val="21"/>
+          <w:lang w:val="en-US"/>
+        </w:rPr>
+        <w:t xml:space="preserve">    </w:t>
+      </w:r>
+      <w:r>
+        <w:rPr>
+          <w:rFonts w:ascii="Consolas" w:eastAsia="Times New Roman" w:hAnsi="Consolas" w:cs="Times New Roman"/>
+          <w:color w:val="DCDCAA"/>
+          <w:sz w:val="21"/>
+          <w:szCs w:val="21"/>
+          <w:lang w:val="en-US"/>
+        </w:rPr>
+        <w:t>init</w:t>
+      </w:r>
+      <w:r>
+        <w:rPr>
+          <w:rFonts w:ascii="Consolas" w:eastAsia="Times New Roman" w:hAnsi="Consolas" w:cs="Times New Roman"/>
+          <w:color w:val="D4D4D4"/>
+          <w:sz w:val="21"/>
+          <w:szCs w:val="21"/>
+          <w:lang w:val="en-US"/>
+        </w:rPr>
+        <w:t>()</w:t>
+      </w:r>
+    </w:p>
+    <w:p>
+      <w:pPr>
+        <w:shd w:val="clear" w:color="auto" w:fill="1E1E1E"/>
+        <w:spacing w:line="285" w:lineRule="atLeast"/>
+        <w:rPr>
+          <w:rFonts w:ascii="Consolas" w:eastAsia="Times New Roman" w:hAnsi="Consolas" w:cs="Times New Roman"/>
+          <w:color w:val="D4D4D4"/>
+          <w:sz w:val="21"/>
+          <w:szCs w:val="21"/>
+          <w:lang w:val="en-US"/>
+        </w:rPr>
+      </w:pPr>
+      <w:r>
+        <w:rPr>
+          <w:rFonts w:ascii="Consolas" w:eastAsia="Times New Roman" w:hAnsi="Consolas" w:cs="Times New Roman"/>
+          <w:color w:val="D4D4D4"/>
+          <w:sz w:val="21"/>
+          <w:szCs w:val="21"/>
+          <w:lang w:val="en-US"/>
+        </w:rPr>
+        <w:t xml:space="preserve">    </w:t>
+      </w:r>
+      <w:r>
+        <w:rPr>
+          <w:rFonts w:ascii="Consolas" w:eastAsia="Times New Roman" w:hAnsi="Consolas" w:cs="Times New Roman"/>
+          <w:color w:val="DCDCAA"/>
+          <w:sz w:val="21"/>
+          <w:szCs w:val="21"/>
+          <w:lang w:val="en-US"/>
+        </w:rPr>
+        <w:t>create_threads</w:t>
+      </w:r>
+      <w:r>
+        <w:rPr>
+          <w:rFonts w:ascii="Consolas" w:eastAsia="Times New Roman" w:hAnsi="Consolas" w:cs="Times New Roman"/>
+          <w:color w:val="D4D4D4"/>
+          <w:sz w:val="21"/>
+          <w:szCs w:val="21"/>
+          <w:lang w:val="en-US"/>
+        </w:rPr>
+        <w:t>()</w:t>
+      </w:r>
+    </w:p>
+    <w:p>
+      <w:pPr>
+        <w:bidi/>
+        <w:rPr>
+          <w:rFonts w:cs="B Nazanin"/>
+          <w:sz w:val="24"/>
+          <w:szCs w:val="24"/>
+          <w:rtl/>
+          <w:lang w:val="en-US" w:bidi="fa-IR"/>
+        </w:rPr>
+      </w:pPr>
+    </w:p>
+    <w:p>
+      <w:pPr>
+        <w:bidi/>
+        <w:rPr>
+          <w:rFonts w:cs="B Nazanin"/>
+          <w:sz w:val="24"/>
+          <w:szCs w:val="24"/>
+          <w:rtl/>
+          <w:lang w:val="en-US" w:bidi="fa-IR"/>
+        </w:rPr>
+      </w:pPr>
+      <w:r>
+        <w:rPr>
+          <w:rFonts w:cs="B Nazanin" w:hint="cs"/>
+          <w:sz w:val="24"/>
+          <w:szCs w:val="24"/>
+          <w:rtl/>
+          <w:lang w:val="en-US" w:bidi="fa-IR"/>
+        </w:rPr>
+        <w:lastRenderedPageBreak/>
+        <w:t xml:space="preserve">بقیه بدنه اصلی در فایل </w:t>
+      </w:r>
+      <w:r>
+        <w:rPr>
+          <w:rFonts w:cs="B Nazanin"/>
+          <w:sz w:val="24"/>
+          <w:szCs w:val="24"/>
+          <w:lang w:val="en-US" w:bidi="fa-IR"/>
+        </w:rPr>
+        <w:t>modules.py</w:t>
+      </w:r>
+      <w:r>
+        <w:rPr>
+          <w:rFonts w:cs="B Nazanin" w:hint="cs"/>
+          <w:sz w:val="24"/>
+          <w:szCs w:val="24"/>
+          <w:rtl/>
+          <w:lang w:val="en-US" w:bidi="fa-IR"/>
+        </w:rPr>
+        <w:t xml:space="preserve"> قرار دارد.</w:t>
+      </w:r>
+      <w:r>
+        <w:rPr>
+          <w:rFonts w:cs="B Nazanin" w:hint="cs"/>
+          <w:sz w:val="24"/>
+          <w:szCs w:val="24"/>
+          <w:rtl/>
+          <w:lang w:val="en-US" w:bidi="fa-IR"/>
+        </w:rPr>
+        <w:t xml:space="preserve"> آن قسمت از این فایل که مربوط به این زیربخش است، تابع </w:t>
+      </w:r>
+      <w:r>
+        <w:rPr>
+          <w:rFonts w:cs="B Nazanin"/>
+          <w:sz w:val="24"/>
+          <w:szCs w:val="24"/>
+          <w:lang w:val="en-US" w:bidi="fa-IR"/>
+        </w:rPr>
+        <w:t>handle_modules()</w:t>
+      </w:r>
+      <w:r>
+        <w:rPr>
+          <w:rFonts w:cs="B Nazanin" w:hint="cs"/>
+          <w:sz w:val="24"/>
+          <w:szCs w:val="24"/>
+          <w:rtl/>
+          <w:lang w:val="en-US" w:bidi="fa-IR"/>
+        </w:rPr>
+        <w:t xml:space="preserve"> است.</w:t>
+      </w:r>
+      <w:r>
+        <w:rPr>
+          <w:rFonts w:cs="B Nazanin" w:hint="cs"/>
+          <w:sz w:val="24"/>
+          <w:szCs w:val="24"/>
+          <w:rtl/>
+          <w:lang w:val="en-US" w:bidi="fa-IR"/>
+        </w:rPr>
+        <w:t xml:space="preserve"> این تابع همان تابعی است که ریسه </w:t>
+      </w:r>
+      <w:r>
+        <w:rPr>
+          <w:rFonts w:cs="B Nazanin"/>
+          <w:sz w:val="24"/>
+          <w:szCs w:val="24"/>
+          <w:lang w:val="en-US" w:bidi="fa-IR"/>
+        </w:rPr>
+        <w:t>modules-thread</w:t>
+      </w:r>
+      <w:r>
+        <w:rPr>
+          <w:rFonts w:cs="B Nazanin" w:hint="cs"/>
+          <w:sz w:val="24"/>
+          <w:szCs w:val="24"/>
+          <w:rtl/>
+          <w:lang w:val="en-US" w:bidi="fa-IR"/>
+        </w:rPr>
+        <w:t xml:space="preserve"> در لحظه شروع خود، آن را شروع به اجرا می‌کند و همان طور که در زیر پیدا است از یک حلقه </w:t>
+      </w:r>
+      <w:r>
+        <w:rPr>
+          <w:rFonts w:cs="B Nazanin"/>
+          <w:sz w:val="24"/>
+          <w:szCs w:val="24"/>
+          <w:lang w:val="en-US" w:bidi="fa-IR"/>
+        </w:rPr>
+        <w:t>while</w:t>
+      </w:r>
+      <w:r>
+        <w:rPr>
+          <w:rFonts w:cs="B Nazanin" w:hint="cs"/>
+          <w:sz w:val="24"/>
+          <w:szCs w:val="24"/>
+          <w:rtl/>
+          <w:lang w:val="en-US" w:bidi="fa-IR"/>
+        </w:rPr>
+        <w:t xml:space="preserve"> تشکیل شده که هیچگاه از آن بیرون نمی‌آییم. در واقع </w:t>
+      </w:r>
+      <w:r>
+        <w:rPr>
+          <w:rFonts w:cs="B Nazanin" w:hint="cs"/>
+          <w:sz w:val="24"/>
+          <w:szCs w:val="24"/>
+          <w:rtl/>
+          <w:lang w:val="en-US" w:bidi="fa-IR"/>
+        </w:rPr>
+        <w:t xml:space="preserve">در هر </w:t>
+      </w:r>
+      <w:r>
+        <w:rPr>
+          <w:rFonts w:cs="B Nazanin"/>
+          <w:sz w:val="24"/>
+          <w:szCs w:val="24"/>
+          <w:lang w:val="en-US" w:bidi="fa-IR"/>
+        </w:rPr>
+        <w:t>CLK_PERIOD</w:t>
+      </w:r>
+      <w:r>
+        <w:rPr>
+          <w:rFonts w:cs="B Nazanin" w:hint="cs"/>
+          <w:sz w:val="24"/>
+          <w:szCs w:val="24"/>
+          <w:rtl/>
+          <w:lang w:val="en-US" w:bidi="fa-IR"/>
+        </w:rPr>
+        <w:t xml:space="preserve"> ثانیه کل این حلقه یک بار اجرا می‌شود که در آن صورت نیاز با ماژول‌های دوربین و </w:t>
+      </w:r>
+      <w:r>
+        <w:rPr>
+          <w:rFonts w:cs="B Nazanin"/>
+          <w:sz w:val="24"/>
+          <w:szCs w:val="24"/>
+          <w:lang w:val="en-US" w:bidi="fa-IR"/>
+        </w:rPr>
+        <w:t>GPS</w:t>
+      </w:r>
+      <w:r>
+        <w:rPr>
+          <w:rFonts w:cs="B Nazanin" w:hint="cs"/>
+          <w:sz w:val="24"/>
+          <w:szCs w:val="24"/>
+          <w:rtl/>
+          <w:lang w:val="en-US" w:bidi="fa-IR"/>
+        </w:rPr>
+        <w:t xml:space="preserve"> تعامل می‌شود، بدین معنا که از آن‌ها داده می‌گیریم، داده‌ها را پردازش می‌کنیم و اطلاعات لازم را ذخیره می‌کنیم.</w:t>
+      </w:r>
+      <w:r>
+        <w:rPr>
+          <w:rFonts w:cs="B Nazanin" w:hint="cs"/>
+          <w:sz w:val="24"/>
+          <w:szCs w:val="24"/>
+          <w:rtl/>
+          <w:lang w:val="en-US" w:bidi="fa-IR"/>
+        </w:rPr>
+        <w:t xml:space="preserve"> این تابع در زیر قابل مشاهده است:</w:t>
+      </w:r>
+    </w:p>
+    <w:p>
+      <w:pPr>
+        <w:bidi/>
+        <w:rPr>
+          <w:rFonts w:cs="B Nazanin" w:hint="cs"/>
+          <w:sz w:val="24"/>
+          <w:szCs w:val="24"/>
+          <w:rtl/>
+          <w:lang w:val="en-US" w:bidi="fa-IR"/>
+        </w:rPr>
+      </w:pPr>
+    </w:p>
+    <w:p>
+      <w:pPr>
+        <w:shd w:val="clear" w:color="auto" w:fill="1E1E1E"/>
+        <w:spacing w:line="285" w:lineRule="atLeast"/>
+        <w:rPr>
+          <w:rFonts w:ascii="Consolas" w:eastAsia="Times New Roman" w:hAnsi="Consolas" w:cs="Times New Roman"/>
+          <w:color w:val="D4D4D4"/>
+          <w:sz w:val="21"/>
+          <w:szCs w:val="21"/>
+          <w:lang w:val="en-US"/>
+        </w:rPr>
+      </w:pPr>
+      <w:r>
+        <w:rPr>
+          <w:rFonts w:ascii="Consolas" w:eastAsia="Times New Roman" w:hAnsi="Consolas" w:cs="Times New Roman"/>
+          <w:color w:val="6A9955"/>
+          <w:sz w:val="21"/>
+          <w:szCs w:val="21"/>
+          <w:lang w:val="en-US"/>
+        </w:rPr>
+        <w:t># Main module handling function which calls other functions periodically</w:t>
+      </w:r>
+    </w:p>
+    <w:p>
+      <w:pPr>
+        <w:shd w:val="clear" w:color="auto" w:fill="1E1E1E"/>
+        <w:spacing w:line="285" w:lineRule="atLeast"/>
+        <w:rPr>
+          <w:rFonts w:ascii="Consolas" w:eastAsia="Times New Roman" w:hAnsi="Consolas" w:cs="Times New Roman"/>
+          <w:color w:val="D4D4D4"/>
+          <w:sz w:val="21"/>
+          <w:szCs w:val="21"/>
+          <w:lang w:val="en-US"/>
+        </w:rPr>
+      </w:pPr>
+      <w:r>
+        <w:rPr>
+          <w:rFonts w:ascii="Consolas" w:eastAsia="Times New Roman" w:hAnsi="Consolas" w:cs="Times New Roman"/>
+          <w:color w:val="569CD6"/>
+          <w:sz w:val="21"/>
+          <w:szCs w:val="21"/>
+          <w:lang w:val="en-US"/>
+        </w:rPr>
+        <w:t>def</w:t>
+      </w:r>
+      <w:r>
+        <w:rPr>
+          <w:rFonts w:ascii="Consolas" w:eastAsia="Times New Roman" w:hAnsi="Consolas" w:cs="Times New Roman"/>
+          <w:color w:val="D4D4D4"/>
+          <w:sz w:val="21"/>
+          <w:szCs w:val="21"/>
+          <w:lang w:val="en-US"/>
+        </w:rPr>
+        <w:t xml:space="preserve"> </w:t>
+      </w:r>
+      <w:r>
+        <w:rPr>
+          <w:rFonts w:ascii="Consolas" w:eastAsia="Times New Roman" w:hAnsi="Consolas" w:cs="Times New Roman"/>
+          <w:color w:val="DCDCAA"/>
+          <w:sz w:val="21"/>
+          <w:szCs w:val="21"/>
+          <w:lang w:val="en-US"/>
+        </w:rPr>
+        <w:t>handle_modules</w:t>
+      </w:r>
+      <w:r>
+        <w:rPr>
+          <w:rFonts w:ascii="Consolas" w:eastAsia="Times New Roman" w:hAnsi="Consolas" w:cs="Times New Roman"/>
+          <w:color w:val="D4D4D4"/>
+          <w:sz w:val="21"/>
+          <w:szCs w:val="21"/>
+          <w:lang w:val="en-US"/>
+        </w:rPr>
+        <w:t>():</w:t>
+      </w:r>
+    </w:p>
+    <w:p>
+      <w:pPr>
+        <w:shd w:val="clear" w:color="auto" w:fill="1E1E1E"/>
+        <w:spacing w:line="285" w:lineRule="atLeast"/>
+        <w:rPr>
+          <w:rFonts w:ascii="Consolas" w:eastAsia="Times New Roman" w:hAnsi="Consolas" w:cs="Times New Roman"/>
+          <w:color w:val="D4D4D4"/>
+          <w:sz w:val="21"/>
+          <w:szCs w:val="21"/>
+          <w:lang w:val="en-US"/>
+        </w:rPr>
+      </w:pPr>
+      <w:r>
+        <w:rPr>
+          <w:rFonts w:ascii="Consolas" w:eastAsia="Times New Roman" w:hAnsi="Consolas" w:cs="Times New Roman"/>
+          <w:color w:val="D4D4D4"/>
+          <w:sz w:val="21"/>
+          <w:szCs w:val="21"/>
+          <w:lang w:val="en-US"/>
+        </w:rPr>
+        <w:t xml:space="preserve">    </w:t>
+      </w:r>
+      <w:r>
+        <w:rPr>
+          <w:rFonts w:ascii="Consolas" w:eastAsia="Times New Roman" w:hAnsi="Consolas" w:cs="Times New Roman"/>
+          <w:color w:val="9CDCFE"/>
+          <w:sz w:val="21"/>
+          <w:szCs w:val="21"/>
+          <w:lang w:val="en-US"/>
+        </w:rPr>
+        <w:t>last_camera_clk</w:t>
+      </w:r>
+      <w:r>
+        <w:rPr>
+          <w:rFonts w:ascii="Consolas" w:eastAsia="Times New Roman" w:hAnsi="Consolas" w:cs="Times New Roman"/>
+          <w:color w:val="D4D4D4"/>
+          <w:sz w:val="21"/>
+          <w:szCs w:val="21"/>
+          <w:lang w:val="en-US"/>
+        </w:rPr>
+        <w:t xml:space="preserve"> = </w:t>
+      </w:r>
+      <w:r>
+        <w:rPr>
+          <w:rFonts w:ascii="Consolas" w:eastAsia="Times New Roman" w:hAnsi="Consolas" w:cs="Times New Roman"/>
+          <w:color w:val="B5CEA8"/>
+          <w:sz w:val="21"/>
+          <w:szCs w:val="21"/>
+          <w:lang w:val="en-US"/>
+        </w:rPr>
+        <w:t>0</w:t>
+      </w:r>
+    </w:p>
+    <w:p>
+      <w:pPr>
+        <w:shd w:val="clear" w:color="auto" w:fill="1E1E1E"/>
+        <w:spacing w:line="285" w:lineRule="atLeast"/>
+        <w:rPr>
+          <w:rFonts w:ascii="Consolas" w:eastAsia="Times New Roman" w:hAnsi="Consolas" w:cs="Times New Roman"/>
+          <w:color w:val="D4D4D4"/>
+          <w:sz w:val="21"/>
+          <w:szCs w:val="21"/>
+          <w:lang w:val="en-US"/>
+        </w:rPr>
+      </w:pPr>
+    </w:p>
+    <w:p>
+      <w:pPr>
+        <w:shd w:val="clear" w:color="auto" w:fill="1E1E1E"/>
+        <w:spacing w:line="285" w:lineRule="atLeast"/>
+        <w:rPr>
+          <w:rFonts w:ascii="Consolas" w:eastAsia="Times New Roman" w:hAnsi="Consolas" w:cs="Times New Roman"/>
+          <w:color w:val="D4D4D4"/>
+          <w:sz w:val="21"/>
+          <w:szCs w:val="21"/>
+          <w:lang w:val="en-US"/>
+        </w:rPr>
+      </w:pPr>
+      <w:r>
+        <w:rPr>
+          <w:rFonts w:ascii="Consolas" w:eastAsia="Times New Roman" w:hAnsi="Consolas" w:cs="Times New Roman"/>
+          <w:color w:val="D4D4D4"/>
+          <w:sz w:val="21"/>
+          <w:szCs w:val="21"/>
+          <w:lang w:val="en-US"/>
+        </w:rPr>
+        <w:t xml:space="preserve">    </w:t>
+      </w:r>
+      <w:r>
+        <w:rPr>
+          <w:rFonts w:ascii="Consolas" w:eastAsia="Times New Roman" w:hAnsi="Consolas" w:cs="Times New Roman"/>
+          <w:color w:val="6A9955"/>
+          <w:sz w:val="21"/>
+          <w:szCs w:val="21"/>
+          <w:lang w:val="en-US"/>
+        </w:rPr>
+        <w:t># Each loop cycle will last CLK_PERIOD seconds</w:t>
+      </w:r>
+    </w:p>
+    <w:p>
+      <w:pPr>
+        <w:shd w:val="clear" w:color="auto" w:fill="1E1E1E"/>
+        <w:spacing w:line="285" w:lineRule="atLeast"/>
+        <w:rPr>
+          <w:rFonts w:ascii="Consolas" w:eastAsia="Times New Roman" w:hAnsi="Consolas" w:cs="Times New Roman"/>
+          <w:color w:val="D4D4D4"/>
+          <w:sz w:val="21"/>
+          <w:szCs w:val="21"/>
+          <w:lang w:val="en-US"/>
+        </w:rPr>
+      </w:pPr>
+      <w:r>
+        <w:rPr>
+          <w:rFonts w:ascii="Consolas" w:eastAsia="Times New Roman" w:hAnsi="Consolas" w:cs="Times New Roman"/>
+          <w:color w:val="D4D4D4"/>
+          <w:sz w:val="21"/>
+          <w:szCs w:val="21"/>
+          <w:lang w:val="en-US"/>
+        </w:rPr>
+        <w:t xml:space="preserve">    </w:t>
+      </w:r>
+      <w:r>
+        <w:rPr>
+          <w:rFonts w:ascii="Consolas" w:eastAsia="Times New Roman" w:hAnsi="Consolas" w:cs="Times New Roman"/>
+          <w:color w:val="C586C0"/>
+          <w:sz w:val="21"/>
+          <w:szCs w:val="21"/>
+          <w:lang w:val="en-US"/>
+        </w:rPr>
+        <w:t>while</w:t>
+      </w:r>
+      <w:r>
+        <w:rPr>
+          <w:rFonts w:ascii="Consolas" w:eastAsia="Times New Roman" w:hAnsi="Consolas" w:cs="Times New Roman"/>
+          <w:color w:val="D4D4D4"/>
+          <w:sz w:val="21"/>
+          <w:szCs w:val="21"/>
+          <w:lang w:val="en-US"/>
+        </w:rPr>
+        <w:t xml:space="preserve"> </w:t>
+      </w:r>
+      <w:r>
+        <w:rPr>
+          <w:rFonts w:ascii="Consolas" w:eastAsia="Times New Roman" w:hAnsi="Consolas" w:cs="Times New Roman"/>
+          <w:color w:val="569CD6"/>
+          <w:sz w:val="21"/>
+          <w:szCs w:val="21"/>
+          <w:lang w:val="en-US"/>
+        </w:rPr>
+        <w:t>True</w:t>
+      </w:r>
+      <w:r>
+        <w:rPr>
+          <w:rFonts w:ascii="Consolas" w:eastAsia="Times New Roman" w:hAnsi="Consolas" w:cs="Times New Roman"/>
+          <w:color w:val="D4D4D4"/>
+          <w:sz w:val="21"/>
+          <w:szCs w:val="21"/>
+          <w:lang w:val="en-US"/>
+        </w:rPr>
+        <w:t>:</w:t>
+      </w:r>
+    </w:p>
+    <w:p>
+      <w:pPr>
+        <w:shd w:val="clear" w:color="auto" w:fill="1E1E1E"/>
+        <w:spacing w:line="285" w:lineRule="atLeast"/>
+        <w:rPr>
+          <w:rFonts w:ascii="Consolas" w:eastAsia="Times New Roman" w:hAnsi="Consolas" w:cs="Times New Roman"/>
+          <w:color w:val="D4D4D4"/>
+          <w:sz w:val="21"/>
+          <w:szCs w:val="21"/>
+          <w:lang w:val="en-US"/>
+        </w:rPr>
+      </w:pPr>
+      <w:r>
+        <w:rPr>
+          <w:rFonts w:ascii="Consolas" w:eastAsia="Times New Roman" w:hAnsi="Consolas" w:cs="Times New Roman"/>
+          <w:color w:val="D4D4D4"/>
+          <w:sz w:val="21"/>
+          <w:szCs w:val="21"/>
+          <w:lang w:val="en-US"/>
+        </w:rPr>
+        <w:t xml:space="preserve">        </w:t>
+      </w:r>
+      <w:r>
+        <w:rPr>
+          <w:rFonts w:ascii="Consolas" w:eastAsia="Times New Roman" w:hAnsi="Consolas" w:cs="Times New Roman"/>
+          <w:color w:val="9CDCFE"/>
+          <w:sz w:val="21"/>
+          <w:szCs w:val="21"/>
+          <w:lang w:val="en-US"/>
+        </w:rPr>
+        <w:t>start</w:t>
+      </w:r>
+      <w:r>
+        <w:rPr>
+          <w:rFonts w:ascii="Consolas" w:eastAsia="Times New Roman" w:hAnsi="Consolas" w:cs="Times New Roman"/>
+          <w:color w:val="D4D4D4"/>
+          <w:sz w:val="21"/>
+          <w:szCs w:val="21"/>
+          <w:lang w:val="en-US"/>
+        </w:rPr>
+        <w:t xml:space="preserve"> = </w:t>
+      </w:r>
+      <w:r>
+        <w:rPr>
+          <w:rFonts w:ascii="Consolas" w:eastAsia="Times New Roman" w:hAnsi="Consolas" w:cs="Times New Roman"/>
+          <w:color w:val="DCDCAA"/>
+          <w:sz w:val="21"/>
+          <w:szCs w:val="21"/>
+          <w:lang w:val="en-US"/>
+        </w:rPr>
+        <w:t>get_time</w:t>
+      </w:r>
+      <w:r>
+        <w:rPr>
+          <w:rFonts w:ascii="Consolas" w:eastAsia="Times New Roman" w:hAnsi="Consolas" w:cs="Times New Roman"/>
+          <w:color w:val="D4D4D4"/>
+          <w:sz w:val="21"/>
+          <w:szCs w:val="21"/>
+          <w:lang w:val="en-US"/>
+        </w:rPr>
+        <w:t>()</w:t>
+      </w:r>
+    </w:p>
+    <w:p>
+      <w:pPr>
+        <w:shd w:val="clear" w:color="auto" w:fill="1E1E1E"/>
+        <w:spacing w:line="285" w:lineRule="atLeast"/>
+        <w:rPr>
+          <w:rFonts w:ascii="Consolas" w:eastAsia="Times New Roman" w:hAnsi="Consolas" w:cs="Times New Roman"/>
+          <w:color w:val="D4D4D4"/>
+          <w:sz w:val="21"/>
+          <w:szCs w:val="21"/>
+          <w:lang w:val="en-US"/>
+        </w:rPr>
+      </w:pPr>
+    </w:p>
+    <w:p>
+      <w:pPr>
+        <w:shd w:val="clear" w:color="auto" w:fill="1E1E1E"/>
+        <w:spacing w:line="285" w:lineRule="atLeast"/>
+        <w:rPr>
+          <w:rFonts w:ascii="Consolas" w:eastAsia="Times New Roman" w:hAnsi="Consolas" w:cs="Times New Roman"/>
+          <w:color w:val="D4D4D4"/>
+          <w:sz w:val="21"/>
+          <w:szCs w:val="21"/>
+          <w:lang w:val="en-US"/>
+        </w:rPr>
+      </w:pPr>
+      <w:r>
+        <w:rPr>
+          <w:rFonts w:ascii="Consolas" w:eastAsia="Times New Roman" w:hAnsi="Consolas" w:cs="Times New Roman"/>
+          <w:color w:val="D4D4D4"/>
+          <w:sz w:val="21"/>
+          <w:szCs w:val="21"/>
+          <w:lang w:val="en-US"/>
+        </w:rPr>
+        <w:t xml:space="preserve">        </w:t>
+      </w:r>
+      <w:r>
+        <w:rPr>
+          <w:rFonts w:ascii="Consolas" w:eastAsia="Times New Roman" w:hAnsi="Consolas" w:cs="Times New Roman"/>
+          <w:color w:val="DCDCAA"/>
+          <w:sz w:val="21"/>
+          <w:szCs w:val="21"/>
+          <w:lang w:val="en-US"/>
+        </w:rPr>
+        <w:t>handle_gps</w:t>
+      </w:r>
+      <w:r>
+        <w:rPr>
+          <w:rFonts w:ascii="Consolas" w:eastAsia="Times New Roman" w:hAnsi="Consolas" w:cs="Times New Roman"/>
+          <w:color w:val="D4D4D4"/>
+          <w:sz w:val="21"/>
+          <w:szCs w:val="21"/>
+          <w:lang w:val="en-US"/>
+        </w:rPr>
+        <w:t>(</w:t>
+      </w:r>
+      <w:r>
+        <w:rPr>
+          <w:rFonts w:ascii="Consolas" w:eastAsia="Times New Roman" w:hAnsi="Consolas" w:cs="Times New Roman"/>
+          <w:color w:val="9CDCFE"/>
+          <w:sz w:val="21"/>
+          <w:szCs w:val="21"/>
+          <w:lang w:val="en-US"/>
+        </w:rPr>
+        <w:t>start</w:t>
+      </w:r>
+      <w:r>
+        <w:rPr>
+          <w:rFonts w:ascii="Consolas" w:eastAsia="Times New Roman" w:hAnsi="Consolas" w:cs="Times New Roman"/>
+          <w:color w:val="D4D4D4"/>
+          <w:sz w:val="21"/>
+          <w:szCs w:val="21"/>
+          <w:lang w:val="en-US"/>
+        </w:rPr>
+        <w:t>)</w:t>
+      </w:r>
+    </w:p>
+    <w:p>
+      <w:pPr>
+        <w:shd w:val="clear" w:color="auto" w:fill="1E1E1E"/>
+        <w:spacing w:line="285" w:lineRule="atLeast"/>
+        <w:rPr>
+          <w:rFonts w:ascii="Consolas" w:eastAsia="Times New Roman" w:hAnsi="Consolas" w:cs="Times New Roman"/>
+          <w:color w:val="D4D4D4"/>
+          <w:sz w:val="21"/>
+          <w:szCs w:val="21"/>
+          <w:lang w:val="en-US"/>
+        </w:rPr>
+      </w:pPr>
+      <w:r>
+        <w:rPr>
+          <w:rFonts w:ascii="Consolas" w:eastAsia="Times New Roman" w:hAnsi="Consolas" w:cs="Times New Roman"/>
+          <w:color w:val="D4D4D4"/>
+          <w:sz w:val="21"/>
+          <w:szCs w:val="21"/>
+          <w:lang w:val="en-US"/>
+        </w:rPr>
+        <w:t xml:space="preserve">        </w:t>
+      </w:r>
+      <w:r>
+        <w:rPr>
+          <w:rFonts w:ascii="Consolas" w:eastAsia="Times New Roman" w:hAnsi="Consolas" w:cs="Times New Roman"/>
+          <w:color w:val="C586C0"/>
+          <w:sz w:val="21"/>
+          <w:szCs w:val="21"/>
+          <w:lang w:val="en-US"/>
+        </w:rPr>
+        <w:t>if</w:t>
+      </w:r>
+      <w:r>
+        <w:rPr>
+          <w:rFonts w:ascii="Consolas" w:eastAsia="Times New Roman" w:hAnsi="Consolas" w:cs="Times New Roman"/>
+          <w:color w:val="D4D4D4"/>
+          <w:sz w:val="21"/>
+          <w:szCs w:val="21"/>
+          <w:lang w:val="en-US"/>
+        </w:rPr>
+        <w:t xml:space="preserve"> </w:t>
+      </w:r>
+      <w:r>
+        <w:rPr>
+          <w:rFonts w:ascii="Consolas" w:eastAsia="Times New Roman" w:hAnsi="Consolas" w:cs="Times New Roman"/>
+          <w:color w:val="9CDCFE"/>
+          <w:sz w:val="21"/>
+          <w:szCs w:val="21"/>
+          <w:lang w:val="en-US"/>
+        </w:rPr>
+        <w:t>start</w:t>
+      </w:r>
+      <w:r>
+        <w:rPr>
+          <w:rFonts w:ascii="Consolas" w:eastAsia="Times New Roman" w:hAnsi="Consolas" w:cs="Times New Roman"/>
+          <w:color w:val="D4D4D4"/>
+          <w:sz w:val="21"/>
+          <w:szCs w:val="21"/>
+          <w:lang w:val="en-US"/>
+        </w:rPr>
+        <w:t xml:space="preserve"> - </w:t>
+      </w:r>
+      <w:r>
+        <w:rPr>
+          <w:rFonts w:ascii="Consolas" w:eastAsia="Times New Roman" w:hAnsi="Consolas" w:cs="Times New Roman"/>
+          <w:color w:val="9CDCFE"/>
+          <w:sz w:val="21"/>
+          <w:szCs w:val="21"/>
+          <w:lang w:val="en-US"/>
+        </w:rPr>
+        <w:t>last_camera_clk</w:t>
+      </w:r>
+      <w:r>
+        <w:rPr>
+          <w:rFonts w:ascii="Consolas" w:eastAsia="Times New Roman" w:hAnsi="Consolas" w:cs="Times New Roman"/>
+          <w:color w:val="D4D4D4"/>
+          <w:sz w:val="21"/>
+          <w:szCs w:val="21"/>
+          <w:lang w:val="en-US"/>
+        </w:rPr>
+        <w:t xml:space="preserve"> &gt; </w:t>
+      </w:r>
+      <w:r>
+        <w:rPr>
+          <w:rFonts w:ascii="Consolas" w:eastAsia="Times New Roman" w:hAnsi="Consolas" w:cs="Times New Roman"/>
+          <w:color w:val="4FC1FF"/>
+          <w:sz w:val="21"/>
+          <w:szCs w:val="21"/>
+          <w:lang w:val="en-US"/>
+        </w:rPr>
+        <w:t>CAMERA_PERIOD</w:t>
+      </w:r>
+      <w:r>
+        <w:rPr>
+          <w:rFonts w:ascii="Consolas" w:eastAsia="Times New Roman" w:hAnsi="Consolas" w:cs="Times New Roman"/>
+          <w:color w:val="D4D4D4"/>
+          <w:sz w:val="21"/>
+          <w:szCs w:val="21"/>
+          <w:lang w:val="en-US"/>
+        </w:rPr>
+        <w:t>:</w:t>
+      </w:r>
+    </w:p>
+    <w:p>
+      <w:pPr>
+        <w:shd w:val="clear" w:color="auto" w:fill="1E1E1E"/>
+        <w:spacing w:line="285" w:lineRule="atLeast"/>
+        <w:rPr>
+          <w:rFonts w:ascii="Consolas" w:eastAsia="Times New Roman" w:hAnsi="Consolas" w:cs="Times New Roman"/>
+          <w:color w:val="D4D4D4"/>
+          <w:sz w:val="21"/>
+          <w:szCs w:val="21"/>
+          <w:lang w:val="en-US"/>
+        </w:rPr>
+      </w:pPr>
+      <w:r>
+        <w:rPr>
+          <w:rFonts w:ascii="Consolas" w:eastAsia="Times New Roman" w:hAnsi="Consolas" w:cs="Times New Roman"/>
+          <w:color w:val="D4D4D4"/>
+          <w:sz w:val="21"/>
+          <w:szCs w:val="21"/>
+          <w:lang w:val="en-US"/>
+        </w:rPr>
+        <w:t xml:space="preserve">            </w:t>
+      </w:r>
+      <w:r>
+        <w:rPr>
+          <w:rFonts w:ascii="Consolas" w:eastAsia="Times New Roman" w:hAnsi="Consolas" w:cs="Times New Roman"/>
+          <w:color w:val="9CDCFE"/>
+          <w:sz w:val="21"/>
+          <w:szCs w:val="21"/>
+          <w:lang w:val="en-US"/>
+        </w:rPr>
+        <w:t>last_camera_clk</w:t>
+      </w:r>
+      <w:r>
+        <w:rPr>
+          <w:rFonts w:ascii="Consolas" w:eastAsia="Times New Roman" w:hAnsi="Consolas" w:cs="Times New Roman"/>
+          <w:color w:val="D4D4D4"/>
+          <w:sz w:val="21"/>
+          <w:szCs w:val="21"/>
+          <w:lang w:val="en-US"/>
+        </w:rPr>
+        <w:t xml:space="preserve"> = </w:t>
+      </w:r>
+      <w:r>
+        <w:rPr>
+          <w:rFonts w:ascii="Consolas" w:eastAsia="Times New Roman" w:hAnsi="Consolas" w:cs="Times New Roman"/>
+          <w:color w:val="9CDCFE"/>
+          <w:sz w:val="21"/>
+          <w:szCs w:val="21"/>
+          <w:lang w:val="en-US"/>
+        </w:rPr>
+        <w:t>start</w:t>
+      </w:r>
+    </w:p>
+    <w:p>
+      <w:pPr>
+        <w:shd w:val="clear" w:color="auto" w:fill="1E1E1E"/>
+        <w:spacing w:line="285" w:lineRule="atLeast"/>
+        <w:rPr>
+          <w:rFonts w:ascii="Consolas" w:eastAsia="Times New Roman" w:hAnsi="Consolas" w:cs="Times New Roman"/>
+          <w:color w:val="D4D4D4"/>
+          <w:sz w:val="21"/>
+          <w:szCs w:val="21"/>
+          <w:lang w:val="en-US"/>
+        </w:rPr>
+      </w:pPr>
+      <w:r>
+        <w:rPr>
+          <w:rFonts w:ascii="Consolas" w:eastAsia="Times New Roman" w:hAnsi="Consolas" w:cs="Times New Roman"/>
+          <w:color w:val="D4D4D4"/>
+          <w:sz w:val="21"/>
+          <w:szCs w:val="21"/>
+          <w:lang w:val="en-US"/>
+        </w:rPr>
+        <w:t xml:space="preserve">            </w:t>
+      </w:r>
+      <w:r>
+        <w:rPr>
+          <w:rFonts w:ascii="Consolas" w:eastAsia="Times New Roman" w:hAnsi="Consolas" w:cs="Times New Roman"/>
+          <w:color w:val="DCDCAA"/>
+          <w:sz w:val="21"/>
+          <w:szCs w:val="21"/>
+          <w:lang w:val="en-US"/>
+        </w:rPr>
+        <w:t>handle_camera</w:t>
+      </w:r>
+      <w:r>
+        <w:rPr>
+          <w:rFonts w:ascii="Consolas" w:eastAsia="Times New Roman" w:hAnsi="Consolas" w:cs="Times New Roman"/>
+          <w:color w:val="D4D4D4"/>
+          <w:sz w:val="21"/>
+          <w:szCs w:val="21"/>
+          <w:lang w:val="en-US"/>
+        </w:rPr>
+        <w:t>(</w:t>
+      </w:r>
+      <w:r>
+        <w:rPr>
+          <w:rFonts w:ascii="Consolas" w:eastAsia="Times New Roman" w:hAnsi="Consolas" w:cs="Times New Roman"/>
+          <w:color w:val="9CDCFE"/>
+          <w:sz w:val="21"/>
+          <w:szCs w:val="21"/>
+          <w:lang w:val="en-US"/>
+        </w:rPr>
+        <w:t>start</w:t>
+      </w:r>
+      <w:r>
+        <w:rPr>
+          <w:rFonts w:ascii="Consolas" w:eastAsia="Times New Roman" w:hAnsi="Consolas" w:cs="Times New Roman"/>
+          <w:color w:val="D4D4D4"/>
+          <w:sz w:val="21"/>
+          <w:szCs w:val="21"/>
+          <w:lang w:val="en-US"/>
+        </w:rPr>
+        <w:t>)</w:t>
+      </w:r>
+    </w:p>
+    <w:p>
+      <w:pPr>
+        <w:shd w:val="clear" w:color="auto" w:fill="1E1E1E"/>
+        <w:spacing w:line="285" w:lineRule="atLeast"/>
+        <w:rPr>
+          <w:rFonts w:ascii="Consolas" w:eastAsia="Times New Roman" w:hAnsi="Consolas" w:cs="Times New Roman"/>
+          <w:color w:val="D4D4D4"/>
+          <w:sz w:val="21"/>
+          <w:szCs w:val="21"/>
+          <w:lang w:val="en-US"/>
+        </w:rPr>
+      </w:pPr>
+      <w:r>
+        <w:rPr>
+          <w:rFonts w:ascii="Consolas" w:eastAsia="Times New Roman" w:hAnsi="Consolas" w:cs="Times New Roman"/>
+          <w:color w:val="D4D4D4"/>
+          <w:sz w:val="21"/>
+          <w:szCs w:val="21"/>
+          <w:lang w:val="en-US"/>
+        </w:rPr>
+        <w:t xml:space="preserve">        </w:t>
+      </w:r>
+    </w:p>
+    <w:p>
+      <w:pPr>
+        <w:shd w:val="clear" w:color="auto" w:fill="1E1E1E"/>
+        <w:spacing w:line="285" w:lineRule="atLeast"/>
+        <w:rPr>
+          <w:rFonts w:ascii="Consolas" w:eastAsia="Times New Roman" w:hAnsi="Consolas" w:cs="Times New Roman"/>
+          <w:color w:val="D4D4D4"/>
+          <w:sz w:val="21"/>
+          <w:szCs w:val="21"/>
+          <w:lang w:val="en-US"/>
+        </w:rPr>
+      </w:pPr>
+      <w:r>
+        <w:rPr>
+          <w:rFonts w:ascii="Consolas" w:eastAsia="Times New Roman" w:hAnsi="Consolas" w:cs="Times New Roman"/>
+          <w:color w:val="D4D4D4"/>
+          <w:sz w:val="21"/>
+          <w:szCs w:val="21"/>
+          <w:lang w:val="en-US"/>
+        </w:rPr>
+        <w:t xml:space="preserve">        </w:t>
+      </w:r>
+      <w:r>
+        <w:rPr>
+          <w:rFonts w:ascii="Consolas" w:eastAsia="Times New Roman" w:hAnsi="Consolas" w:cs="Times New Roman"/>
+          <w:color w:val="9CDCFE"/>
+          <w:sz w:val="21"/>
+          <w:szCs w:val="21"/>
+          <w:lang w:val="en-US"/>
+        </w:rPr>
+        <w:t>now</w:t>
+      </w:r>
+      <w:r>
+        <w:rPr>
+          <w:rFonts w:ascii="Consolas" w:eastAsia="Times New Roman" w:hAnsi="Consolas" w:cs="Times New Roman"/>
+          <w:color w:val="D4D4D4"/>
+          <w:sz w:val="21"/>
+          <w:szCs w:val="21"/>
+          <w:lang w:val="en-US"/>
+        </w:rPr>
+        <w:t xml:space="preserve"> = </w:t>
+      </w:r>
+      <w:r>
+        <w:rPr>
+          <w:rFonts w:ascii="Consolas" w:eastAsia="Times New Roman" w:hAnsi="Consolas" w:cs="Times New Roman"/>
+          <w:color w:val="DCDCAA"/>
+          <w:sz w:val="21"/>
+          <w:szCs w:val="21"/>
+          <w:lang w:val="en-US"/>
+        </w:rPr>
+        <w:t>get_time</w:t>
+      </w:r>
+      <w:r>
+        <w:rPr>
+          <w:rFonts w:ascii="Consolas" w:eastAsia="Times New Roman" w:hAnsi="Consolas" w:cs="Times New Roman"/>
+          <w:color w:val="D4D4D4"/>
+          <w:sz w:val="21"/>
+          <w:szCs w:val="21"/>
+          <w:lang w:val="en-US"/>
+        </w:rPr>
+        <w:t>()</w:t>
+      </w:r>
+    </w:p>
+    <w:p>
+      <w:pPr>
+        <w:shd w:val="clear" w:color="auto" w:fill="1E1E1E"/>
+        <w:spacing w:line="285" w:lineRule="atLeast"/>
+        <w:rPr>
+          <w:rFonts w:ascii="Consolas" w:eastAsia="Times New Roman" w:hAnsi="Consolas" w:cs="Times New Roman"/>
+          <w:color w:val="D4D4D4"/>
+          <w:sz w:val="21"/>
+          <w:szCs w:val="21"/>
+          <w:lang w:val="en-US"/>
+        </w:rPr>
+      </w:pPr>
+      <w:r>
+        <w:rPr>
+          <w:rFonts w:ascii="Consolas" w:eastAsia="Times New Roman" w:hAnsi="Consolas" w:cs="Times New Roman"/>
+          <w:color w:val="D4D4D4"/>
+          <w:sz w:val="21"/>
+          <w:szCs w:val="21"/>
+          <w:lang w:val="en-US"/>
+        </w:rPr>
+        <w:t xml:space="preserve">        </w:t>
+      </w:r>
+      <w:r>
+        <w:rPr>
+          <w:rFonts w:ascii="Consolas" w:eastAsia="Times New Roman" w:hAnsi="Consolas" w:cs="Times New Roman"/>
+          <w:color w:val="DCDCAA"/>
+          <w:sz w:val="21"/>
+          <w:szCs w:val="21"/>
+          <w:lang w:val="en-US"/>
+        </w:rPr>
+        <w:t>sleep</w:t>
+      </w:r>
+      <w:r>
+        <w:rPr>
+          <w:rFonts w:ascii="Consolas" w:eastAsia="Times New Roman" w:hAnsi="Consolas" w:cs="Times New Roman"/>
+          <w:color w:val="D4D4D4"/>
+          <w:sz w:val="21"/>
+          <w:szCs w:val="21"/>
+          <w:lang w:val="en-US"/>
+        </w:rPr>
+        <w:t>(</w:t>
+      </w:r>
+      <w:r>
+        <w:rPr>
+          <w:rFonts w:ascii="Consolas" w:eastAsia="Times New Roman" w:hAnsi="Consolas" w:cs="Times New Roman"/>
+          <w:color w:val="4FC1FF"/>
+          <w:sz w:val="21"/>
+          <w:szCs w:val="21"/>
+          <w:lang w:val="en-US"/>
+        </w:rPr>
+        <w:t>CLK_PERIOD</w:t>
+      </w:r>
+      <w:r>
+        <w:rPr>
+          <w:rFonts w:ascii="Consolas" w:eastAsia="Times New Roman" w:hAnsi="Consolas" w:cs="Times New Roman"/>
+          <w:color w:val="D4D4D4"/>
+          <w:sz w:val="21"/>
+          <w:szCs w:val="21"/>
+          <w:lang w:val="en-US"/>
+        </w:rPr>
+        <w:t xml:space="preserve"> - (</w:t>
+      </w:r>
+      <w:r>
+        <w:rPr>
+          <w:rFonts w:ascii="Consolas" w:eastAsia="Times New Roman" w:hAnsi="Consolas" w:cs="Times New Roman"/>
+          <w:color w:val="9CDCFE"/>
+          <w:sz w:val="21"/>
+          <w:szCs w:val="21"/>
+          <w:lang w:val="en-US"/>
+        </w:rPr>
+        <w:t>now</w:t>
+      </w:r>
+      <w:r>
+        <w:rPr>
+          <w:rFonts w:ascii="Consolas" w:eastAsia="Times New Roman" w:hAnsi="Consolas" w:cs="Times New Roman"/>
+          <w:color w:val="D4D4D4"/>
+          <w:sz w:val="21"/>
+          <w:szCs w:val="21"/>
+          <w:lang w:val="en-US"/>
+        </w:rPr>
+        <w:t xml:space="preserve"> - </w:t>
+      </w:r>
+      <w:r>
+        <w:rPr>
+          <w:rFonts w:ascii="Consolas" w:eastAsia="Times New Roman" w:hAnsi="Consolas" w:cs="Times New Roman"/>
+          <w:color w:val="9CDCFE"/>
+          <w:sz w:val="21"/>
+          <w:szCs w:val="21"/>
+          <w:lang w:val="en-US"/>
+        </w:rPr>
+        <w:t>start</w:t>
+      </w:r>
+      <w:r>
+        <w:rPr>
+          <w:rFonts w:ascii="Consolas" w:eastAsia="Times New Roman" w:hAnsi="Consolas" w:cs="Times New Roman"/>
+          <w:color w:val="D4D4D4"/>
+          <w:sz w:val="21"/>
+          <w:szCs w:val="21"/>
+          <w:lang w:val="en-US"/>
+        </w:rPr>
+        <w:t>))</w:t>
+      </w:r>
+    </w:p>
+    <w:p>
+      <w:pPr>
+        <w:bidi/>
+        <w:rPr>
+          <w:rFonts w:cs="B Nazanin"/>
+          <w:sz w:val="24"/>
+          <w:szCs w:val="24"/>
+          <w:rtl/>
+          <w:lang w:val="en-US" w:bidi="fa-IR"/>
+        </w:rPr>
+      </w:pPr>
+    </w:p>
+    <w:p>
+      <w:pPr>
+        <w:bidi/>
+        <w:rPr>
+          <w:rFonts w:cs="B Nazanin" w:hint="cs"/>
+          <w:sz w:val="24"/>
+          <w:szCs w:val="24"/>
+          <w:rtl/>
+          <w:lang w:val="en-US" w:bidi="fa-IR"/>
+        </w:rPr>
+      </w:pPr>
     </w:p>
     <w:p>
       <w:pPr>
@@ -10577,18 +13184,25 @@
       <w:pPr>
         <w:bidi/>
         <w:rPr>
-          <w:rtl/>
-          <w:lang w:val="en-US" w:bidi="fa-IR"/>
-        </w:rPr>
-      </w:pPr>
-      <w:r>
-        <w:rPr>
-          <w:rFonts w:hint="cs"/>
-          <w:rtl/>
-          <w:lang w:val="en-US" w:bidi="fa-IR"/>
-        </w:rPr>
-        <w:t>سیب</w:t>
-      </w:r>
+          <w:rFonts w:cs="B Nazanin" w:hint="cs"/>
+          <w:sz w:val="24"/>
+          <w:szCs w:val="24"/>
+          <w:rtl/>
+          <w:lang w:val="en-US" w:bidi="fa-IR"/>
+        </w:rPr>
+      </w:pPr>
+      <w:r>
+        <w:rPr>
+          <w:rFonts w:cs="B Nazanin" w:hint="cs"/>
+          <w:sz w:val="24"/>
+          <w:szCs w:val="24"/>
+          <w:rtl/>
+          <w:lang w:val="en-US" w:bidi="fa-IR"/>
+        </w:rPr>
+        <w:t>ی</w:t>
+      </w:r>
+      <w:bookmarkStart w:id="15" w:name="_GoBack"/>
+      <w:bookmarkEnd w:id="15"/>
     </w:p>
     <w:p>
       <w:pPr>
@@ -10617,7 +13231,7 @@
           <w:lang w:val="en-US" w:bidi="fa-IR"/>
         </w:rPr>
       </w:pPr>
-      <w:bookmarkStart w:id="15" w:name="_Toc105516001"/>
+      <w:bookmarkStart w:id="16" w:name="_Toc105516001"/>
       <w:r>
         <w:rPr>
           <w:rFonts w:cs="B Nazanin" w:hint="cs"/>
@@ -10629,7 +13243,7 @@
         <w:lastRenderedPageBreak/>
         <w:t>تشخیص سرعت و مکان خودرو</w:t>
       </w:r>
-      <w:bookmarkEnd w:id="15"/>
+      <w:bookmarkEnd w:id="16"/>
     </w:p>
     <w:p>
       <w:pPr>
@@ -10675,7 +13289,7 @@
           <w:lang w:val="en-US" w:bidi="fa-IR"/>
         </w:rPr>
       </w:pPr>
-      <w:bookmarkStart w:id="16" w:name="_Toc105516002"/>
+      <w:bookmarkStart w:id="17" w:name="_Toc105516002"/>
       <w:r>
         <w:rPr>
           <w:rFonts w:cs="B Nazanin" w:hint="cs"/>
@@ -10697,7 +13311,7 @@
         </w:rPr>
         <w:t xml:space="preserve"> برد رزبری</w:t>
       </w:r>
-      <w:bookmarkEnd w:id="16"/>
+      <w:bookmarkEnd w:id="17"/>
     </w:p>
     <w:p>
       <w:pPr>
@@ -10743,7 +13357,7 @@
           <w:lang w:val="en-US" w:bidi="fa-IR"/>
         </w:rPr>
       </w:pPr>
-      <w:bookmarkStart w:id="17" w:name="_Toc105516003"/>
+      <w:bookmarkStart w:id="18" w:name="_Toc105516003"/>
       <w:r>
         <w:rPr>
           <w:rFonts w:cs="B Nazanin" w:hint="cs"/>
@@ -10765,7 +13379,7 @@
         </w:rPr>
         <w:t>اندروید</w:t>
       </w:r>
-      <w:bookmarkEnd w:id="17"/>
+      <w:bookmarkEnd w:id="18"/>
     </w:p>
     <w:p>
       <w:pPr>
@@ -10811,7 +13425,7 @@
           <w:lang w:val="en-US" w:bidi="fa-IR"/>
         </w:rPr>
       </w:pPr>
-      <w:bookmarkStart w:id="18" w:name="_Toc105516004"/>
+      <w:bookmarkStart w:id="19" w:name="_Toc105516004"/>
       <w:r>
         <w:rPr>
           <w:rFonts w:cs="B Nazanin" w:hint="cs"/>
@@ -10823,7 +13437,7 @@
         <w:lastRenderedPageBreak/>
         <w:t>بسته‌بندی</w:t>
       </w:r>
-      <w:bookmarkEnd w:id="18"/>
+      <w:bookmarkEnd w:id="19"/>
     </w:p>
     <w:p>
       <w:pPr>
@@ -10896,7 +13510,7 @@
           <w:lang w:val="en-US" w:bidi="fa-IR"/>
         </w:rPr>
       </w:pPr>
-      <w:bookmarkStart w:id="19" w:name="_Toc105516005"/>
+      <w:bookmarkStart w:id="20" w:name="_Toc105516005"/>
       <w:r>
         <w:rPr>
           <w:rFonts w:cs="B Nazanin" w:hint="cs"/>
@@ -10908,7 +13522,7 @@
         <w:lastRenderedPageBreak/>
         <w:t>جمع بندی</w:t>
       </w:r>
-      <w:bookmarkEnd w:id="19"/>
+      <w:bookmarkEnd w:id="20"/>
     </w:p>
     <w:p>
       <w:pPr>
@@ -11004,7 +13618,7 @@
             <w:noProof/>
             <w:rtl/>
           </w:rPr>
-          <w:t>9</w:t>
+          <w:t>17</w:t>
         </w:r>
         <w:r>
           <w:rPr>
@@ -14948,7 +17562,7 @@
 </file>
 
 <file path=customXml/itemProps2.xml><?xml version="1.0" encoding="utf-8"?>
-<ds:datastoreItem xmlns:ds="http://schemas.openxmlformats.org/officeDocument/2006/customXml" ds:itemID="{96C3D122-DEC3-4AFA-B14C-901AD83B9691}">
+<ds:datastoreItem xmlns:ds="http://schemas.openxmlformats.org/officeDocument/2006/customXml" ds:itemID="{3AE04F8B-875E-4ADC-83A3-803CF783A102}">
   <ds:schemaRefs>
     <ds:schemaRef ds:uri="http://schemas.openxmlformats.org/officeDocument/2006/bibliography"/>
   </ds:schemaRefs>

</xml_diff>